<commit_message>
String methods in C# finished
</commit_message>
<xml_diff>
--- a/Blog.docx
+++ b/Blog.docx
@@ -2819,12 +2819,7 @@
         <w:t>Value</w:t>
       </w:r>
       <w:r>
-        <w:t xml:space="preserve"> type a</w:t>
-      </w:r>
-      <w:bookmarkStart w:id="0" w:name="_GoBack"/>
-      <w:bookmarkEnd w:id="0"/>
-      <w:r>
-        <w:t xml:space="preserve">nd </w:t>
+        <w:t xml:space="preserve"> type and </w:t>
       </w:r>
       <w:r>
         <w:rPr>
@@ -4861,10 +4856,7 @@
         <w:t>f</w:t>
       </w:r>
       <w:r>
-        <w:t>irst one is when we calculate an expression, the compiler automatically adapt data types that we use in that exp</w:t>
-      </w:r>
-      <w:r>
-        <w:t>ression:</w:t>
+        <w:t>irst one is when we calculate an expression, the compiler automatically adapt data types that we use in that expression:</w:t>
       </w:r>
     </w:p>
     <w:p>
@@ -5069,16 +5061,7 @@
           <w:sz w:val="19"/>
           <w:szCs w:val="19"/>
         </w:rPr>
-        <w:t xml:space="preserve"> b</w:t>
-      </w:r>
-      <w:r>
-        <w:rPr>
-          <w:rFonts w:ascii="Consolas" w:hAnsi="Consolas" w:cs="Consolas"/>
-          <w:color w:val="000000"/>
-          <w:sz w:val="19"/>
-          <w:szCs w:val="19"/>
-        </w:rPr>
-        <w:t xml:space="preserve"> = 12.45;</w:t>
+        <w:t xml:space="preserve"> b = 12.45;</w:t>
       </w:r>
     </w:p>
     <w:p>
@@ -6803,6 +6786,2563 @@
       <w:r>
         <w:t>Now we know how to manipulate with inputs in our programmes and how to display the result in the console window.</w:t>
       </w:r>
+    </w:p>
+    <w:p>
+      <w:pPr>
+        <w:pStyle w:val="Heading1"/>
+      </w:pPr>
+      <w:r>
+        <w:t>Work with Strings</w:t>
+      </w:r>
+    </w:p>
+    <w:p>
+      <w:r>
+        <w:t>The string type represents a character array which length is determined by the Length property. All the character positions inside that string are enumerated from 0 to Length-1. C# provides for us many methods to work with strings and we are going to examine the most used methods.</w:t>
+      </w:r>
+    </w:p>
+    <w:p>
+      <w:r>
+        <w:rPr>
+          <w:b/>
+        </w:rPr>
+        <w:t>Substring(</w:t>
+      </w:r>
+      <w:r>
+        <w:rPr>
+          <w:b/>
+        </w:rPr>
+        <w:t xml:space="preserve">int </w:t>
+      </w:r>
+      <w:r>
+        <w:rPr>
+          <w:b/>
+        </w:rPr>
+        <w:t>startIndex)</w:t>
+      </w:r>
+      <w:r>
+        <w:t xml:space="preserve"> is the method which returns part of the string from startIndex to the end of the string.</w:t>
+      </w:r>
+    </w:p>
+    <w:p>
+      <w:r>
+        <w:rPr>
+          <w:b/>
+        </w:rPr>
+        <w:t>Substring(</w:t>
+      </w:r>
+      <w:r>
+        <w:rPr>
+          <w:b/>
+        </w:rPr>
+        <w:t xml:space="preserve">int </w:t>
+      </w:r>
+      <w:r>
+        <w:rPr>
+          <w:b/>
+        </w:rPr>
+        <w:t xml:space="preserve">startIndex, </w:t>
+      </w:r>
+      <w:r>
+        <w:rPr>
+          <w:b/>
+        </w:rPr>
+        <w:t xml:space="preserve">int </w:t>
+      </w:r>
+      <w:r>
+        <w:rPr>
+          <w:b/>
+        </w:rPr>
+        <w:t>length)</w:t>
+      </w:r>
+      <w:r>
+        <w:t xml:space="preserve"> is the method which returns part of the string with defined length from the startIndex.</w:t>
+      </w:r>
+    </w:p>
+    <w:p>
+      <w:r>
+        <w:t>Let’</w:t>
+      </w:r>
+      <w:r>
+        <w:t>s see this in practice</w:t>
+      </w:r>
+      <w:r>
+        <w:t>:</w:t>
+      </w:r>
+    </w:p>
+    <w:p>
+      <w:pPr>
+        <w:autoSpaceDE w:val="0"/>
+        <w:autoSpaceDN w:val="0"/>
+        <w:adjustRightInd w:val="0"/>
+        <w:spacing w:after="0" w:line="240" w:lineRule="auto"/>
+        <w:rPr>
+          <w:rFonts w:ascii="Consolas" w:hAnsi="Consolas" w:cs="Consolas"/>
+          <w:color w:val="000000"/>
+          <w:sz w:val="19"/>
+          <w:szCs w:val="19"/>
+        </w:rPr>
+      </w:pPr>
+      <w:r>
+        <w:rPr>
+          <w:rFonts w:ascii="Consolas" w:hAnsi="Consolas" w:cs="Consolas"/>
+          <w:color w:val="0000FF"/>
+          <w:sz w:val="19"/>
+          <w:szCs w:val="19"/>
+        </w:rPr>
+        <w:t>class</w:t>
+      </w:r>
+      <w:r>
+        <w:rPr>
+          <w:rFonts w:ascii="Consolas" w:hAnsi="Consolas" w:cs="Consolas"/>
+          <w:color w:val="000000"/>
+          <w:sz w:val="19"/>
+          <w:szCs w:val="19"/>
+        </w:rPr>
+        <w:t xml:space="preserve"> </w:t>
+      </w:r>
+      <w:r>
+        <w:rPr>
+          <w:rFonts w:ascii="Consolas" w:hAnsi="Consolas" w:cs="Consolas"/>
+          <w:color w:val="2B91AF"/>
+          <w:sz w:val="19"/>
+          <w:szCs w:val="19"/>
+        </w:rPr>
+        <w:t>Program</w:t>
+      </w:r>
+    </w:p>
+    <w:p>
+      <w:pPr>
+        <w:autoSpaceDE w:val="0"/>
+        <w:autoSpaceDN w:val="0"/>
+        <w:adjustRightInd w:val="0"/>
+        <w:spacing w:after="0" w:line="240" w:lineRule="auto"/>
+        <w:rPr>
+          <w:rFonts w:ascii="Consolas" w:hAnsi="Consolas" w:cs="Consolas"/>
+          <w:color w:val="000000"/>
+          <w:sz w:val="19"/>
+          <w:szCs w:val="19"/>
+        </w:rPr>
+      </w:pPr>
+      <w:r>
+        <w:rPr>
+          <w:rFonts w:ascii="Consolas" w:hAnsi="Consolas" w:cs="Consolas"/>
+          <w:color w:val="000000"/>
+          <w:sz w:val="19"/>
+          <w:szCs w:val="19"/>
+        </w:rPr>
+        <w:t xml:space="preserve">    {</w:t>
+      </w:r>
+    </w:p>
+    <w:p>
+      <w:pPr>
+        <w:autoSpaceDE w:val="0"/>
+        <w:autoSpaceDN w:val="0"/>
+        <w:adjustRightInd w:val="0"/>
+        <w:spacing w:after="0" w:line="240" w:lineRule="auto"/>
+        <w:rPr>
+          <w:rFonts w:ascii="Consolas" w:hAnsi="Consolas" w:cs="Consolas"/>
+          <w:color w:val="000000"/>
+          <w:sz w:val="19"/>
+          <w:szCs w:val="19"/>
+        </w:rPr>
+      </w:pPr>
+      <w:r>
+        <w:rPr>
+          <w:rFonts w:ascii="Consolas" w:hAnsi="Consolas" w:cs="Consolas"/>
+          <w:color w:val="000000"/>
+          <w:sz w:val="19"/>
+          <w:szCs w:val="19"/>
+        </w:rPr>
+        <w:t xml:space="preserve">        </w:t>
+      </w:r>
+      <w:r>
+        <w:rPr>
+          <w:rFonts w:ascii="Consolas" w:hAnsi="Consolas" w:cs="Consolas"/>
+          <w:color w:val="0000FF"/>
+          <w:sz w:val="19"/>
+          <w:szCs w:val="19"/>
+        </w:rPr>
+        <w:t>static</w:t>
+      </w:r>
+      <w:r>
+        <w:rPr>
+          <w:rFonts w:ascii="Consolas" w:hAnsi="Consolas" w:cs="Consolas"/>
+          <w:color w:val="000000"/>
+          <w:sz w:val="19"/>
+          <w:szCs w:val="19"/>
+        </w:rPr>
+        <w:t xml:space="preserve"> </w:t>
+      </w:r>
+      <w:r>
+        <w:rPr>
+          <w:rFonts w:ascii="Consolas" w:hAnsi="Consolas" w:cs="Consolas"/>
+          <w:color w:val="0000FF"/>
+          <w:sz w:val="19"/>
+          <w:szCs w:val="19"/>
+        </w:rPr>
+        <w:t>void</w:t>
+      </w:r>
+      <w:r>
+        <w:rPr>
+          <w:rFonts w:ascii="Consolas" w:hAnsi="Consolas" w:cs="Consolas"/>
+          <w:color w:val="000000"/>
+          <w:sz w:val="19"/>
+          <w:szCs w:val="19"/>
+        </w:rPr>
+        <w:t xml:space="preserve"> Main(</w:t>
+      </w:r>
+      <w:r>
+        <w:rPr>
+          <w:rFonts w:ascii="Consolas" w:hAnsi="Consolas" w:cs="Consolas"/>
+          <w:color w:val="0000FF"/>
+          <w:sz w:val="19"/>
+          <w:szCs w:val="19"/>
+        </w:rPr>
+        <w:t>string</w:t>
+      </w:r>
+      <w:r>
+        <w:rPr>
+          <w:rFonts w:ascii="Consolas" w:hAnsi="Consolas" w:cs="Consolas"/>
+          <w:color w:val="000000"/>
+          <w:sz w:val="19"/>
+          <w:szCs w:val="19"/>
+        </w:rPr>
+        <w:t>[] args)</w:t>
+      </w:r>
+    </w:p>
+    <w:p>
+      <w:pPr>
+        <w:autoSpaceDE w:val="0"/>
+        <w:autoSpaceDN w:val="0"/>
+        <w:adjustRightInd w:val="0"/>
+        <w:spacing w:after="0" w:line="240" w:lineRule="auto"/>
+        <w:rPr>
+          <w:rFonts w:ascii="Consolas" w:hAnsi="Consolas" w:cs="Consolas"/>
+          <w:color w:val="000000"/>
+          <w:sz w:val="19"/>
+          <w:szCs w:val="19"/>
+        </w:rPr>
+      </w:pPr>
+      <w:r>
+        <w:rPr>
+          <w:rFonts w:ascii="Consolas" w:hAnsi="Consolas" w:cs="Consolas"/>
+          <w:color w:val="000000"/>
+          <w:sz w:val="19"/>
+          <w:szCs w:val="19"/>
+        </w:rPr>
+        <w:t xml:space="preserve">        {</w:t>
+      </w:r>
+    </w:p>
+    <w:p>
+      <w:pPr>
+        <w:autoSpaceDE w:val="0"/>
+        <w:autoSpaceDN w:val="0"/>
+        <w:adjustRightInd w:val="0"/>
+        <w:spacing w:after="0" w:line="240" w:lineRule="auto"/>
+        <w:rPr>
+          <w:rFonts w:ascii="Consolas" w:hAnsi="Consolas" w:cs="Consolas"/>
+          <w:color w:val="000000"/>
+          <w:sz w:val="19"/>
+          <w:szCs w:val="19"/>
+        </w:rPr>
+      </w:pPr>
+      <w:r>
+        <w:rPr>
+          <w:rFonts w:ascii="Consolas" w:hAnsi="Consolas" w:cs="Consolas"/>
+          <w:color w:val="000000"/>
+          <w:sz w:val="19"/>
+          <w:szCs w:val="19"/>
+        </w:rPr>
+        <w:t xml:space="preserve">            </w:t>
+      </w:r>
+      <w:r>
+        <w:rPr>
+          <w:rFonts w:ascii="Consolas" w:hAnsi="Consolas" w:cs="Consolas"/>
+          <w:color w:val="0000FF"/>
+          <w:sz w:val="19"/>
+          <w:szCs w:val="19"/>
+        </w:rPr>
+        <w:t>string</w:t>
+      </w:r>
+      <w:r>
+        <w:rPr>
+          <w:rFonts w:ascii="Consolas" w:hAnsi="Consolas" w:cs="Consolas"/>
+          <w:color w:val="000000"/>
+          <w:sz w:val="19"/>
+          <w:szCs w:val="19"/>
+        </w:rPr>
+        <w:t xml:space="preserve"> testString = </w:t>
+      </w:r>
+      <w:r>
+        <w:rPr>
+          <w:rFonts w:ascii="Consolas" w:hAnsi="Consolas" w:cs="Consolas"/>
+          <w:color w:val="A31515"/>
+          <w:sz w:val="19"/>
+          <w:szCs w:val="19"/>
+        </w:rPr>
+        <w:t>"this is some string to use it for our example."</w:t>
+      </w:r>
+      <w:r>
+        <w:rPr>
+          <w:rFonts w:ascii="Consolas" w:hAnsi="Consolas" w:cs="Consolas"/>
+          <w:color w:val="000000"/>
+          <w:sz w:val="19"/>
+          <w:szCs w:val="19"/>
+        </w:rPr>
+        <w:t>;</w:t>
+      </w:r>
+    </w:p>
+    <w:p>
+      <w:pPr>
+        <w:autoSpaceDE w:val="0"/>
+        <w:autoSpaceDN w:val="0"/>
+        <w:adjustRightInd w:val="0"/>
+        <w:spacing w:after="0" w:line="240" w:lineRule="auto"/>
+        <w:rPr>
+          <w:rFonts w:ascii="Consolas" w:hAnsi="Consolas" w:cs="Consolas"/>
+          <w:color w:val="000000"/>
+          <w:sz w:val="19"/>
+          <w:szCs w:val="19"/>
+        </w:rPr>
+      </w:pPr>
+    </w:p>
+    <w:p>
+      <w:pPr>
+        <w:autoSpaceDE w:val="0"/>
+        <w:autoSpaceDN w:val="0"/>
+        <w:adjustRightInd w:val="0"/>
+        <w:spacing w:after="0" w:line="240" w:lineRule="auto"/>
+        <w:rPr>
+          <w:rFonts w:ascii="Consolas" w:hAnsi="Consolas" w:cs="Consolas"/>
+          <w:color w:val="000000"/>
+          <w:sz w:val="19"/>
+          <w:szCs w:val="19"/>
+        </w:rPr>
+      </w:pPr>
+      <w:r>
+        <w:rPr>
+          <w:rFonts w:ascii="Consolas" w:hAnsi="Consolas" w:cs="Consolas"/>
+          <w:color w:val="000000"/>
+          <w:sz w:val="19"/>
+          <w:szCs w:val="19"/>
+        </w:rPr>
+        <w:t xml:space="preserve">            </w:t>
+      </w:r>
+      <w:r>
+        <w:rPr>
+          <w:rFonts w:ascii="Consolas" w:hAnsi="Consolas" w:cs="Consolas"/>
+          <w:color w:val="0000FF"/>
+          <w:sz w:val="19"/>
+          <w:szCs w:val="19"/>
+        </w:rPr>
+        <w:t>string</w:t>
+      </w:r>
+      <w:r>
+        <w:rPr>
+          <w:rFonts w:ascii="Consolas" w:hAnsi="Consolas" w:cs="Consolas"/>
+          <w:color w:val="000000"/>
+          <w:sz w:val="19"/>
+          <w:szCs w:val="19"/>
+        </w:rPr>
+        <w:t xml:space="preserve"> partWithoutLength = testString.Substring(10);</w:t>
+      </w:r>
+    </w:p>
+    <w:p>
+      <w:pPr>
+        <w:autoSpaceDE w:val="0"/>
+        <w:autoSpaceDN w:val="0"/>
+        <w:adjustRightInd w:val="0"/>
+        <w:spacing w:after="0" w:line="240" w:lineRule="auto"/>
+        <w:rPr>
+          <w:rFonts w:ascii="Consolas" w:hAnsi="Consolas" w:cs="Consolas"/>
+          <w:color w:val="000000"/>
+          <w:sz w:val="19"/>
+          <w:szCs w:val="19"/>
+        </w:rPr>
+      </w:pPr>
+      <w:r>
+        <w:rPr>
+          <w:rFonts w:ascii="Consolas" w:hAnsi="Consolas" w:cs="Consolas"/>
+          <w:color w:val="000000"/>
+          <w:sz w:val="19"/>
+          <w:szCs w:val="19"/>
+        </w:rPr>
+        <w:t xml:space="preserve">            </w:t>
+      </w:r>
+      <w:r>
+        <w:rPr>
+          <w:rFonts w:ascii="Consolas" w:hAnsi="Consolas" w:cs="Consolas"/>
+          <w:color w:val="0000FF"/>
+          <w:sz w:val="19"/>
+          <w:szCs w:val="19"/>
+        </w:rPr>
+        <w:t>string</w:t>
+      </w:r>
+      <w:r>
+        <w:rPr>
+          <w:rFonts w:ascii="Consolas" w:hAnsi="Consolas" w:cs="Consolas"/>
+          <w:color w:val="000000"/>
+          <w:sz w:val="19"/>
+          <w:szCs w:val="19"/>
+        </w:rPr>
+        <w:t xml:space="preserve"> partWithLength = testString.Substring(5, 10);</w:t>
+      </w:r>
+    </w:p>
+    <w:p>
+      <w:pPr>
+        <w:autoSpaceDE w:val="0"/>
+        <w:autoSpaceDN w:val="0"/>
+        <w:adjustRightInd w:val="0"/>
+        <w:spacing w:after="0" w:line="240" w:lineRule="auto"/>
+        <w:rPr>
+          <w:rFonts w:ascii="Consolas" w:hAnsi="Consolas" w:cs="Consolas"/>
+          <w:color w:val="000000"/>
+          <w:sz w:val="19"/>
+          <w:szCs w:val="19"/>
+        </w:rPr>
+      </w:pPr>
+    </w:p>
+    <w:p>
+      <w:pPr>
+        <w:autoSpaceDE w:val="0"/>
+        <w:autoSpaceDN w:val="0"/>
+        <w:adjustRightInd w:val="0"/>
+        <w:spacing w:after="0" w:line="240" w:lineRule="auto"/>
+        <w:rPr>
+          <w:rFonts w:ascii="Consolas" w:hAnsi="Consolas" w:cs="Consolas"/>
+          <w:color w:val="000000"/>
+          <w:sz w:val="19"/>
+          <w:szCs w:val="19"/>
+        </w:rPr>
+      </w:pPr>
+      <w:r>
+        <w:rPr>
+          <w:rFonts w:ascii="Consolas" w:hAnsi="Consolas" w:cs="Consolas"/>
+          <w:color w:val="000000"/>
+          <w:sz w:val="19"/>
+          <w:szCs w:val="19"/>
+        </w:rPr>
+        <w:t xml:space="preserve">            Console.WriteLine(partWithoutLength);</w:t>
+      </w:r>
+    </w:p>
+    <w:p>
+      <w:pPr>
+        <w:autoSpaceDE w:val="0"/>
+        <w:autoSpaceDN w:val="0"/>
+        <w:adjustRightInd w:val="0"/>
+        <w:spacing w:after="0" w:line="240" w:lineRule="auto"/>
+        <w:rPr>
+          <w:rFonts w:ascii="Consolas" w:hAnsi="Consolas" w:cs="Consolas"/>
+          <w:color w:val="000000"/>
+          <w:sz w:val="19"/>
+          <w:szCs w:val="19"/>
+        </w:rPr>
+      </w:pPr>
+      <w:r>
+        <w:rPr>
+          <w:rFonts w:ascii="Consolas" w:hAnsi="Consolas" w:cs="Consolas"/>
+          <w:color w:val="000000"/>
+          <w:sz w:val="19"/>
+          <w:szCs w:val="19"/>
+        </w:rPr>
+        <w:t xml:space="preserve">            Console.WriteLine(partWithLength);</w:t>
+      </w:r>
+    </w:p>
+    <w:p>
+      <w:pPr>
+        <w:autoSpaceDE w:val="0"/>
+        <w:autoSpaceDN w:val="0"/>
+        <w:adjustRightInd w:val="0"/>
+        <w:spacing w:after="0" w:line="240" w:lineRule="auto"/>
+        <w:rPr>
+          <w:rFonts w:ascii="Consolas" w:hAnsi="Consolas" w:cs="Consolas"/>
+          <w:color w:val="000000"/>
+          <w:sz w:val="19"/>
+          <w:szCs w:val="19"/>
+        </w:rPr>
+      </w:pPr>
+    </w:p>
+    <w:p>
+      <w:pPr>
+        <w:autoSpaceDE w:val="0"/>
+        <w:autoSpaceDN w:val="0"/>
+        <w:adjustRightInd w:val="0"/>
+        <w:spacing w:after="0" w:line="240" w:lineRule="auto"/>
+        <w:ind w:firstLine="708"/>
+        <w:rPr>
+          <w:rFonts w:ascii="Consolas" w:hAnsi="Consolas" w:cs="Consolas"/>
+          <w:color w:val="000000"/>
+          <w:sz w:val="19"/>
+          <w:szCs w:val="19"/>
+        </w:rPr>
+      </w:pPr>
+      <w:r>
+        <w:rPr>
+          <w:rFonts w:ascii="Consolas" w:hAnsi="Consolas" w:cs="Consolas"/>
+          <w:color w:val="000000"/>
+          <w:sz w:val="19"/>
+          <w:szCs w:val="19"/>
+        </w:rPr>
+        <w:t xml:space="preserve">     </w:t>
+      </w:r>
+      <w:r>
+        <w:rPr>
+          <w:rFonts w:ascii="Consolas" w:hAnsi="Consolas" w:cs="Consolas"/>
+          <w:color w:val="000000"/>
+          <w:sz w:val="19"/>
+          <w:szCs w:val="19"/>
+        </w:rPr>
+        <w:t>Console.ReadKey();</w:t>
+      </w:r>
+    </w:p>
+    <w:p>
+      <w:pPr>
+        <w:autoSpaceDE w:val="0"/>
+        <w:autoSpaceDN w:val="0"/>
+        <w:adjustRightInd w:val="0"/>
+        <w:spacing w:after="0" w:line="240" w:lineRule="auto"/>
+        <w:rPr>
+          <w:rFonts w:ascii="Consolas" w:hAnsi="Consolas" w:cs="Consolas"/>
+          <w:color w:val="000000"/>
+          <w:sz w:val="19"/>
+          <w:szCs w:val="19"/>
+        </w:rPr>
+      </w:pPr>
+      <w:r>
+        <w:rPr>
+          <w:rFonts w:ascii="Consolas" w:hAnsi="Consolas" w:cs="Consolas"/>
+          <w:color w:val="000000"/>
+          <w:sz w:val="19"/>
+          <w:szCs w:val="19"/>
+        </w:rPr>
+        <w:t xml:space="preserve">        }</w:t>
+      </w:r>
+    </w:p>
+    <w:p>
+      <w:r>
+        <w:rPr>
+          <w:rFonts w:ascii="Consolas" w:hAnsi="Consolas" w:cs="Consolas"/>
+          <w:color w:val="000000"/>
+          <w:sz w:val="19"/>
+          <w:szCs w:val="19"/>
+        </w:rPr>
+        <w:t xml:space="preserve">    }</w:t>
+      </w:r>
+    </w:p>
+    <w:p>
+      <w:r>
+        <w:rPr>
+          <w:b/>
+        </w:rPr>
+        <w:t xml:space="preserve">IndexOf() </w:t>
+      </w:r>
+      <w:r>
+        <w:t xml:space="preserve">is the method that returns the integer position of the character’s or string’s first appearance in the string. If that value doesn't exist, the method will return -1. </w:t>
+      </w:r>
+    </w:p>
+    <w:p>
+      <w:r>
+        <w:t xml:space="preserve">There are different overloads of this method: IndexOf(char value), IndexOf(string value), IndexOf(char value, int startIndex), IndexOf(string value, int startIndex) etc. If we use this method with the startIndex parameter, we will not search from the beginning of the string but from </w:t>
+      </w:r>
+      <w:r>
+        <w:t>that position to the end:</w:t>
+      </w:r>
+    </w:p>
+    <w:p>
+      <w:pPr>
+        <w:autoSpaceDE w:val="0"/>
+        <w:autoSpaceDN w:val="0"/>
+        <w:adjustRightInd w:val="0"/>
+        <w:spacing w:after="0" w:line="240" w:lineRule="auto"/>
+        <w:rPr>
+          <w:rFonts w:ascii="Consolas" w:hAnsi="Consolas" w:cs="Consolas"/>
+          <w:color w:val="000000"/>
+          <w:sz w:val="19"/>
+          <w:szCs w:val="19"/>
+        </w:rPr>
+      </w:pPr>
+      <w:r>
+        <w:rPr>
+          <w:rFonts w:ascii="Consolas" w:hAnsi="Consolas" w:cs="Consolas"/>
+          <w:color w:val="000000"/>
+          <w:sz w:val="19"/>
+          <w:szCs w:val="19"/>
+        </w:rPr>
+        <w:t xml:space="preserve">    </w:t>
+      </w:r>
+      <w:r>
+        <w:rPr>
+          <w:rFonts w:ascii="Consolas" w:hAnsi="Consolas" w:cs="Consolas"/>
+          <w:color w:val="0000FF"/>
+          <w:sz w:val="19"/>
+          <w:szCs w:val="19"/>
+        </w:rPr>
+        <w:t>int</w:t>
+      </w:r>
+      <w:r>
+        <w:rPr>
+          <w:rFonts w:ascii="Consolas" w:hAnsi="Consolas" w:cs="Consolas"/>
+          <w:color w:val="000000"/>
+          <w:sz w:val="19"/>
+          <w:szCs w:val="19"/>
+        </w:rPr>
+        <w:t xml:space="preserve"> charPosition = testString.IndexOf(</w:t>
+      </w:r>
+      <w:r>
+        <w:rPr>
+          <w:rFonts w:ascii="Consolas" w:hAnsi="Consolas" w:cs="Consolas"/>
+          <w:color w:val="A31515"/>
+          <w:sz w:val="19"/>
+          <w:szCs w:val="19"/>
+        </w:rPr>
+        <w:t>'i'</w:t>
+      </w:r>
+      <w:r>
+        <w:rPr>
+          <w:rFonts w:ascii="Consolas" w:hAnsi="Consolas" w:cs="Consolas"/>
+          <w:color w:val="000000"/>
+          <w:sz w:val="19"/>
+          <w:szCs w:val="19"/>
+        </w:rPr>
+        <w:t>);</w:t>
+      </w:r>
+    </w:p>
+    <w:p>
+      <w:pPr>
+        <w:autoSpaceDE w:val="0"/>
+        <w:autoSpaceDN w:val="0"/>
+        <w:adjustRightInd w:val="0"/>
+        <w:spacing w:after="0" w:line="240" w:lineRule="auto"/>
+        <w:rPr>
+          <w:rFonts w:ascii="Consolas" w:hAnsi="Consolas" w:cs="Consolas"/>
+          <w:color w:val="000000"/>
+          <w:sz w:val="19"/>
+          <w:szCs w:val="19"/>
+        </w:rPr>
+      </w:pPr>
+      <w:r>
+        <w:rPr>
+          <w:rFonts w:ascii="Consolas" w:hAnsi="Consolas" w:cs="Consolas"/>
+          <w:color w:val="000000"/>
+          <w:sz w:val="19"/>
+          <w:szCs w:val="19"/>
+        </w:rPr>
+        <w:t xml:space="preserve">    </w:t>
+      </w:r>
+      <w:r>
+        <w:rPr>
+          <w:rFonts w:ascii="Consolas" w:hAnsi="Consolas" w:cs="Consolas"/>
+          <w:color w:val="0000FF"/>
+          <w:sz w:val="19"/>
+          <w:szCs w:val="19"/>
+        </w:rPr>
+        <w:t>int</w:t>
+      </w:r>
+      <w:r>
+        <w:rPr>
+          <w:rFonts w:ascii="Consolas" w:hAnsi="Consolas" w:cs="Consolas"/>
+          <w:color w:val="000000"/>
+          <w:sz w:val="19"/>
+          <w:szCs w:val="19"/>
+        </w:rPr>
+        <w:t xml:space="preserve"> stringPosition = testString.IndexOf(</w:t>
+      </w:r>
+      <w:r>
+        <w:rPr>
+          <w:rFonts w:ascii="Consolas" w:hAnsi="Consolas" w:cs="Consolas"/>
+          <w:color w:val="A31515"/>
+          <w:sz w:val="19"/>
+          <w:szCs w:val="19"/>
+        </w:rPr>
+        <w:t>"some"</w:t>
+      </w:r>
+      <w:r>
+        <w:rPr>
+          <w:rFonts w:ascii="Consolas" w:hAnsi="Consolas" w:cs="Consolas"/>
+          <w:color w:val="000000"/>
+          <w:sz w:val="19"/>
+          <w:szCs w:val="19"/>
+        </w:rPr>
+        <w:t>);</w:t>
+      </w:r>
+    </w:p>
+    <w:p>
+      <w:pPr>
+        <w:autoSpaceDE w:val="0"/>
+        <w:autoSpaceDN w:val="0"/>
+        <w:adjustRightInd w:val="0"/>
+        <w:spacing w:after="0" w:line="240" w:lineRule="auto"/>
+        <w:rPr>
+          <w:rFonts w:ascii="Consolas" w:hAnsi="Consolas" w:cs="Consolas"/>
+          <w:color w:val="000000"/>
+          <w:sz w:val="19"/>
+          <w:szCs w:val="19"/>
+        </w:rPr>
+      </w:pPr>
+      <w:r>
+        <w:rPr>
+          <w:rFonts w:ascii="Consolas" w:hAnsi="Consolas" w:cs="Consolas"/>
+          <w:color w:val="000000"/>
+          <w:sz w:val="19"/>
+          <w:szCs w:val="19"/>
+        </w:rPr>
+        <w:t xml:space="preserve">    </w:t>
+      </w:r>
+      <w:r>
+        <w:rPr>
+          <w:rFonts w:ascii="Consolas" w:hAnsi="Consolas" w:cs="Consolas"/>
+          <w:color w:val="0000FF"/>
+          <w:sz w:val="19"/>
+          <w:szCs w:val="19"/>
+        </w:rPr>
+        <w:t>int</w:t>
+      </w:r>
+      <w:r>
+        <w:rPr>
+          <w:rFonts w:ascii="Consolas" w:hAnsi="Consolas" w:cs="Consolas"/>
+          <w:color w:val="000000"/>
+          <w:sz w:val="19"/>
+          <w:szCs w:val="19"/>
+        </w:rPr>
+        <w:t xml:space="preserve"> charPosWithStartIndex = testString.IndexOf(</w:t>
+      </w:r>
+      <w:r>
+        <w:rPr>
+          <w:rFonts w:ascii="Consolas" w:hAnsi="Consolas" w:cs="Consolas"/>
+          <w:color w:val="A31515"/>
+          <w:sz w:val="19"/>
+          <w:szCs w:val="19"/>
+        </w:rPr>
+        <w:t>'s'</w:t>
+      </w:r>
+      <w:r>
+        <w:rPr>
+          <w:rFonts w:ascii="Consolas" w:hAnsi="Consolas" w:cs="Consolas"/>
+          <w:color w:val="000000"/>
+          <w:sz w:val="19"/>
+          <w:szCs w:val="19"/>
+        </w:rPr>
+        <w:t>, 10);</w:t>
+      </w:r>
+    </w:p>
+    <w:p>
+      <w:r>
+        <w:rPr>
+          <w:rFonts w:ascii="Consolas" w:hAnsi="Consolas" w:cs="Consolas"/>
+          <w:color w:val="000000"/>
+          <w:sz w:val="19"/>
+          <w:szCs w:val="19"/>
+        </w:rPr>
+        <w:t xml:space="preserve">    </w:t>
+      </w:r>
+      <w:r>
+        <w:rPr>
+          <w:rFonts w:ascii="Consolas" w:hAnsi="Consolas" w:cs="Consolas"/>
+          <w:color w:val="0000FF"/>
+          <w:sz w:val="19"/>
+          <w:szCs w:val="19"/>
+        </w:rPr>
+        <w:t>int</w:t>
+      </w:r>
+      <w:r>
+        <w:rPr>
+          <w:rFonts w:ascii="Consolas" w:hAnsi="Consolas" w:cs="Consolas"/>
+          <w:color w:val="000000"/>
+          <w:sz w:val="19"/>
+          <w:szCs w:val="19"/>
+        </w:rPr>
+        <w:t xml:space="preserve"> stringPosWithStartIndex = testString.IndexOf(</w:t>
+      </w:r>
+      <w:r>
+        <w:rPr>
+          <w:rFonts w:ascii="Consolas" w:hAnsi="Consolas" w:cs="Consolas"/>
+          <w:color w:val="A31515"/>
+          <w:sz w:val="19"/>
+          <w:szCs w:val="19"/>
+        </w:rPr>
+        <w:t>"some"</w:t>
+      </w:r>
+      <w:r>
+        <w:rPr>
+          <w:rFonts w:ascii="Consolas" w:hAnsi="Consolas" w:cs="Consolas"/>
+          <w:color w:val="000000"/>
+          <w:sz w:val="19"/>
+          <w:szCs w:val="19"/>
+        </w:rPr>
+        <w:t>, 10);</w:t>
+      </w:r>
+    </w:p>
+    <w:p>
+      <w:r>
+        <w:rPr>
+          <w:b/>
+        </w:rPr>
+        <w:t>LastIndexOf()</w:t>
+      </w:r>
+      <w:r>
+        <w:t xml:space="preserve"> is the method that returns the position of the last appearance of character or string value. This method has the same </w:t>
+      </w:r>
+      <w:r>
+        <w:t>overloads as the IndexOf method:</w:t>
+      </w:r>
+    </w:p>
+    <w:p>
+      <w:pPr>
+        <w:autoSpaceDE w:val="0"/>
+        <w:autoSpaceDN w:val="0"/>
+        <w:adjustRightInd w:val="0"/>
+        <w:spacing w:after="0" w:line="240" w:lineRule="auto"/>
+        <w:rPr>
+          <w:rFonts w:ascii="Consolas" w:hAnsi="Consolas" w:cs="Consolas"/>
+          <w:color w:val="000000"/>
+          <w:sz w:val="19"/>
+          <w:szCs w:val="19"/>
+        </w:rPr>
+      </w:pPr>
+      <w:r>
+        <w:rPr>
+          <w:rFonts w:ascii="Consolas" w:hAnsi="Consolas" w:cs="Consolas"/>
+          <w:color w:val="0000FF"/>
+          <w:sz w:val="19"/>
+          <w:szCs w:val="19"/>
+        </w:rPr>
+        <w:t>int</w:t>
+      </w:r>
+      <w:r>
+        <w:rPr>
+          <w:rFonts w:ascii="Consolas" w:hAnsi="Consolas" w:cs="Consolas"/>
+          <w:color w:val="000000"/>
+          <w:sz w:val="19"/>
+          <w:szCs w:val="19"/>
+        </w:rPr>
+        <w:t xml:space="preserve"> lastPosition = testString.LastIndexOf(</w:t>
+      </w:r>
+      <w:r>
+        <w:rPr>
+          <w:rFonts w:ascii="Consolas" w:hAnsi="Consolas" w:cs="Consolas"/>
+          <w:color w:val="A31515"/>
+          <w:sz w:val="19"/>
+          <w:szCs w:val="19"/>
+        </w:rPr>
+        <w:t>'o'</w:t>
+      </w:r>
+      <w:r>
+        <w:rPr>
+          <w:rFonts w:ascii="Consolas" w:hAnsi="Consolas" w:cs="Consolas"/>
+          <w:color w:val="000000"/>
+          <w:sz w:val="19"/>
+          <w:szCs w:val="19"/>
+        </w:rPr>
+        <w:t>);</w:t>
+      </w:r>
+    </w:p>
+    <w:p>
+      <w:r>
+        <w:rPr>
+          <w:rFonts w:ascii="Consolas" w:hAnsi="Consolas" w:cs="Consolas"/>
+          <w:color w:val="0000FF"/>
+          <w:sz w:val="19"/>
+          <w:szCs w:val="19"/>
+        </w:rPr>
+        <w:t>int</w:t>
+      </w:r>
+      <w:r>
+        <w:rPr>
+          <w:rFonts w:ascii="Consolas" w:hAnsi="Consolas" w:cs="Consolas"/>
+          <w:color w:val="000000"/>
+          <w:sz w:val="19"/>
+          <w:szCs w:val="19"/>
+        </w:rPr>
+        <w:t xml:space="preserve"> stringLastPosition = testString.LastIndexOf(</w:t>
+      </w:r>
+      <w:r>
+        <w:rPr>
+          <w:rFonts w:ascii="Consolas" w:hAnsi="Consolas" w:cs="Consolas"/>
+          <w:color w:val="A31515"/>
+          <w:sz w:val="19"/>
+          <w:szCs w:val="19"/>
+        </w:rPr>
+        <w:t>"is"</w:t>
+      </w:r>
+      <w:r>
+        <w:rPr>
+          <w:rFonts w:ascii="Consolas" w:hAnsi="Consolas" w:cs="Consolas"/>
+          <w:color w:val="000000"/>
+          <w:sz w:val="19"/>
+          <w:szCs w:val="19"/>
+        </w:rPr>
+        <w:t>);</w:t>
+      </w:r>
+    </w:p>
+    <w:p/>
+    <w:p/>
+    <w:p>
+      <w:r>
+        <w:rPr>
+          <w:b/>
+        </w:rPr>
+        <w:lastRenderedPageBreak/>
+        <w:t>Contains(string value)</w:t>
+      </w:r>
+      <w:r>
+        <w:t xml:space="preserve"> is the method that returns true if a string contains the value, </w:t>
+      </w:r>
+      <w:r>
+        <w:t>otherwise, it will return false:</w:t>
+      </w:r>
+    </w:p>
+    <w:p>
+      <w:r>
+        <w:rPr>
+          <w:rFonts w:ascii="Consolas" w:hAnsi="Consolas" w:cs="Consolas"/>
+          <w:color w:val="0000FF"/>
+          <w:sz w:val="19"/>
+          <w:szCs w:val="19"/>
+        </w:rPr>
+        <w:t>bool</w:t>
+      </w:r>
+      <w:r>
+        <w:rPr>
+          <w:rFonts w:ascii="Consolas" w:hAnsi="Consolas" w:cs="Consolas"/>
+          <w:color w:val="000000"/>
+          <w:sz w:val="19"/>
+          <w:szCs w:val="19"/>
+        </w:rPr>
+        <w:t xml:space="preserve"> containsResult = testString.Contains(</w:t>
+      </w:r>
+      <w:r>
+        <w:rPr>
+          <w:rFonts w:ascii="Consolas" w:hAnsi="Consolas" w:cs="Consolas"/>
+          <w:color w:val="A31515"/>
+          <w:sz w:val="19"/>
+          <w:szCs w:val="19"/>
+        </w:rPr>
+        <w:t>"for"</w:t>
+      </w:r>
+      <w:r>
+        <w:rPr>
+          <w:rFonts w:ascii="Consolas" w:hAnsi="Consolas" w:cs="Consolas"/>
+          <w:color w:val="000000"/>
+          <w:sz w:val="19"/>
+          <w:szCs w:val="19"/>
+        </w:rPr>
+        <w:t>);</w:t>
+      </w:r>
+    </w:p>
+    <w:p>
+      <w:r>
+        <w:rPr>
+          <w:b/>
+        </w:rPr>
+        <w:t>StartsWith(string value)</w:t>
+      </w:r>
+      <w:r>
+        <w:t xml:space="preserve"> is the method which returns true if a string starts with the value, otherwise, returns false. As opposed to this method the </w:t>
+      </w:r>
+      <w:r>
+        <w:rPr>
+          <w:b/>
+        </w:rPr>
+        <w:t>EndsWith(string value)</w:t>
+      </w:r>
+      <w:r>
+        <w:t xml:space="preserve"> method returns true if a string ends with </w:t>
+      </w:r>
+      <w:r>
+        <w:t xml:space="preserve">the </w:t>
+      </w:r>
+      <w:r>
+        <w:t>value, otherwise, returns false.</w:t>
+      </w:r>
+    </w:p>
+    <w:p>
+      <w:pPr>
+        <w:autoSpaceDE w:val="0"/>
+        <w:autoSpaceDN w:val="0"/>
+        <w:adjustRightInd w:val="0"/>
+        <w:spacing w:after="0" w:line="240" w:lineRule="auto"/>
+        <w:rPr>
+          <w:rFonts w:ascii="Consolas" w:hAnsi="Consolas" w:cs="Consolas"/>
+          <w:color w:val="000000"/>
+          <w:sz w:val="19"/>
+          <w:szCs w:val="19"/>
+        </w:rPr>
+      </w:pPr>
+      <w:r>
+        <w:rPr>
+          <w:rFonts w:ascii="Consolas" w:hAnsi="Consolas" w:cs="Consolas"/>
+          <w:color w:val="0000FF"/>
+          <w:sz w:val="19"/>
+          <w:szCs w:val="19"/>
+        </w:rPr>
+        <w:t>bool</w:t>
+      </w:r>
+      <w:r>
+        <w:rPr>
+          <w:rFonts w:ascii="Consolas" w:hAnsi="Consolas" w:cs="Consolas"/>
+          <w:color w:val="000000"/>
+          <w:sz w:val="19"/>
+          <w:szCs w:val="19"/>
+        </w:rPr>
+        <w:t xml:space="preserve"> startsWithResult = testString.StartsWith(</w:t>
+      </w:r>
+      <w:r>
+        <w:rPr>
+          <w:rFonts w:ascii="Consolas" w:hAnsi="Consolas" w:cs="Consolas"/>
+          <w:color w:val="A31515"/>
+          <w:sz w:val="19"/>
+          <w:szCs w:val="19"/>
+        </w:rPr>
+        <w:t>"bad"</w:t>
+      </w:r>
+      <w:r>
+        <w:rPr>
+          <w:rFonts w:ascii="Consolas" w:hAnsi="Consolas" w:cs="Consolas"/>
+          <w:color w:val="000000"/>
+          <w:sz w:val="19"/>
+          <w:szCs w:val="19"/>
+        </w:rPr>
+        <w:t>);</w:t>
+      </w:r>
+    </w:p>
+    <w:p>
+      <w:r>
+        <w:rPr>
+          <w:rFonts w:ascii="Consolas" w:hAnsi="Consolas" w:cs="Consolas"/>
+          <w:color w:val="0000FF"/>
+          <w:sz w:val="19"/>
+          <w:szCs w:val="19"/>
+        </w:rPr>
+        <w:t>bool</w:t>
+      </w:r>
+      <w:r>
+        <w:rPr>
+          <w:rFonts w:ascii="Consolas" w:hAnsi="Consolas" w:cs="Consolas"/>
+          <w:color w:val="000000"/>
+          <w:sz w:val="19"/>
+          <w:szCs w:val="19"/>
+        </w:rPr>
+        <w:t xml:space="preserve"> endsWithResult = testString.EndsWith(</w:t>
+      </w:r>
+      <w:r>
+        <w:rPr>
+          <w:rFonts w:ascii="Consolas" w:hAnsi="Consolas" w:cs="Consolas"/>
+          <w:color w:val="A31515"/>
+          <w:sz w:val="19"/>
+          <w:szCs w:val="19"/>
+        </w:rPr>
+        <w:t>"example"</w:t>
+      </w:r>
+      <w:r>
+        <w:rPr>
+          <w:rFonts w:ascii="Consolas" w:hAnsi="Consolas" w:cs="Consolas"/>
+          <w:color w:val="000000"/>
+          <w:sz w:val="19"/>
+          <w:szCs w:val="19"/>
+        </w:rPr>
+        <w:t>);</w:t>
+      </w:r>
+    </w:p>
+    <w:p>
+      <w:r>
+        <w:rPr>
+          <w:b/>
+        </w:rPr>
+        <w:t>Remove(int startIndex)</w:t>
+      </w:r>
+      <w:r>
+        <w:t xml:space="preserve"> method removes characters from the string from the startIndex position to the end of the string and returns that new string. There is an overloaded method </w:t>
+      </w:r>
+      <w:r>
+        <w:rPr>
+          <w:b/>
+        </w:rPr>
+        <w:t>Remove(int startIndex, int count)</w:t>
+      </w:r>
+      <w:r>
+        <w:t xml:space="preserve"> which removes a </w:t>
+      </w:r>
+      <w:r>
+        <w:t xml:space="preserve">specified number of characters </w:t>
+      </w:r>
+      <w:r>
+        <w:t>from the string f</w:t>
+      </w:r>
+      <w:r>
+        <w:t>rom the starting index position. With the count parameter we deciede how many characters we want to delete:</w:t>
+      </w:r>
+    </w:p>
+    <w:p>
+      <w:pPr>
+        <w:autoSpaceDE w:val="0"/>
+        <w:autoSpaceDN w:val="0"/>
+        <w:adjustRightInd w:val="0"/>
+        <w:spacing w:after="0" w:line="240" w:lineRule="auto"/>
+        <w:rPr>
+          <w:rFonts w:ascii="Consolas" w:hAnsi="Consolas" w:cs="Consolas"/>
+          <w:color w:val="000000"/>
+          <w:sz w:val="19"/>
+          <w:szCs w:val="19"/>
+        </w:rPr>
+      </w:pPr>
+      <w:r>
+        <w:rPr>
+          <w:rFonts w:ascii="Consolas" w:hAnsi="Consolas" w:cs="Consolas"/>
+          <w:color w:val="0000FF"/>
+          <w:sz w:val="19"/>
+          <w:szCs w:val="19"/>
+        </w:rPr>
+        <w:t>string</w:t>
+      </w:r>
+      <w:r>
+        <w:rPr>
+          <w:rFonts w:ascii="Consolas" w:hAnsi="Consolas" w:cs="Consolas"/>
+          <w:color w:val="000000"/>
+          <w:sz w:val="19"/>
+          <w:szCs w:val="19"/>
+        </w:rPr>
+        <w:t xml:space="preserve"> loweredString = testString.Remove(10);</w:t>
+      </w:r>
+    </w:p>
+    <w:p>
+      <w:r>
+        <w:rPr>
+          <w:rFonts w:ascii="Consolas" w:hAnsi="Consolas" w:cs="Consolas"/>
+          <w:color w:val="0000FF"/>
+          <w:sz w:val="19"/>
+          <w:szCs w:val="19"/>
+        </w:rPr>
+        <w:t>string</w:t>
+      </w:r>
+      <w:r>
+        <w:rPr>
+          <w:rFonts w:ascii="Consolas" w:hAnsi="Consolas" w:cs="Consolas"/>
+          <w:color w:val="000000"/>
+          <w:sz w:val="19"/>
+          <w:szCs w:val="19"/>
+        </w:rPr>
+        <w:t xml:space="preserve"> loweredStringWithCount = testString.Remove(10, 9);</w:t>
+      </w:r>
+    </w:p>
+    <w:p>
+      <w:r>
+        <w:rPr>
+          <w:b/>
+        </w:rPr>
+        <w:t>Insert(int startIndex, string value)</w:t>
+      </w:r>
+      <w:r>
+        <w:t xml:space="preserve"> is the method that inserts the value into the string from the startIndex positio</w:t>
+      </w:r>
+      <w:r>
+        <w:t>n and returns a modified string:</w:t>
+      </w:r>
+    </w:p>
+    <w:p>
+      <w:r>
+        <w:rPr>
+          <w:rFonts w:ascii="Consolas" w:hAnsi="Consolas" w:cs="Consolas"/>
+          <w:color w:val="0000FF"/>
+          <w:sz w:val="19"/>
+          <w:szCs w:val="19"/>
+        </w:rPr>
+        <w:t>string</w:t>
+      </w:r>
+      <w:r>
+        <w:rPr>
+          <w:rFonts w:ascii="Consolas" w:hAnsi="Consolas" w:cs="Consolas"/>
+          <w:color w:val="000000"/>
+          <w:sz w:val="19"/>
+          <w:szCs w:val="19"/>
+        </w:rPr>
+        <w:t xml:space="preserve"> stringWithInsert = testString.Insert(13, </w:t>
+      </w:r>
+      <w:r>
+        <w:rPr>
+          <w:rFonts w:ascii="Consolas" w:hAnsi="Consolas" w:cs="Consolas"/>
+          <w:color w:val="A31515"/>
+          <w:sz w:val="19"/>
+          <w:szCs w:val="19"/>
+        </w:rPr>
+        <w:t>"UPDATED</w:t>
+      </w:r>
+      <w:r>
+        <w:rPr>
+          <w:rFonts w:ascii="Consolas" w:hAnsi="Consolas" w:cs="Consolas"/>
+          <w:color w:val="A31515"/>
+          <w:sz w:val="19"/>
+          <w:szCs w:val="19"/>
+        </w:rPr>
+        <w:t xml:space="preserve"> </w:t>
+      </w:r>
+      <w:r>
+        <w:rPr>
+          <w:rFonts w:ascii="Consolas" w:hAnsi="Consolas" w:cs="Consolas"/>
+          <w:color w:val="A31515"/>
+          <w:sz w:val="19"/>
+          <w:szCs w:val="19"/>
+        </w:rPr>
+        <w:t>"</w:t>
+      </w:r>
+      <w:r>
+        <w:rPr>
+          <w:rFonts w:ascii="Consolas" w:hAnsi="Consolas" w:cs="Consolas"/>
+          <w:color w:val="000000"/>
+          <w:sz w:val="19"/>
+          <w:szCs w:val="19"/>
+        </w:rPr>
+        <w:t>);</w:t>
+      </w:r>
+    </w:p>
+    <w:p>
+      <w:r>
+        <w:rPr>
+          <w:b/>
+        </w:rPr>
+        <w:t>ToLower()</w:t>
+      </w:r>
+      <w:r>
+        <w:t xml:space="preserve"> returns a new string </w:t>
+      </w:r>
+      <w:r>
+        <w:t>with all the lower case letters:</w:t>
+      </w:r>
+    </w:p>
+    <w:p>
+      <w:r>
+        <w:rPr>
+          <w:rFonts w:ascii="Consolas" w:hAnsi="Consolas" w:cs="Consolas"/>
+          <w:color w:val="0000FF"/>
+          <w:sz w:val="19"/>
+          <w:szCs w:val="19"/>
+        </w:rPr>
+        <w:t>string</w:t>
+      </w:r>
+      <w:r>
+        <w:rPr>
+          <w:rFonts w:ascii="Consolas" w:hAnsi="Consolas" w:cs="Consolas"/>
+          <w:color w:val="000000"/>
+          <w:sz w:val="19"/>
+          <w:szCs w:val="19"/>
+        </w:rPr>
+        <w:t xml:space="preserve"> lowerCaseString = testString.ToLower();</w:t>
+      </w:r>
+    </w:p>
+    <w:p>
+      <w:r>
+        <w:rPr>
+          <w:b/>
+        </w:rPr>
+        <w:t>ToUpper()</w:t>
+      </w:r>
+      <w:r>
+        <w:t xml:space="preserve"> returns a new string </w:t>
+      </w:r>
+      <w:r>
+        <w:t>with all the upper case letters:</w:t>
+      </w:r>
+    </w:p>
+    <w:p>
+      <w:r>
+        <w:rPr>
+          <w:rFonts w:ascii="Consolas" w:hAnsi="Consolas" w:cs="Consolas"/>
+          <w:color w:val="0000FF"/>
+          <w:sz w:val="19"/>
+          <w:szCs w:val="19"/>
+        </w:rPr>
+        <w:t>string</w:t>
+      </w:r>
+      <w:r>
+        <w:rPr>
+          <w:rFonts w:ascii="Consolas" w:hAnsi="Consolas" w:cs="Consolas"/>
+          <w:color w:val="000000"/>
+          <w:sz w:val="19"/>
+          <w:szCs w:val="19"/>
+        </w:rPr>
+        <w:t xml:space="preserve"> upperCaseString = testString.ToUpper();</w:t>
+      </w:r>
+    </w:p>
+    <w:p>
+      <w:r>
+        <w:t>Example 1: Create an application in which accepts as input name and last name space separated, and then prints out name in one row and last name in second row:</w:t>
+      </w:r>
+    </w:p>
+    <w:p>
+      <w:pPr>
+        <w:autoSpaceDE w:val="0"/>
+        <w:autoSpaceDN w:val="0"/>
+        <w:adjustRightInd w:val="0"/>
+        <w:spacing w:after="0" w:line="240" w:lineRule="auto"/>
+        <w:rPr>
+          <w:rFonts w:ascii="Consolas" w:hAnsi="Consolas" w:cs="Consolas"/>
+          <w:color w:val="000000"/>
+          <w:sz w:val="19"/>
+          <w:szCs w:val="19"/>
+        </w:rPr>
+      </w:pPr>
+      <w:r>
+        <w:rPr>
+          <w:rFonts w:ascii="Consolas" w:hAnsi="Consolas" w:cs="Consolas"/>
+          <w:color w:val="0000FF"/>
+          <w:sz w:val="19"/>
+          <w:szCs w:val="19"/>
+        </w:rPr>
+        <w:t>class</w:t>
+      </w:r>
+      <w:r>
+        <w:rPr>
+          <w:rFonts w:ascii="Consolas" w:hAnsi="Consolas" w:cs="Consolas"/>
+          <w:color w:val="000000"/>
+          <w:sz w:val="19"/>
+          <w:szCs w:val="19"/>
+        </w:rPr>
+        <w:t xml:space="preserve"> </w:t>
+      </w:r>
+      <w:r>
+        <w:rPr>
+          <w:rFonts w:ascii="Consolas" w:hAnsi="Consolas" w:cs="Consolas"/>
+          <w:color w:val="2B91AF"/>
+          <w:sz w:val="19"/>
+          <w:szCs w:val="19"/>
+        </w:rPr>
+        <w:t>Program</w:t>
+      </w:r>
+    </w:p>
+    <w:p>
+      <w:pPr>
+        <w:autoSpaceDE w:val="0"/>
+        <w:autoSpaceDN w:val="0"/>
+        <w:adjustRightInd w:val="0"/>
+        <w:spacing w:after="0" w:line="240" w:lineRule="auto"/>
+        <w:rPr>
+          <w:rFonts w:ascii="Consolas" w:hAnsi="Consolas" w:cs="Consolas"/>
+          <w:color w:val="000000"/>
+          <w:sz w:val="19"/>
+          <w:szCs w:val="19"/>
+        </w:rPr>
+      </w:pPr>
+      <w:r>
+        <w:rPr>
+          <w:rFonts w:ascii="Consolas" w:hAnsi="Consolas" w:cs="Consolas"/>
+          <w:color w:val="000000"/>
+          <w:sz w:val="19"/>
+          <w:szCs w:val="19"/>
+        </w:rPr>
+        <w:t xml:space="preserve">    {</w:t>
+      </w:r>
+    </w:p>
+    <w:p>
+      <w:pPr>
+        <w:autoSpaceDE w:val="0"/>
+        <w:autoSpaceDN w:val="0"/>
+        <w:adjustRightInd w:val="0"/>
+        <w:spacing w:after="0" w:line="240" w:lineRule="auto"/>
+        <w:rPr>
+          <w:rFonts w:ascii="Consolas" w:hAnsi="Consolas" w:cs="Consolas"/>
+          <w:color w:val="000000"/>
+          <w:sz w:val="19"/>
+          <w:szCs w:val="19"/>
+        </w:rPr>
+      </w:pPr>
+      <w:r>
+        <w:rPr>
+          <w:rFonts w:ascii="Consolas" w:hAnsi="Consolas" w:cs="Consolas"/>
+          <w:color w:val="000000"/>
+          <w:sz w:val="19"/>
+          <w:szCs w:val="19"/>
+        </w:rPr>
+        <w:t xml:space="preserve">        </w:t>
+      </w:r>
+      <w:r>
+        <w:rPr>
+          <w:rFonts w:ascii="Consolas" w:hAnsi="Consolas" w:cs="Consolas"/>
+          <w:color w:val="0000FF"/>
+          <w:sz w:val="19"/>
+          <w:szCs w:val="19"/>
+        </w:rPr>
+        <w:t>static</w:t>
+      </w:r>
+      <w:r>
+        <w:rPr>
+          <w:rFonts w:ascii="Consolas" w:hAnsi="Consolas" w:cs="Consolas"/>
+          <w:color w:val="000000"/>
+          <w:sz w:val="19"/>
+          <w:szCs w:val="19"/>
+        </w:rPr>
+        <w:t xml:space="preserve"> </w:t>
+      </w:r>
+      <w:r>
+        <w:rPr>
+          <w:rFonts w:ascii="Consolas" w:hAnsi="Consolas" w:cs="Consolas"/>
+          <w:color w:val="0000FF"/>
+          <w:sz w:val="19"/>
+          <w:szCs w:val="19"/>
+        </w:rPr>
+        <w:t>void</w:t>
+      </w:r>
+      <w:r>
+        <w:rPr>
+          <w:rFonts w:ascii="Consolas" w:hAnsi="Consolas" w:cs="Consolas"/>
+          <w:color w:val="000000"/>
+          <w:sz w:val="19"/>
+          <w:szCs w:val="19"/>
+        </w:rPr>
+        <w:t xml:space="preserve"> Main(</w:t>
+      </w:r>
+      <w:r>
+        <w:rPr>
+          <w:rFonts w:ascii="Consolas" w:hAnsi="Consolas" w:cs="Consolas"/>
+          <w:color w:val="0000FF"/>
+          <w:sz w:val="19"/>
+          <w:szCs w:val="19"/>
+        </w:rPr>
+        <w:t>string</w:t>
+      </w:r>
+      <w:r>
+        <w:rPr>
+          <w:rFonts w:ascii="Consolas" w:hAnsi="Consolas" w:cs="Consolas"/>
+          <w:color w:val="000000"/>
+          <w:sz w:val="19"/>
+          <w:szCs w:val="19"/>
+        </w:rPr>
+        <w:t>[] args)</w:t>
+      </w:r>
+    </w:p>
+    <w:p>
+      <w:pPr>
+        <w:autoSpaceDE w:val="0"/>
+        <w:autoSpaceDN w:val="0"/>
+        <w:adjustRightInd w:val="0"/>
+        <w:spacing w:after="0" w:line="240" w:lineRule="auto"/>
+        <w:rPr>
+          <w:rFonts w:ascii="Consolas" w:hAnsi="Consolas" w:cs="Consolas"/>
+          <w:color w:val="000000"/>
+          <w:sz w:val="19"/>
+          <w:szCs w:val="19"/>
+        </w:rPr>
+      </w:pPr>
+      <w:r>
+        <w:rPr>
+          <w:rFonts w:ascii="Consolas" w:hAnsi="Consolas" w:cs="Consolas"/>
+          <w:color w:val="000000"/>
+          <w:sz w:val="19"/>
+          <w:szCs w:val="19"/>
+        </w:rPr>
+        <w:t xml:space="preserve">        {</w:t>
+      </w:r>
+    </w:p>
+    <w:p>
+      <w:pPr>
+        <w:autoSpaceDE w:val="0"/>
+        <w:autoSpaceDN w:val="0"/>
+        <w:adjustRightInd w:val="0"/>
+        <w:spacing w:after="0" w:line="240" w:lineRule="auto"/>
+        <w:rPr>
+          <w:rFonts w:ascii="Consolas" w:hAnsi="Consolas" w:cs="Consolas"/>
+          <w:color w:val="000000"/>
+          <w:sz w:val="19"/>
+          <w:szCs w:val="19"/>
+        </w:rPr>
+      </w:pPr>
+      <w:r>
+        <w:rPr>
+          <w:rFonts w:ascii="Consolas" w:hAnsi="Consolas" w:cs="Consolas"/>
+          <w:color w:val="000000"/>
+          <w:sz w:val="19"/>
+          <w:szCs w:val="19"/>
+        </w:rPr>
+        <w:t xml:space="preserve">            Console.WriteLine(</w:t>
+      </w:r>
+      <w:r>
+        <w:rPr>
+          <w:rFonts w:ascii="Consolas" w:hAnsi="Consolas" w:cs="Consolas"/>
+          <w:color w:val="A31515"/>
+          <w:sz w:val="19"/>
+          <w:szCs w:val="19"/>
+        </w:rPr>
+        <w:t>"Enter your full name, blank space separated"</w:t>
+      </w:r>
+      <w:r>
+        <w:rPr>
+          <w:rFonts w:ascii="Consolas" w:hAnsi="Consolas" w:cs="Consolas"/>
+          <w:color w:val="000000"/>
+          <w:sz w:val="19"/>
+          <w:szCs w:val="19"/>
+        </w:rPr>
+        <w:t>);</w:t>
+      </w:r>
+    </w:p>
+    <w:p>
+      <w:pPr>
+        <w:autoSpaceDE w:val="0"/>
+        <w:autoSpaceDN w:val="0"/>
+        <w:adjustRightInd w:val="0"/>
+        <w:spacing w:after="0" w:line="240" w:lineRule="auto"/>
+        <w:rPr>
+          <w:rFonts w:ascii="Consolas" w:hAnsi="Consolas" w:cs="Consolas"/>
+          <w:color w:val="000000"/>
+          <w:sz w:val="19"/>
+          <w:szCs w:val="19"/>
+        </w:rPr>
+      </w:pPr>
+      <w:r>
+        <w:rPr>
+          <w:rFonts w:ascii="Consolas" w:hAnsi="Consolas" w:cs="Consolas"/>
+          <w:color w:val="000000"/>
+          <w:sz w:val="19"/>
+          <w:szCs w:val="19"/>
+        </w:rPr>
+        <w:t xml:space="preserve">            </w:t>
+      </w:r>
+      <w:r>
+        <w:rPr>
+          <w:rFonts w:ascii="Consolas" w:hAnsi="Consolas" w:cs="Consolas"/>
+          <w:color w:val="0000FF"/>
+          <w:sz w:val="19"/>
+          <w:szCs w:val="19"/>
+        </w:rPr>
+        <w:t>string</w:t>
+      </w:r>
+      <w:r>
+        <w:rPr>
+          <w:rFonts w:ascii="Consolas" w:hAnsi="Consolas" w:cs="Consolas"/>
+          <w:color w:val="000000"/>
+          <w:sz w:val="19"/>
+          <w:szCs w:val="19"/>
+        </w:rPr>
+        <w:t xml:space="preserve"> fullName = Console.ReadLine();</w:t>
+      </w:r>
+    </w:p>
+    <w:p>
+      <w:pPr>
+        <w:autoSpaceDE w:val="0"/>
+        <w:autoSpaceDN w:val="0"/>
+        <w:adjustRightInd w:val="0"/>
+        <w:spacing w:after="0" w:line="240" w:lineRule="auto"/>
+        <w:rPr>
+          <w:rFonts w:ascii="Consolas" w:hAnsi="Consolas" w:cs="Consolas"/>
+          <w:color w:val="000000"/>
+          <w:sz w:val="19"/>
+          <w:szCs w:val="19"/>
+        </w:rPr>
+      </w:pPr>
+    </w:p>
+    <w:p>
+      <w:pPr>
+        <w:autoSpaceDE w:val="0"/>
+        <w:autoSpaceDN w:val="0"/>
+        <w:adjustRightInd w:val="0"/>
+        <w:spacing w:after="0" w:line="240" w:lineRule="auto"/>
+        <w:rPr>
+          <w:rFonts w:ascii="Consolas" w:hAnsi="Consolas" w:cs="Consolas"/>
+          <w:color w:val="000000"/>
+          <w:sz w:val="19"/>
+          <w:szCs w:val="19"/>
+        </w:rPr>
+      </w:pPr>
+      <w:r>
+        <w:rPr>
+          <w:rFonts w:ascii="Consolas" w:hAnsi="Consolas" w:cs="Consolas"/>
+          <w:color w:val="000000"/>
+          <w:sz w:val="19"/>
+          <w:szCs w:val="19"/>
+        </w:rPr>
+        <w:t xml:space="preserve">            </w:t>
+      </w:r>
+      <w:r>
+        <w:rPr>
+          <w:rFonts w:ascii="Consolas" w:hAnsi="Consolas" w:cs="Consolas"/>
+          <w:color w:val="0000FF"/>
+          <w:sz w:val="19"/>
+          <w:szCs w:val="19"/>
+        </w:rPr>
+        <w:t>int</w:t>
+      </w:r>
+      <w:r>
+        <w:rPr>
+          <w:rFonts w:ascii="Consolas" w:hAnsi="Consolas" w:cs="Consolas"/>
+          <w:color w:val="000000"/>
+          <w:sz w:val="19"/>
+          <w:szCs w:val="19"/>
+        </w:rPr>
+        <w:t xml:space="preserve"> blankPosition = fullName.IndexOf(</w:t>
+      </w:r>
+      <w:r>
+        <w:rPr>
+          <w:rFonts w:ascii="Consolas" w:hAnsi="Consolas" w:cs="Consolas"/>
+          <w:color w:val="A31515"/>
+          <w:sz w:val="19"/>
+          <w:szCs w:val="19"/>
+        </w:rPr>
+        <w:t>' '</w:t>
+      </w:r>
+      <w:r>
+        <w:rPr>
+          <w:rFonts w:ascii="Consolas" w:hAnsi="Consolas" w:cs="Consolas"/>
+          <w:color w:val="000000"/>
+          <w:sz w:val="19"/>
+          <w:szCs w:val="19"/>
+        </w:rPr>
+        <w:t>);</w:t>
+      </w:r>
+    </w:p>
+    <w:p>
+      <w:pPr>
+        <w:autoSpaceDE w:val="0"/>
+        <w:autoSpaceDN w:val="0"/>
+        <w:adjustRightInd w:val="0"/>
+        <w:spacing w:after="0" w:line="240" w:lineRule="auto"/>
+        <w:rPr>
+          <w:rFonts w:ascii="Consolas" w:hAnsi="Consolas" w:cs="Consolas"/>
+          <w:color w:val="000000"/>
+          <w:sz w:val="19"/>
+          <w:szCs w:val="19"/>
+        </w:rPr>
+      </w:pPr>
+      <w:r>
+        <w:rPr>
+          <w:rFonts w:ascii="Consolas" w:hAnsi="Consolas" w:cs="Consolas"/>
+          <w:color w:val="000000"/>
+          <w:sz w:val="19"/>
+          <w:szCs w:val="19"/>
+        </w:rPr>
+        <w:t xml:space="preserve">            </w:t>
+      </w:r>
+      <w:r>
+        <w:rPr>
+          <w:rFonts w:ascii="Consolas" w:hAnsi="Consolas" w:cs="Consolas"/>
+          <w:color w:val="0000FF"/>
+          <w:sz w:val="19"/>
+          <w:szCs w:val="19"/>
+        </w:rPr>
+        <w:t>string</w:t>
+      </w:r>
+      <w:r>
+        <w:rPr>
+          <w:rFonts w:ascii="Consolas" w:hAnsi="Consolas" w:cs="Consolas"/>
+          <w:color w:val="000000"/>
+          <w:sz w:val="19"/>
+          <w:szCs w:val="19"/>
+        </w:rPr>
+        <w:t xml:space="preserve"> name = fullName.Substring(0, blankPosition);</w:t>
+      </w:r>
+    </w:p>
+    <w:p>
+      <w:pPr>
+        <w:autoSpaceDE w:val="0"/>
+        <w:autoSpaceDN w:val="0"/>
+        <w:adjustRightInd w:val="0"/>
+        <w:spacing w:after="0" w:line="240" w:lineRule="auto"/>
+        <w:rPr>
+          <w:rFonts w:ascii="Consolas" w:hAnsi="Consolas" w:cs="Consolas"/>
+          <w:color w:val="000000"/>
+          <w:sz w:val="19"/>
+          <w:szCs w:val="19"/>
+        </w:rPr>
+      </w:pPr>
+      <w:r>
+        <w:rPr>
+          <w:rFonts w:ascii="Consolas" w:hAnsi="Consolas" w:cs="Consolas"/>
+          <w:color w:val="000000"/>
+          <w:sz w:val="19"/>
+          <w:szCs w:val="19"/>
+        </w:rPr>
+        <w:t xml:space="preserve">            </w:t>
+      </w:r>
+      <w:r>
+        <w:rPr>
+          <w:rFonts w:ascii="Consolas" w:hAnsi="Consolas" w:cs="Consolas"/>
+          <w:color w:val="0000FF"/>
+          <w:sz w:val="19"/>
+          <w:szCs w:val="19"/>
+        </w:rPr>
+        <w:t>string</w:t>
+      </w:r>
+      <w:r>
+        <w:rPr>
+          <w:rFonts w:ascii="Consolas" w:hAnsi="Consolas" w:cs="Consolas"/>
+          <w:color w:val="000000"/>
+          <w:sz w:val="19"/>
+          <w:szCs w:val="19"/>
+        </w:rPr>
+        <w:t xml:space="preserve"> lastName = fullName.Substring(blankPosition + 1);</w:t>
+      </w:r>
+    </w:p>
+    <w:p>
+      <w:pPr>
+        <w:autoSpaceDE w:val="0"/>
+        <w:autoSpaceDN w:val="0"/>
+        <w:adjustRightInd w:val="0"/>
+        <w:spacing w:after="0" w:line="240" w:lineRule="auto"/>
+        <w:rPr>
+          <w:rFonts w:ascii="Consolas" w:hAnsi="Consolas" w:cs="Consolas"/>
+          <w:color w:val="000000"/>
+          <w:sz w:val="19"/>
+          <w:szCs w:val="19"/>
+        </w:rPr>
+      </w:pPr>
+    </w:p>
+    <w:p>
+      <w:pPr>
+        <w:autoSpaceDE w:val="0"/>
+        <w:autoSpaceDN w:val="0"/>
+        <w:adjustRightInd w:val="0"/>
+        <w:spacing w:after="0" w:line="240" w:lineRule="auto"/>
+        <w:rPr>
+          <w:rFonts w:ascii="Consolas" w:hAnsi="Consolas" w:cs="Consolas"/>
+          <w:color w:val="000000"/>
+          <w:sz w:val="19"/>
+          <w:szCs w:val="19"/>
+        </w:rPr>
+      </w:pPr>
+      <w:r>
+        <w:rPr>
+          <w:rFonts w:ascii="Consolas" w:hAnsi="Consolas" w:cs="Consolas"/>
+          <w:color w:val="000000"/>
+          <w:sz w:val="19"/>
+          <w:szCs w:val="19"/>
+        </w:rPr>
+        <w:t xml:space="preserve">            Console.WriteLine(name);</w:t>
+      </w:r>
+    </w:p>
+    <w:p>
+      <w:pPr>
+        <w:autoSpaceDE w:val="0"/>
+        <w:autoSpaceDN w:val="0"/>
+        <w:adjustRightInd w:val="0"/>
+        <w:spacing w:after="0" w:line="240" w:lineRule="auto"/>
+        <w:rPr>
+          <w:rFonts w:ascii="Consolas" w:hAnsi="Consolas" w:cs="Consolas"/>
+          <w:color w:val="000000"/>
+          <w:sz w:val="19"/>
+          <w:szCs w:val="19"/>
+        </w:rPr>
+      </w:pPr>
+      <w:r>
+        <w:rPr>
+          <w:rFonts w:ascii="Consolas" w:hAnsi="Consolas" w:cs="Consolas"/>
+          <w:color w:val="000000"/>
+          <w:sz w:val="19"/>
+          <w:szCs w:val="19"/>
+        </w:rPr>
+        <w:t xml:space="preserve">            Console.WriteLine(lastName);</w:t>
+      </w:r>
+    </w:p>
+    <w:p>
+      <w:pPr>
+        <w:autoSpaceDE w:val="0"/>
+        <w:autoSpaceDN w:val="0"/>
+        <w:adjustRightInd w:val="0"/>
+        <w:spacing w:after="0" w:line="240" w:lineRule="auto"/>
+        <w:rPr>
+          <w:rFonts w:ascii="Consolas" w:hAnsi="Consolas" w:cs="Consolas"/>
+          <w:color w:val="000000"/>
+          <w:sz w:val="19"/>
+          <w:szCs w:val="19"/>
+        </w:rPr>
+      </w:pPr>
+    </w:p>
+    <w:p>
+      <w:pPr>
+        <w:autoSpaceDE w:val="0"/>
+        <w:autoSpaceDN w:val="0"/>
+        <w:adjustRightInd w:val="0"/>
+        <w:spacing w:after="0" w:line="240" w:lineRule="auto"/>
+        <w:rPr>
+          <w:rFonts w:ascii="Consolas" w:hAnsi="Consolas" w:cs="Consolas"/>
+          <w:color w:val="000000"/>
+          <w:sz w:val="19"/>
+          <w:szCs w:val="19"/>
+        </w:rPr>
+      </w:pPr>
+      <w:r>
+        <w:rPr>
+          <w:rFonts w:ascii="Consolas" w:hAnsi="Consolas" w:cs="Consolas"/>
+          <w:color w:val="000000"/>
+          <w:sz w:val="19"/>
+          <w:szCs w:val="19"/>
+        </w:rPr>
+        <w:t xml:space="preserve">            Console.ReadKey();</w:t>
+      </w:r>
+    </w:p>
+    <w:p>
+      <w:pPr>
+        <w:autoSpaceDE w:val="0"/>
+        <w:autoSpaceDN w:val="0"/>
+        <w:adjustRightInd w:val="0"/>
+        <w:spacing w:after="0" w:line="240" w:lineRule="auto"/>
+        <w:rPr>
+          <w:rFonts w:ascii="Consolas" w:hAnsi="Consolas" w:cs="Consolas"/>
+          <w:color w:val="000000"/>
+          <w:sz w:val="19"/>
+          <w:szCs w:val="19"/>
+        </w:rPr>
+      </w:pPr>
+      <w:r>
+        <w:rPr>
+          <w:rFonts w:ascii="Consolas" w:hAnsi="Consolas" w:cs="Consolas"/>
+          <w:color w:val="000000"/>
+          <w:sz w:val="19"/>
+          <w:szCs w:val="19"/>
+        </w:rPr>
+        <w:t xml:space="preserve">        }</w:t>
+      </w:r>
+    </w:p>
+    <w:p>
+      <w:r>
+        <w:rPr>
+          <w:rFonts w:ascii="Consolas" w:hAnsi="Consolas" w:cs="Consolas"/>
+          <w:color w:val="000000"/>
+          <w:sz w:val="19"/>
+          <w:szCs w:val="19"/>
+        </w:rPr>
+        <w:t xml:space="preserve">    }</w:t>
+      </w:r>
+    </w:p>
+    <w:p>
+      <w:r>
+        <w:t>The result:</w:t>
+      </w:r>
+    </w:p>
+    <w:p>
+      <w:r>
+        <w:rPr>
+          <w:noProof/>
+          <w:lang w:eastAsia="sr-Latn-RS"/>
+        </w:rPr>
+        <w:lastRenderedPageBreak/>
+        <w:drawing>
+          <wp:inline distT="0" distB="0" distL="0" distR="0">
+            <wp:extent cx="4401164" cy="1409897"/>
+            <wp:effectExtent l="0" t="0" r="0" b="0"/>
+            <wp:docPr id="4" name="Picture 4"/>
+            <wp:cNvGraphicFramePr>
+              <a:graphicFrameLocks xmlns:a="http://schemas.openxmlformats.org/drawingml/2006/main" noChangeAspect="1"/>
+            </wp:cNvGraphicFramePr>
+            <a:graphic xmlns:a="http://schemas.openxmlformats.org/drawingml/2006/main">
+              <a:graphicData uri="http://schemas.openxmlformats.org/drawingml/2006/picture">
+                <pic:pic xmlns:pic="http://schemas.openxmlformats.org/drawingml/2006/picture">
+                  <pic:nvPicPr>
+                    <pic:cNvPr id="4" name="15-Name_LastName_Separation.png"/>
+                    <pic:cNvPicPr/>
+                  </pic:nvPicPr>
+                  <pic:blipFill>
+                    <a:blip r:embed="rId24">
+                      <a:extLst>
+                        <a:ext uri="{28A0092B-C50C-407E-A947-70E740481C1C}">
+                          <a14:useLocalDpi xmlns:a14="http://schemas.microsoft.com/office/drawing/2010/main" val="0"/>
+                        </a:ext>
+                      </a:extLst>
+                    </a:blip>
+                    <a:stretch>
+                      <a:fillRect/>
+                    </a:stretch>
+                  </pic:blipFill>
+                  <pic:spPr>
+                    <a:xfrm>
+                      <a:off x="0" y="0"/>
+                      <a:ext cx="4401164" cy="1409897"/>
+                    </a:xfrm>
+                    <a:prstGeom prst="rect">
+                      <a:avLst/>
+                    </a:prstGeom>
+                  </pic:spPr>
+                </pic:pic>
+              </a:graphicData>
+            </a:graphic>
+          </wp:inline>
+        </w:drawing>
+      </w:r>
+    </w:p>
+    <w:p/>
+    <w:p>
+      <w:r>
+        <w:t>Example 2: Create an application that accepts as input a sentece and removes the first and last word of that sentence:</w:t>
+      </w:r>
+    </w:p>
+    <w:p>
+      <w:pPr>
+        <w:autoSpaceDE w:val="0"/>
+        <w:autoSpaceDN w:val="0"/>
+        <w:adjustRightInd w:val="0"/>
+        <w:spacing w:after="0" w:line="240" w:lineRule="auto"/>
+        <w:rPr>
+          <w:rFonts w:ascii="Consolas" w:hAnsi="Consolas" w:cs="Consolas"/>
+          <w:color w:val="000000"/>
+          <w:sz w:val="19"/>
+          <w:szCs w:val="19"/>
+        </w:rPr>
+      </w:pPr>
+      <w:r>
+        <w:rPr>
+          <w:rFonts w:ascii="Consolas" w:hAnsi="Consolas" w:cs="Consolas"/>
+          <w:color w:val="0000FF"/>
+          <w:sz w:val="19"/>
+          <w:szCs w:val="19"/>
+        </w:rPr>
+        <w:t>class</w:t>
+      </w:r>
+      <w:r>
+        <w:rPr>
+          <w:rFonts w:ascii="Consolas" w:hAnsi="Consolas" w:cs="Consolas"/>
+          <w:color w:val="000000"/>
+          <w:sz w:val="19"/>
+          <w:szCs w:val="19"/>
+        </w:rPr>
+        <w:t xml:space="preserve"> </w:t>
+      </w:r>
+      <w:r>
+        <w:rPr>
+          <w:rFonts w:ascii="Consolas" w:hAnsi="Consolas" w:cs="Consolas"/>
+          <w:color w:val="2B91AF"/>
+          <w:sz w:val="19"/>
+          <w:szCs w:val="19"/>
+        </w:rPr>
+        <w:t>Program</w:t>
+      </w:r>
+    </w:p>
+    <w:p>
+      <w:pPr>
+        <w:autoSpaceDE w:val="0"/>
+        <w:autoSpaceDN w:val="0"/>
+        <w:adjustRightInd w:val="0"/>
+        <w:spacing w:after="0" w:line="240" w:lineRule="auto"/>
+        <w:rPr>
+          <w:rFonts w:ascii="Consolas" w:hAnsi="Consolas" w:cs="Consolas"/>
+          <w:color w:val="000000"/>
+          <w:sz w:val="19"/>
+          <w:szCs w:val="19"/>
+        </w:rPr>
+      </w:pPr>
+      <w:r>
+        <w:rPr>
+          <w:rFonts w:ascii="Consolas" w:hAnsi="Consolas" w:cs="Consolas"/>
+          <w:color w:val="000000"/>
+          <w:sz w:val="19"/>
+          <w:szCs w:val="19"/>
+        </w:rPr>
+        <w:t xml:space="preserve">    {</w:t>
+      </w:r>
+    </w:p>
+    <w:p>
+      <w:pPr>
+        <w:autoSpaceDE w:val="0"/>
+        <w:autoSpaceDN w:val="0"/>
+        <w:adjustRightInd w:val="0"/>
+        <w:spacing w:after="0" w:line="240" w:lineRule="auto"/>
+        <w:rPr>
+          <w:rFonts w:ascii="Consolas" w:hAnsi="Consolas" w:cs="Consolas"/>
+          <w:color w:val="000000"/>
+          <w:sz w:val="19"/>
+          <w:szCs w:val="19"/>
+        </w:rPr>
+      </w:pPr>
+      <w:r>
+        <w:rPr>
+          <w:rFonts w:ascii="Consolas" w:hAnsi="Consolas" w:cs="Consolas"/>
+          <w:color w:val="000000"/>
+          <w:sz w:val="19"/>
+          <w:szCs w:val="19"/>
+        </w:rPr>
+        <w:t xml:space="preserve">        </w:t>
+      </w:r>
+      <w:r>
+        <w:rPr>
+          <w:rFonts w:ascii="Consolas" w:hAnsi="Consolas" w:cs="Consolas"/>
+          <w:color w:val="0000FF"/>
+          <w:sz w:val="19"/>
+          <w:szCs w:val="19"/>
+        </w:rPr>
+        <w:t>static</w:t>
+      </w:r>
+      <w:r>
+        <w:rPr>
+          <w:rFonts w:ascii="Consolas" w:hAnsi="Consolas" w:cs="Consolas"/>
+          <w:color w:val="000000"/>
+          <w:sz w:val="19"/>
+          <w:szCs w:val="19"/>
+        </w:rPr>
+        <w:t xml:space="preserve"> </w:t>
+      </w:r>
+      <w:r>
+        <w:rPr>
+          <w:rFonts w:ascii="Consolas" w:hAnsi="Consolas" w:cs="Consolas"/>
+          <w:color w:val="0000FF"/>
+          <w:sz w:val="19"/>
+          <w:szCs w:val="19"/>
+        </w:rPr>
+        <w:t>void</w:t>
+      </w:r>
+      <w:r>
+        <w:rPr>
+          <w:rFonts w:ascii="Consolas" w:hAnsi="Consolas" w:cs="Consolas"/>
+          <w:color w:val="000000"/>
+          <w:sz w:val="19"/>
+          <w:szCs w:val="19"/>
+        </w:rPr>
+        <w:t xml:space="preserve"> Main(</w:t>
+      </w:r>
+      <w:r>
+        <w:rPr>
+          <w:rFonts w:ascii="Consolas" w:hAnsi="Consolas" w:cs="Consolas"/>
+          <w:color w:val="0000FF"/>
+          <w:sz w:val="19"/>
+          <w:szCs w:val="19"/>
+        </w:rPr>
+        <w:t>string</w:t>
+      </w:r>
+      <w:r>
+        <w:rPr>
+          <w:rFonts w:ascii="Consolas" w:hAnsi="Consolas" w:cs="Consolas"/>
+          <w:color w:val="000000"/>
+          <w:sz w:val="19"/>
+          <w:szCs w:val="19"/>
+        </w:rPr>
+        <w:t>[] args)</w:t>
+      </w:r>
+    </w:p>
+    <w:p>
+      <w:pPr>
+        <w:autoSpaceDE w:val="0"/>
+        <w:autoSpaceDN w:val="0"/>
+        <w:adjustRightInd w:val="0"/>
+        <w:spacing w:after="0" w:line="240" w:lineRule="auto"/>
+        <w:rPr>
+          <w:rFonts w:ascii="Consolas" w:hAnsi="Consolas" w:cs="Consolas"/>
+          <w:color w:val="000000"/>
+          <w:sz w:val="19"/>
+          <w:szCs w:val="19"/>
+        </w:rPr>
+      </w:pPr>
+      <w:r>
+        <w:rPr>
+          <w:rFonts w:ascii="Consolas" w:hAnsi="Consolas" w:cs="Consolas"/>
+          <w:color w:val="000000"/>
+          <w:sz w:val="19"/>
+          <w:szCs w:val="19"/>
+        </w:rPr>
+        <w:t xml:space="preserve">        {</w:t>
+      </w:r>
+    </w:p>
+    <w:p>
+      <w:pPr>
+        <w:autoSpaceDE w:val="0"/>
+        <w:autoSpaceDN w:val="0"/>
+        <w:adjustRightInd w:val="0"/>
+        <w:spacing w:after="0" w:line="240" w:lineRule="auto"/>
+        <w:rPr>
+          <w:rFonts w:ascii="Consolas" w:hAnsi="Consolas" w:cs="Consolas"/>
+          <w:color w:val="000000"/>
+          <w:sz w:val="19"/>
+          <w:szCs w:val="19"/>
+        </w:rPr>
+      </w:pPr>
+      <w:r>
+        <w:rPr>
+          <w:rFonts w:ascii="Consolas" w:hAnsi="Consolas" w:cs="Consolas"/>
+          <w:color w:val="000000"/>
+          <w:sz w:val="19"/>
+          <w:szCs w:val="19"/>
+        </w:rPr>
+        <w:t xml:space="preserve">            Console.WriteLine(</w:t>
+      </w:r>
+      <w:r>
+        <w:rPr>
+          <w:rFonts w:ascii="Consolas" w:hAnsi="Consolas" w:cs="Consolas"/>
+          <w:color w:val="A31515"/>
+          <w:sz w:val="19"/>
+          <w:szCs w:val="19"/>
+        </w:rPr>
+        <w:t>"Enter your sentence: "</w:t>
+      </w:r>
+      <w:r>
+        <w:rPr>
+          <w:rFonts w:ascii="Consolas" w:hAnsi="Consolas" w:cs="Consolas"/>
+          <w:color w:val="000000"/>
+          <w:sz w:val="19"/>
+          <w:szCs w:val="19"/>
+        </w:rPr>
+        <w:t>);</w:t>
+      </w:r>
+    </w:p>
+    <w:p>
+      <w:pPr>
+        <w:autoSpaceDE w:val="0"/>
+        <w:autoSpaceDN w:val="0"/>
+        <w:adjustRightInd w:val="0"/>
+        <w:spacing w:after="0" w:line="240" w:lineRule="auto"/>
+        <w:rPr>
+          <w:rFonts w:ascii="Consolas" w:hAnsi="Consolas" w:cs="Consolas"/>
+          <w:color w:val="000000"/>
+          <w:sz w:val="19"/>
+          <w:szCs w:val="19"/>
+        </w:rPr>
+      </w:pPr>
+    </w:p>
+    <w:p>
+      <w:pPr>
+        <w:autoSpaceDE w:val="0"/>
+        <w:autoSpaceDN w:val="0"/>
+        <w:adjustRightInd w:val="0"/>
+        <w:spacing w:after="0" w:line="240" w:lineRule="auto"/>
+        <w:rPr>
+          <w:rFonts w:ascii="Consolas" w:hAnsi="Consolas" w:cs="Consolas"/>
+          <w:color w:val="000000"/>
+          <w:sz w:val="19"/>
+          <w:szCs w:val="19"/>
+        </w:rPr>
+      </w:pPr>
+      <w:r>
+        <w:rPr>
+          <w:rFonts w:ascii="Consolas" w:hAnsi="Consolas" w:cs="Consolas"/>
+          <w:color w:val="000000"/>
+          <w:sz w:val="19"/>
+          <w:szCs w:val="19"/>
+        </w:rPr>
+        <w:t xml:space="preserve">            </w:t>
+      </w:r>
+      <w:r>
+        <w:rPr>
+          <w:rFonts w:ascii="Consolas" w:hAnsi="Consolas" w:cs="Consolas"/>
+          <w:color w:val="0000FF"/>
+          <w:sz w:val="19"/>
+          <w:szCs w:val="19"/>
+        </w:rPr>
+        <w:t>string</w:t>
+      </w:r>
+      <w:r>
+        <w:rPr>
+          <w:rFonts w:ascii="Consolas" w:hAnsi="Consolas" w:cs="Consolas"/>
+          <w:color w:val="000000"/>
+          <w:sz w:val="19"/>
+          <w:szCs w:val="19"/>
+        </w:rPr>
+        <w:t xml:space="preserve"> sentence = Console.ReadLine();</w:t>
+      </w:r>
+    </w:p>
+    <w:p>
+      <w:pPr>
+        <w:autoSpaceDE w:val="0"/>
+        <w:autoSpaceDN w:val="0"/>
+        <w:adjustRightInd w:val="0"/>
+        <w:spacing w:after="0" w:line="240" w:lineRule="auto"/>
+        <w:rPr>
+          <w:rFonts w:ascii="Consolas" w:hAnsi="Consolas" w:cs="Consolas"/>
+          <w:color w:val="000000"/>
+          <w:sz w:val="19"/>
+          <w:szCs w:val="19"/>
+        </w:rPr>
+      </w:pPr>
+    </w:p>
+    <w:p>
+      <w:pPr>
+        <w:autoSpaceDE w:val="0"/>
+        <w:autoSpaceDN w:val="0"/>
+        <w:adjustRightInd w:val="0"/>
+        <w:spacing w:after="0" w:line="240" w:lineRule="auto"/>
+        <w:rPr>
+          <w:rFonts w:ascii="Consolas" w:hAnsi="Consolas" w:cs="Consolas"/>
+          <w:color w:val="000000"/>
+          <w:sz w:val="19"/>
+          <w:szCs w:val="19"/>
+        </w:rPr>
+      </w:pPr>
+      <w:r>
+        <w:rPr>
+          <w:rFonts w:ascii="Consolas" w:hAnsi="Consolas" w:cs="Consolas"/>
+          <w:color w:val="000000"/>
+          <w:sz w:val="19"/>
+          <w:szCs w:val="19"/>
+        </w:rPr>
+        <w:t xml:space="preserve">            </w:t>
+      </w:r>
+      <w:r>
+        <w:rPr>
+          <w:rFonts w:ascii="Consolas" w:hAnsi="Consolas" w:cs="Consolas"/>
+          <w:color w:val="0000FF"/>
+          <w:sz w:val="19"/>
+          <w:szCs w:val="19"/>
+        </w:rPr>
+        <w:t>int</w:t>
+      </w:r>
+      <w:r>
+        <w:rPr>
+          <w:rFonts w:ascii="Consolas" w:hAnsi="Consolas" w:cs="Consolas"/>
+          <w:color w:val="000000"/>
+          <w:sz w:val="19"/>
+          <w:szCs w:val="19"/>
+        </w:rPr>
+        <w:t xml:space="preserve"> firstBlankPosition = sentence.IndexOf(</w:t>
+      </w:r>
+      <w:r>
+        <w:rPr>
+          <w:rFonts w:ascii="Consolas" w:hAnsi="Consolas" w:cs="Consolas"/>
+          <w:color w:val="A31515"/>
+          <w:sz w:val="19"/>
+          <w:szCs w:val="19"/>
+        </w:rPr>
+        <w:t>' '</w:t>
+      </w:r>
+      <w:r>
+        <w:rPr>
+          <w:rFonts w:ascii="Consolas" w:hAnsi="Consolas" w:cs="Consolas"/>
+          <w:color w:val="000000"/>
+          <w:sz w:val="19"/>
+          <w:szCs w:val="19"/>
+        </w:rPr>
+        <w:t>);</w:t>
+      </w:r>
+    </w:p>
+    <w:p>
+      <w:pPr>
+        <w:autoSpaceDE w:val="0"/>
+        <w:autoSpaceDN w:val="0"/>
+        <w:adjustRightInd w:val="0"/>
+        <w:spacing w:after="0" w:line="240" w:lineRule="auto"/>
+        <w:rPr>
+          <w:rFonts w:ascii="Consolas" w:hAnsi="Consolas" w:cs="Consolas"/>
+          <w:color w:val="000000"/>
+          <w:sz w:val="19"/>
+          <w:szCs w:val="19"/>
+        </w:rPr>
+      </w:pPr>
+      <w:r>
+        <w:rPr>
+          <w:rFonts w:ascii="Consolas" w:hAnsi="Consolas" w:cs="Consolas"/>
+          <w:color w:val="000000"/>
+          <w:sz w:val="19"/>
+          <w:szCs w:val="19"/>
+        </w:rPr>
+        <w:t xml:space="preserve">            </w:t>
+      </w:r>
+    </w:p>
+    <w:p>
+      <w:pPr>
+        <w:autoSpaceDE w:val="0"/>
+        <w:autoSpaceDN w:val="0"/>
+        <w:adjustRightInd w:val="0"/>
+        <w:spacing w:after="0" w:line="240" w:lineRule="auto"/>
+        <w:rPr>
+          <w:rFonts w:ascii="Consolas" w:hAnsi="Consolas" w:cs="Consolas"/>
+          <w:color w:val="000000"/>
+          <w:sz w:val="19"/>
+          <w:szCs w:val="19"/>
+        </w:rPr>
+      </w:pPr>
+      <w:r>
+        <w:rPr>
+          <w:rFonts w:ascii="Consolas" w:hAnsi="Consolas" w:cs="Consolas"/>
+          <w:color w:val="000000"/>
+          <w:sz w:val="19"/>
+          <w:szCs w:val="19"/>
+        </w:rPr>
+        <w:t xml:space="preserve">            </w:t>
+      </w:r>
+      <w:r>
+        <w:rPr>
+          <w:rFonts w:ascii="Consolas" w:hAnsi="Consolas" w:cs="Consolas"/>
+          <w:color w:val="0000FF"/>
+          <w:sz w:val="19"/>
+          <w:szCs w:val="19"/>
+        </w:rPr>
+        <w:t>string</w:t>
+      </w:r>
+      <w:r>
+        <w:rPr>
+          <w:rFonts w:ascii="Consolas" w:hAnsi="Consolas" w:cs="Consolas"/>
+          <w:color w:val="000000"/>
+          <w:sz w:val="19"/>
+          <w:szCs w:val="19"/>
+        </w:rPr>
+        <w:t xml:space="preserve"> withoutFirstWord = sentence.Remove(0, firstBlankPosition + 1);</w:t>
+      </w:r>
+    </w:p>
+    <w:p>
+      <w:pPr>
+        <w:autoSpaceDE w:val="0"/>
+        <w:autoSpaceDN w:val="0"/>
+        <w:adjustRightInd w:val="0"/>
+        <w:spacing w:after="0" w:line="240" w:lineRule="auto"/>
+        <w:rPr>
+          <w:rFonts w:ascii="Consolas" w:hAnsi="Consolas" w:cs="Consolas"/>
+          <w:color w:val="000000"/>
+          <w:sz w:val="19"/>
+          <w:szCs w:val="19"/>
+        </w:rPr>
+      </w:pPr>
+    </w:p>
+    <w:p>
+      <w:pPr>
+        <w:autoSpaceDE w:val="0"/>
+        <w:autoSpaceDN w:val="0"/>
+        <w:adjustRightInd w:val="0"/>
+        <w:spacing w:after="0" w:line="240" w:lineRule="auto"/>
+        <w:rPr>
+          <w:rFonts w:ascii="Consolas" w:hAnsi="Consolas" w:cs="Consolas"/>
+          <w:color w:val="000000"/>
+          <w:sz w:val="19"/>
+          <w:szCs w:val="19"/>
+        </w:rPr>
+      </w:pPr>
+      <w:r>
+        <w:rPr>
+          <w:rFonts w:ascii="Consolas" w:hAnsi="Consolas" w:cs="Consolas"/>
+          <w:color w:val="000000"/>
+          <w:sz w:val="19"/>
+          <w:szCs w:val="19"/>
+        </w:rPr>
+        <w:t xml:space="preserve">            </w:t>
+      </w:r>
+      <w:r>
+        <w:rPr>
+          <w:rFonts w:ascii="Consolas" w:hAnsi="Consolas" w:cs="Consolas"/>
+          <w:color w:val="0000FF"/>
+          <w:sz w:val="19"/>
+          <w:szCs w:val="19"/>
+        </w:rPr>
+        <w:t>int</w:t>
+      </w:r>
+      <w:r>
+        <w:rPr>
+          <w:rFonts w:ascii="Consolas" w:hAnsi="Consolas" w:cs="Consolas"/>
+          <w:color w:val="000000"/>
+          <w:sz w:val="19"/>
+          <w:szCs w:val="19"/>
+        </w:rPr>
+        <w:t xml:space="preserve"> lastBlankPosition = withoutFirstWord.LastIndexOf(</w:t>
+      </w:r>
+      <w:r>
+        <w:rPr>
+          <w:rFonts w:ascii="Consolas" w:hAnsi="Consolas" w:cs="Consolas"/>
+          <w:color w:val="A31515"/>
+          <w:sz w:val="19"/>
+          <w:szCs w:val="19"/>
+        </w:rPr>
+        <w:t>' '</w:t>
+      </w:r>
+      <w:r>
+        <w:rPr>
+          <w:rFonts w:ascii="Consolas" w:hAnsi="Consolas" w:cs="Consolas"/>
+          <w:color w:val="000000"/>
+          <w:sz w:val="19"/>
+          <w:szCs w:val="19"/>
+        </w:rPr>
+        <w:t>);</w:t>
+      </w:r>
+    </w:p>
+    <w:p>
+      <w:pPr>
+        <w:autoSpaceDE w:val="0"/>
+        <w:autoSpaceDN w:val="0"/>
+        <w:adjustRightInd w:val="0"/>
+        <w:spacing w:after="0" w:line="240" w:lineRule="auto"/>
+        <w:rPr>
+          <w:rFonts w:ascii="Consolas" w:hAnsi="Consolas" w:cs="Consolas"/>
+          <w:color w:val="000000"/>
+          <w:sz w:val="19"/>
+          <w:szCs w:val="19"/>
+        </w:rPr>
+      </w:pPr>
+    </w:p>
+    <w:p>
+      <w:pPr>
+        <w:autoSpaceDE w:val="0"/>
+        <w:autoSpaceDN w:val="0"/>
+        <w:adjustRightInd w:val="0"/>
+        <w:spacing w:after="0" w:line="240" w:lineRule="auto"/>
+        <w:rPr>
+          <w:rFonts w:ascii="Consolas" w:hAnsi="Consolas" w:cs="Consolas"/>
+          <w:color w:val="000000"/>
+          <w:sz w:val="19"/>
+          <w:szCs w:val="19"/>
+        </w:rPr>
+      </w:pPr>
+      <w:r>
+        <w:rPr>
+          <w:rFonts w:ascii="Consolas" w:hAnsi="Consolas" w:cs="Consolas"/>
+          <w:color w:val="000000"/>
+          <w:sz w:val="19"/>
+          <w:szCs w:val="19"/>
+        </w:rPr>
+        <w:t xml:space="preserve">            </w:t>
+      </w:r>
+      <w:r>
+        <w:rPr>
+          <w:rFonts w:ascii="Consolas" w:hAnsi="Consolas" w:cs="Consolas"/>
+          <w:color w:val="0000FF"/>
+          <w:sz w:val="19"/>
+          <w:szCs w:val="19"/>
+        </w:rPr>
+        <w:t>string</w:t>
+      </w:r>
+      <w:r>
+        <w:rPr>
+          <w:rFonts w:ascii="Consolas" w:hAnsi="Consolas" w:cs="Consolas"/>
+          <w:color w:val="000000"/>
+          <w:sz w:val="19"/>
+          <w:szCs w:val="19"/>
+        </w:rPr>
+        <w:t xml:space="preserve"> withoutFirstAndLast = withoutFirstWord.Remove(lastBlankPosition);</w:t>
+      </w:r>
+    </w:p>
+    <w:p>
+      <w:pPr>
+        <w:autoSpaceDE w:val="0"/>
+        <w:autoSpaceDN w:val="0"/>
+        <w:adjustRightInd w:val="0"/>
+        <w:spacing w:after="0" w:line="240" w:lineRule="auto"/>
+        <w:rPr>
+          <w:rFonts w:ascii="Consolas" w:hAnsi="Consolas" w:cs="Consolas"/>
+          <w:color w:val="000000"/>
+          <w:sz w:val="19"/>
+          <w:szCs w:val="19"/>
+        </w:rPr>
+      </w:pPr>
+    </w:p>
+    <w:p>
+      <w:pPr>
+        <w:autoSpaceDE w:val="0"/>
+        <w:autoSpaceDN w:val="0"/>
+        <w:adjustRightInd w:val="0"/>
+        <w:spacing w:after="0" w:line="240" w:lineRule="auto"/>
+        <w:rPr>
+          <w:rFonts w:ascii="Consolas" w:hAnsi="Consolas" w:cs="Consolas"/>
+          <w:color w:val="000000"/>
+          <w:sz w:val="19"/>
+          <w:szCs w:val="19"/>
+        </w:rPr>
+      </w:pPr>
+      <w:r>
+        <w:rPr>
+          <w:rFonts w:ascii="Consolas" w:hAnsi="Consolas" w:cs="Consolas"/>
+          <w:color w:val="000000"/>
+          <w:sz w:val="19"/>
+          <w:szCs w:val="19"/>
+        </w:rPr>
+        <w:t xml:space="preserve">            Console.WriteLine(withoutFirstAndLast);</w:t>
+      </w:r>
+    </w:p>
+    <w:p>
+      <w:pPr>
+        <w:autoSpaceDE w:val="0"/>
+        <w:autoSpaceDN w:val="0"/>
+        <w:adjustRightInd w:val="0"/>
+        <w:spacing w:after="0" w:line="240" w:lineRule="auto"/>
+        <w:rPr>
+          <w:rFonts w:ascii="Consolas" w:hAnsi="Consolas" w:cs="Consolas"/>
+          <w:color w:val="000000"/>
+          <w:sz w:val="19"/>
+          <w:szCs w:val="19"/>
+        </w:rPr>
+      </w:pPr>
+    </w:p>
+    <w:p>
+      <w:pPr>
+        <w:autoSpaceDE w:val="0"/>
+        <w:autoSpaceDN w:val="0"/>
+        <w:adjustRightInd w:val="0"/>
+        <w:spacing w:after="0" w:line="240" w:lineRule="auto"/>
+        <w:rPr>
+          <w:rFonts w:ascii="Consolas" w:hAnsi="Consolas" w:cs="Consolas"/>
+          <w:color w:val="000000"/>
+          <w:sz w:val="19"/>
+          <w:szCs w:val="19"/>
+        </w:rPr>
+      </w:pPr>
+      <w:r>
+        <w:rPr>
+          <w:rFonts w:ascii="Consolas" w:hAnsi="Consolas" w:cs="Consolas"/>
+          <w:color w:val="000000"/>
+          <w:sz w:val="19"/>
+          <w:szCs w:val="19"/>
+        </w:rPr>
+        <w:t xml:space="preserve">            Console.ReadKey();</w:t>
+      </w:r>
+    </w:p>
+    <w:p>
+      <w:pPr>
+        <w:autoSpaceDE w:val="0"/>
+        <w:autoSpaceDN w:val="0"/>
+        <w:adjustRightInd w:val="0"/>
+        <w:spacing w:after="0" w:line="240" w:lineRule="auto"/>
+        <w:rPr>
+          <w:rFonts w:ascii="Consolas" w:hAnsi="Consolas" w:cs="Consolas"/>
+          <w:color w:val="000000"/>
+          <w:sz w:val="19"/>
+          <w:szCs w:val="19"/>
+        </w:rPr>
+      </w:pPr>
+      <w:r>
+        <w:rPr>
+          <w:rFonts w:ascii="Consolas" w:hAnsi="Consolas" w:cs="Consolas"/>
+          <w:color w:val="000000"/>
+          <w:sz w:val="19"/>
+          <w:szCs w:val="19"/>
+        </w:rPr>
+        <w:t xml:space="preserve">        }</w:t>
+      </w:r>
+    </w:p>
+    <w:p>
+      <w:r>
+        <w:rPr>
+          <w:rFonts w:ascii="Consolas" w:hAnsi="Consolas" w:cs="Consolas"/>
+          <w:color w:val="000000"/>
+          <w:sz w:val="19"/>
+          <w:szCs w:val="19"/>
+        </w:rPr>
+        <w:t xml:space="preserve">    }</w:t>
+      </w:r>
+    </w:p>
+    <w:p>
+      <w:bookmarkStart w:id="0" w:name="_GoBack"/>
+      <w:r>
+        <w:rPr>
+          <w:noProof/>
+          <w:lang w:eastAsia="sr-Latn-RS"/>
+        </w:rPr>
+        <w:drawing>
+          <wp:inline distT="0" distB="0" distL="0" distR="0">
+            <wp:extent cx="3743847" cy="1276528"/>
+            <wp:effectExtent l="0" t="0" r="9525" b="0"/>
+            <wp:docPr id="18" name="Picture 18"/>
+            <wp:cNvGraphicFramePr>
+              <a:graphicFrameLocks xmlns:a="http://schemas.openxmlformats.org/drawingml/2006/main" noChangeAspect="1"/>
+            </wp:cNvGraphicFramePr>
+            <a:graphic xmlns:a="http://schemas.openxmlformats.org/drawingml/2006/main">
+              <a:graphicData uri="http://schemas.openxmlformats.org/drawingml/2006/picture">
+                <pic:pic xmlns:pic="http://schemas.openxmlformats.org/drawingml/2006/picture">
+                  <pic:nvPicPr>
+                    <pic:cNvPr id="18" name="16-First-Last-Word-Removed.png"/>
+                    <pic:cNvPicPr/>
+                  </pic:nvPicPr>
+                  <pic:blipFill>
+                    <a:blip r:embed="rId25">
+                      <a:extLst>
+                        <a:ext uri="{28A0092B-C50C-407E-A947-70E740481C1C}">
+                          <a14:useLocalDpi xmlns:a14="http://schemas.microsoft.com/office/drawing/2010/main" val="0"/>
+                        </a:ext>
+                      </a:extLst>
+                    </a:blip>
+                    <a:stretch>
+                      <a:fillRect/>
+                    </a:stretch>
+                  </pic:blipFill>
+                  <pic:spPr>
+                    <a:xfrm>
+                      <a:off x="0" y="0"/>
+                      <a:ext cx="3743847" cy="1276528"/>
+                    </a:xfrm>
+                    <a:prstGeom prst="rect">
+                      <a:avLst/>
+                    </a:prstGeom>
+                  </pic:spPr>
+                </pic:pic>
+              </a:graphicData>
+            </a:graphic>
+          </wp:inline>
+        </w:drawing>
+      </w:r>
+      <w:bookmarkEnd w:id="0"/>
     </w:p>
     <w:sectPr>
       <w:pgSz w:w="11906" w:h="16838"/>
@@ -8329,7 +10869,7 @@
 </file>
 
 <file path=customXml/itemProps1.xml><?xml version="1.0" encoding="utf-8"?>
-<ds:datastoreItem xmlns:ds="http://schemas.openxmlformats.org/officeDocument/2006/customXml" ds:itemID="{C0C18AB7-2F56-4E0A-8A66-D6273522C64D}">
+<ds:datastoreItem xmlns:ds="http://schemas.openxmlformats.org/officeDocument/2006/customXml" ds:itemID="{2377933C-129E-4AC5-AF62-47EDE336EBEC}">
   <ds:schemaRefs>
     <ds:schemaRef ds:uri="http://schemas.openxmlformats.org/officeDocument/2006/bibliography"/>
   </ds:schemaRefs>

</xml_diff>

<commit_message>
small change in comment
</commit_message>
<xml_diff>
--- a/Blog.docx
+++ b/Blog.docx
@@ -82,7 +82,7 @@
       <w:r>
         <w:rPr>
           <w:noProof/>
-          <w:lang w:eastAsia="sr-Latn-RS"/>
+          <w:lang w:val="en-US"/>
         </w:rPr>
         <w:drawing>
           <wp:inline distT="0" distB="0" distL="0" distR="0">
@@ -139,7 +139,7 @@
       <w:r>
         <w:rPr>
           <w:noProof/>
-          <w:lang w:eastAsia="sr-Latn-RS"/>
+          <w:lang w:val="en-US"/>
         </w:rPr>
         <w:drawing>
           <wp:inline distT="0" distB="0" distL="0" distR="0">
@@ -194,7 +194,7 @@
       <w:r>
         <w:rPr>
           <w:noProof/>
-          <w:lang w:eastAsia="sr-Latn-RS"/>
+          <w:lang w:val="en-US"/>
         </w:rPr>
         <w:drawing>
           <wp:inline distT="0" distB="0" distL="0" distR="0">
@@ -265,7 +265,7 @@
       <w:r>
         <w:rPr>
           <w:noProof/>
-          <w:lang w:eastAsia="sr-Latn-RS"/>
+          <w:lang w:val="en-US"/>
         </w:rPr>
         <w:drawing>
           <wp:inline distT="0" distB="0" distL="0" distR="0">
@@ -319,7 +319,7 @@
       <w:r>
         <w:rPr>
           <w:noProof/>
-          <w:lang w:eastAsia="sr-Latn-RS"/>
+          <w:lang w:val="en-US"/>
         </w:rPr>
         <w:drawing>
           <wp:inline distT="0" distB="0" distL="0" distR="0">
@@ -2833,7 +2833,7 @@
       <w:r>
         <w:rPr>
           <w:noProof/>
-          <w:lang w:eastAsia="sr-Latn-RS"/>
+          <w:lang w:val="en-US"/>
         </w:rPr>
         <w:drawing>
           <wp:inline distT="0" distB="0" distL="0" distR="0">
@@ -2888,7 +2888,7 @@
       <w:r>
         <w:rPr>
           <w:noProof/>
-          <w:lang w:eastAsia="sr-Latn-RS"/>
+          <w:lang w:val="en-US"/>
         </w:rPr>
         <w:lastRenderedPageBreak/>
         <w:drawing>
@@ -4172,7 +4172,7 @@
       <w:r>
         <w:rPr>
           <w:noProof/>
-          <w:lang w:eastAsia="sr-Latn-RS"/>
+          <w:lang w:val="en-US"/>
         </w:rPr>
         <w:drawing>
           <wp:inline distT="0" distB="0" distL="0" distR="0">
@@ -4242,7 +4242,7 @@
       <w:r>
         <w:rPr>
           <w:noProof/>
-          <w:lang w:eastAsia="sr-Latn-RS"/>
+          <w:lang w:val="en-US"/>
         </w:rPr>
         <w:drawing>
           <wp:inline distT="0" distB="0" distL="0" distR="0">
@@ -4701,7 +4701,7 @@
       <w:r>
         <w:rPr>
           <w:noProof/>
-          <w:lang w:eastAsia="sr-Latn-RS"/>
+          <w:lang w:val="en-US"/>
         </w:rPr>
         <w:lastRenderedPageBreak/>
         <w:drawing>
@@ -4761,7 +4761,7 @@
       <w:r>
         <w:rPr>
           <w:noProof/>
-          <w:lang w:eastAsia="sr-Latn-RS"/>
+          <w:lang w:val="en-US"/>
         </w:rPr>
         <w:drawing>
           <wp:inline distT="0" distB="0" distL="0" distR="0">
@@ -5172,7 +5172,7 @@
       <w:r>
         <w:rPr>
           <w:noProof/>
-          <w:lang w:eastAsia="sr-Latn-RS"/>
+          <w:lang w:val="en-US"/>
         </w:rPr>
         <w:drawing>
           <wp:inline distT="0" distB="0" distL="0" distR="0">
@@ -5244,7 +5244,7 @@
       <w:r>
         <w:rPr>
           <w:noProof/>
-          <w:lang w:eastAsia="sr-Latn-RS"/>
+          <w:lang w:val="en-US"/>
         </w:rPr>
         <w:drawing>
           <wp:inline distT="0" distB="0" distL="0" distR="0">
@@ -5298,7 +5298,7 @@
       <w:r>
         <w:rPr>
           <w:noProof/>
-          <w:lang w:eastAsia="sr-Latn-RS"/>
+          <w:lang w:val="en-US"/>
         </w:rPr>
         <w:lastRenderedPageBreak/>
         <w:drawing>
@@ -5376,7 +5376,7 @@
       <w:r>
         <w:rPr>
           <w:noProof/>
-          <w:lang w:eastAsia="sr-Latn-RS"/>
+          <w:lang w:val="en-US"/>
         </w:rPr>
         <w:drawing>
           <wp:inline distT="0" distB="0" distL="0" distR="0">
@@ -6079,7 +6079,7 @@
       <w:r>
         <w:rPr>
           <w:noProof/>
-          <w:lang w:eastAsia="sr-Latn-RS"/>
+          <w:lang w:val="en-US"/>
         </w:rPr>
         <w:drawing>
           <wp:inline distT="0" distB="0" distL="0" distR="0">
@@ -8583,7 +8583,7 @@
       <w:r>
         <w:rPr>
           <w:noProof/>
-          <w:lang w:eastAsia="sr-Latn-RS"/>
+          <w:lang w:val="en-US"/>
         </w:rPr>
         <w:lastRenderedPageBreak/>
         <w:drawing>
@@ -9293,7 +9293,7 @@
       <w:r>
         <w:rPr>
           <w:noProof/>
-          <w:lang w:eastAsia="sr-Latn-RS"/>
+          <w:lang w:val="en-US"/>
         </w:rPr>
         <w:drawing>
           <wp:inline distT="0" distB="0" distL="0" distR="0">
@@ -10522,7 +10522,7 @@
       <w:r>
         <w:rPr>
           <w:noProof/>
-          <w:lang w:eastAsia="sr-Latn-RS"/>
+          <w:lang w:val="en-US"/>
         </w:rPr>
         <w:lastRenderedPageBreak/>
         <w:drawing>
@@ -12077,7 +12077,7 @@
       <w:r>
         <w:rPr>
           <w:noProof/>
-          <w:lang w:eastAsia="sr-Latn-RS"/>
+          <w:lang w:val="en-US"/>
         </w:rPr>
         <w:drawing>
           <wp:inline distT="0" distB="0" distL="0" distR="0">
@@ -12891,7 +12891,27 @@
           <w:sz w:val="19"/>
           <w:szCs w:val="19"/>
         </w:rPr>
-        <w:t>//reminder in division with even numbers is always a zero.</w:t>
+        <w:t>//reminder in division</w:t>
+      </w:r>
+      <w:r>
+        <w:rPr>
+          <w:rFonts w:ascii="Consolas" w:hAnsi="Consolas" w:cs="Consolas"/>
+          <w:color w:val="008000"/>
+          <w:sz w:val="19"/>
+          <w:szCs w:val="19"/>
+        </w:rPr>
+        <w:t xml:space="preserve"> with two for </w:t>
+      </w:r>
+      <w:bookmarkStart w:id="0" w:name="_GoBack"/>
+      <w:bookmarkEnd w:id="0"/>
+      <w:r>
+        <w:rPr>
+          <w:rFonts w:ascii="Consolas" w:hAnsi="Consolas" w:cs="Consolas"/>
+          <w:color w:val="008000"/>
+          <w:sz w:val="19"/>
+          <w:szCs w:val="19"/>
+        </w:rPr>
+        <w:t>even numbers is always a zero.</w:t>
       </w:r>
     </w:p>
     <w:p>
@@ -13272,7 +13292,7 @@
       <w:r>
         <w:rPr>
           <w:noProof/>
-          <w:lang w:eastAsia="sr-Latn-RS"/>
+          <w:lang w:val="en-US"/>
         </w:rPr>
         <w:drawing>
           <wp:inline distT="0" distB="0" distL="0" distR="0">
@@ -13726,7 +13746,7 @@
       <w:r>
         <w:rPr>
           <w:noProof/>
-          <w:lang w:eastAsia="sr-Latn-RS"/>
+          <w:lang w:val="en-US"/>
         </w:rPr>
         <w:drawing>
           <wp:inline distT="0" distB="0" distL="0" distR="0">
@@ -13860,16 +13880,7 @@
           <w:sz w:val="19"/>
           <w:szCs w:val="19"/>
         </w:rPr>
-        <w:t xml:space="preserve">  </w:t>
-      </w:r>
-      <w:r>
-        <w:rPr>
-          <w:rFonts w:ascii="Consolas" w:hAnsi="Consolas" w:cs="Consolas"/>
-          <w:color w:val="000000"/>
-          <w:sz w:val="19"/>
-          <w:szCs w:val="19"/>
-        </w:rPr>
-        <w:t xml:space="preserve"> &lt; expression &gt; ;</w:t>
+        <w:t xml:space="preserve">   &lt; expression &gt; ;</w:t>
       </w:r>
     </w:p>
     <w:p>
@@ -14612,7 +14623,7 @@
         <w:rPr>
           <w:rFonts w:cs="Consolas"/>
           <w:noProof/>
-          <w:lang w:eastAsia="sr-Latn-RS"/>
+          <w:lang w:val="en-US"/>
         </w:rPr>
         <w:drawing>
           <wp:inline distT="0" distB="0" distL="0" distR="0">
@@ -15563,7 +15574,7 @@
       <w:r>
         <w:rPr>
           <w:noProof/>
-          <w:lang w:eastAsia="sr-Latn-RS"/>
+          <w:lang w:val="en-US"/>
         </w:rPr>
         <w:drawing>
           <wp:inline distT="0" distB="0" distL="0" distR="0">
@@ -15608,10 +15619,7 @@
         </w:drawing>
       </w:r>
     </w:p>
-    <w:p>
-      <w:bookmarkStart w:id="0" w:name="_GoBack"/>
-      <w:bookmarkEnd w:id="0"/>
-    </w:p>
+    <w:p/>
     <w:sectPr>
       <w:pgSz w:w="11906" w:h="16838"/>
       <w:pgMar w:top="1417" w:right="1417" w:bottom="1417" w:left="1417" w:header="708" w:footer="708" w:gutter="0"/>
@@ -17231,7 +17239,7 @@
 </file>
 
 <file path=customXml/itemProps1.xml><?xml version="1.0" encoding="utf-8"?>
-<ds:datastoreItem xmlns:ds="http://schemas.openxmlformats.org/officeDocument/2006/customXml" ds:itemID="{BCAEB20C-BFE1-4DB5-8FB0-B08644B2AF47}">
+<ds:datastoreItem xmlns:ds="http://schemas.openxmlformats.org/officeDocument/2006/customXml" ds:itemID="{DD902F7E-C92C-49F5-AF33-5085A187A8EC}">
   <ds:schemaRefs>
     <ds:schemaRef ds:uri="http://schemas.openxmlformats.org/officeDocument/2006/bibliography"/>
   </ds:schemaRefs>

</xml_diff>

<commit_message>
Methods and access modifiers
</commit_message>
<xml_diff>
--- a/Blog.docx
+++ b/Blog.docx
@@ -82,7 +82,7 @@
       <w:r>
         <w:rPr>
           <w:noProof/>
-          <w:lang w:val="en-US"/>
+          <w:lang w:eastAsia="sr-Latn-RS"/>
         </w:rPr>
         <w:drawing>
           <wp:inline distT="0" distB="0" distL="0" distR="0">
@@ -139,7 +139,7 @@
       <w:r>
         <w:rPr>
           <w:noProof/>
-          <w:lang w:val="en-US"/>
+          <w:lang w:eastAsia="sr-Latn-RS"/>
         </w:rPr>
         <w:drawing>
           <wp:inline distT="0" distB="0" distL="0" distR="0">
@@ -206,7 +206,7 @@
       <w:r>
         <w:rPr>
           <w:noProof/>
-          <w:lang w:val="en-US"/>
+          <w:lang w:eastAsia="sr-Latn-RS"/>
         </w:rPr>
         <w:drawing>
           <wp:inline distT="0" distB="0" distL="0" distR="0">
@@ -313,7 +313,7 @@
       <w:r>
         <w:rPr>
           <w:noProof/>
-          <w:lang w:val="en-US"/>
+          <w:lang w:eastAsia="sr-Latn-RS"/>
         </w:rPr>
         <w:drawing>
           <wp:inline distT="0" distB="0" distL="0" distR="0">
@@ -367,7 +367,7 @@
       <w:r>
         <w:rPr>
           <w:noProof/>
-          <w:lang w:val="en-US"/>
+          <w:lang w:eastAsia="sr-Latn-RS"/>
         </w:rPr>
         <w:drawing>
           <wp:inline distT="0" distB="0" distL="0" distR="0">
@@ -2902,7 +2902,7 @@
       <w:r>
         <w:rPr>
           <w:noProof/>
-          <w:lang w:val="en-US"/>
+          <w:lang w:eastAsia="sr-Latn-RS"/>
         </w:rPr>
         <w:drawing>
           <wp:inline distT="0" distB="0" distL="0" distR="0">
@@ -2957,7 +2957,7 @@
       <w:r>
         <w:rPr>
           <w:noProof/>
-          <w:lang w:val="en-US"/>
+          <w:lang w:eastAsia="sr-Latn-RS"/>
         </w:rPr>
         <w:lastRenderedPageBreak/>
         <w:drawing>
@@ -4346,7 +4346,7 @@
       <w:r>
         <w:rPr>
           <w:noProof/>
-          <w:lang w:val="en-US"/>
+          <w:lang w:eastAsia="sr-Latn-RS"/>
         </w:rPr>
         <w:drawing>
           <wp:inline distT="0" distB="0" distL="0" distR="0">
@@ -4416,7 +4416,7 @@
       <w:r>
         <w:rPr>
           <w:noProof/>
-          <w:lang w:val="en-US"/>
+          <w:lang w:eastAsia="sr-Latn-RS"/>
         </w:rPr>
         <w:drawing>
           <wp:inline distT="0" distB="0" distL="0" distR="0">
@@ -4893,7 +4893,7 @@
       <w:r>
         <w:rPr>
           <w:noProof/>
-          <w:lang w:val="en-US"/>
+          <w:lang w:eastAsia="sr-Latn-RS"/>
         </w:rPr>
         <w:lastRenderedPageBreak/>
         <w:drawing>
@@ -4953,7 +4953,7 @@
       <w:r>
         <w:rPr>
           <w:noProof/>
-          <w:lang w:val="en-US"/>
+          <w:lang w:eastAsia="sr-Latn-RS"/>
         </w:rPr>
         <w:drawing>
           <wp:inline distT="0" distB="0" distL="0" distR="0">
@@ -5403,7 +5403,7 @@
       <w:r>
         <w:rPr>
           <w:noProof/>
-          <w:lang w:val="en-US"/>
+          <w:lang w:eastAsia="sr-Latn-RS"/>
         </w:rPr>
         <w:drawing>
           <wp:inline distT="0" distB="0" distL="0" distR="0">
@@ -5487,7 +5487,7 @@
       <w:r>
         <w:rPr>
           <w:noProof/>
-          <w:lang w:val="en-US"/>
+          <w:lang w:eastAsia="sr-Latn-RS"/>
         </w:rPr>
         <w:drawing>
           <wp:inline distT="0" distB="0" distL="0" distR="0">
@@ -5541,7 +5541,7 @@
       <w:r>
         <w:rPr>
           <w:noProof/>
-          <w:lang w:val="en-US"/>
+          <w:lang w:eastAsia="sr-Latn-RS"/>
         </w:rPr>
         <w:lastRenderedPageBreak/>
         <w:drawing>
@@ -5619,7 +5619,7 @@
       <w:r>
         <w:rPr>
           <w:noProof/>
-          <w:lang w:val="en-US"/>
+          <w:lang w:eastAsia="sr-Latn-RS"/>
         </w:rPr>
         <w:drawing>
           <wp:inline distT="0" distB="0" distL="0" distR="0">
@@ -6322,7 +6322,7 @@
       <w:r>
         <w:rPr>
           <w:noProof/>
-          <w:lang w:val="en-US"/>
+          <w:lang w:eastAsia="sr-Latn-RS"/>
         </w:rPr>
         <w:drawing>
           <wp:inline distT="0" distB="0" distL="0" distR="0">
@@ -8826,7 +8826,7 @@
       <w:r>
         <w:rPr>
           <w:noProof/>
-          <w:lang w:val="en-US"/>
+          <w:lang w:eastAsia="sr-Latn-RS"/>
         </w:rPr>
         <w:lastRenderedPageBreak/>
         <w:drawing>
@@ -9536,7 +9536,7 @@
       <w:r>
         <w:rPr>
           <w:noProof/>
-          <w:lang w:val="en-US"/>
+          <w:lang w:eastAsia="sr-Latn-RS"/>
         </w:rPr>
         <w:drawing>
           <wp:inline distT="0" distB="0" distL="0" distR="0">
@@ -10765,7 +10765,7 @@
       <w:r>
         <w:rPr>
           <w:noProof/>
-          <w:lang w:val="en-US"/>
+          <w:lang w:eastAsia="sr-Latn-RS"/>
         </w:rPr>
         <w:lastRenderedPageBreak/>
         <w:drawing>
@@ -12320,7 +12320,7 @@
       <w:r>
         <w:rPr>
           <w:noProof/>
-          <w:lang w:val="en-US"/>
+          <w:lang w:eastAsia="sr-Latn-RS"/>
         </w:rPr>
         <w:drawing>
           <wp:inline distT="0" distB="0" distL="0" distR="0">
@@ -13545,7 +13545,7 @@
       <w:r>
         <w:rPr>
           <w:noProof/>
-          <w:lang w:val="en-US"/>
+          <w:lang w:eastAsia="sr-Latn-RS"/>
         </w:rPr>
         <w:drawing>
           <wp:inline distT="0" distB="0" distL="0" distR="0">
@@ -13999,7 +13999,7 @@
       <w:r>
         <w:rPr>
           <w:noProof/>
-          <w:lang w:val="en-US"/>
+          <w:lang w:eastAsia="sr-Latn-RS"/>
         </w:rPr>
         <w:drawing>
           <wp:inline distT="0" distB="0" distL="0" distR="0">
@@ -14876,7 +14876,7 @@
         <w:rPr>
           <w:rFonts w:cs="Consolas"/>
           <w:noProof/>
-          <w:lang w:val="en-US"/>
+          <w:lang w:eastAsia="sr-Latn-RS"/>
         </w:rPr>
         <w:drawing>
           <wp:inline distT="0" distB="0" distL="0" distR="0">
@@ -15861,7 +15861,7 @@
       <w:r>
         <w:rPr>
           <w:noProof/>
-          <w:lang w:val="en-US"/>
+          <w:lang w:eastAsia="sr-Latn-RS"/>
         </w:rPr>
         <w:drawing>
           <wp:inline distT="0" distB="0" distL="0" distR="0">
@@ -16417,7 +16417,7 @@
       <w:r>
         <w:rPr>
           <w:noProof/>
-          <w:lang w:val="en-US"/>
+          <w:lang w:eastAsia="sr-Latn-RS"/>
         </w:rPr>
         <w:drawing>
           <wp:inline distT="0" distB="0" distL="0" distR="0">
@@ -17400,7 +17400,7 @@
       <w:r>
         <w:rPr>
           <w:noProof/>
-          <w:lang w:val="en-US"/>
+          <w:lang w:eastAsia="sr-Latn-RS"/>
         </w:rPr>
         <w:drawing>
           <wp:inline distT="0" distB="0" distL="0" distR="0">
@@ -18143,7 +18143,7 @@
       <w:r>
         <w:rPr>
           <w:noProof/>
-          <w:lang w:val="en-US"/>
+          <w:lang w:eastAsia="sr-Latn-RS"/>
         </w:rPr>
         <w:drawing>
           <wp:inline distT="0" distB="0" distL="0" distR="0">
@@ -18991,7 +18991,7 @@
       <w:r>
         <w:rPr>
           <w:noProof/>
-          <w:lang w:val="en-US"/>
+          <w:lang w:eastAsia="sr-Latn-RS"/>
         </w:rPr>
         <w:drawing>
           <wp:inline distT="0" distB="0" distL="0" distR="0">
@@ -19618,17 +19618,7 @@
           <w:szCs w:val="19"/>
           <w:lang w:val="en-US"/>
         </w:rPr>
-        <w:t xml:space="preserve">                </w:t>
-      </w:r>
-      <w:r>
-        <w:rPr>
-          <w:rFonts w:ascii="Consolas" w:hAnsi="Consolas" w:cs="Consolas"/>
-          <w:color w:val="000000"/>
-          <w:sz w:val="19"/>
-          <w:szCs w:val="19"/>
-          <w:lang w:val="en-US"/>
-        </w:rPr>
-        <w:t>Console.ReadKey();</w:t>
+        <w:t xml:space="preserve">                Console.ReadKey();</w:t>
       </w:r>
     </w:p>
     <w:p>
@@ -19697,7 +19687,7 @@
       <w:r>
         <w:rPr>
           <w:noProof/>
-          <w:lang w:val="en-US"/>
+          <w:lang w:eastAsia="sr-Latn-RS"/>
         </w:rPr>
         <w:drawing>
           <wp:inline distT="0" distB="0" distL="0" distR="0">
@@ -20798,7 +20788,7 @@
       <w:r>
         <w:rPr>
           <w:noProof/>
-          <w:lang w:val="en-US"/>
+          <w:lang w:eastAsia="sr-Latn-RS"/>
         </w:rPr>
         <w:drawing>
           <wp:inline distT="0" distB="0" distL="0" distR="0">
@@ -20852,8 +20842,1910 @@
       <w:r>
         <w:t>Now we know how to write a safe code and how to handle errors in our app.</w:t>
       </w:r>
+    </w:p>
+    <w:p/>
+    <w:p/>
+    <w:p>
+      <w:pPr>
+        <w:pStyle w:val="Heading1"/>
+      </w:pPr>
+      <w:r>
+        <w:lastRenderedPageBreak/>
+        <w:t>Access Modifiers</w:t>
+      </w:r>
+    </w:p>
+    <w:p>
+      <w:r>
+        <w:t>In this article we are going to explain different types of access modifiers in C# and what is their purpose. It is important to have this knowledge in order to work easier with methods in a next article.</w:t>
+      </w:r>
+    </w:p>
+    <w:p>
+      <w:r>
+        <w:t>Access modifiers specify the accessibility of an object and all of its members in the C# project. All the C# types have access modifiers implemented, even if they are not mentioned (default access modifier is applied then).</w:t>
+      </w:r>
+    </w:p>
+    <w:p>
+      <w:pPr>
+        <w:pStyle w:val="Heading2"/>
+      </w:pPr>
+      <w:r>
+        <w:t>Access Modifiers Types</w:t>
+      </w:r>
+    </w:p>
+    <w:p>
+      <w:r>
+        <w:t>C# provides five types of access modifiers: private, public, protected, internal, protected-internal.</w:t>
+      </w:r>
+    </w:p>
+    <w:p>
+      <w:r>
+        <w:t xml:space="preserve">Objects that implement </w:t>
+      </w:r>
+      <w:r>
+        <w:rPr>
+          <w:b/>
+        </w:rPr>
+        <w:t>private</w:t>
+      </w:r>
+      <w:r>
+        <w:t xml:space="preserve"> access modifier are accessible only inside a class or a structure. We can't access them outside the class they are created.</w:t>
+      </w:r>
+    </w:p>
+    <w:p>
+      <w:r>
+        <w:t xml:space="preserve">Objects that implement </w:t>
+      </w:r>
+      <w:r>
+        <w:rPr>
+          <w:b/>
+        </w:rPr>
+        <w:t>public</w:t>
+      </w:r>
+      <w:r>
+        <w:t xml:space="preserve"> access modifier are accessible from everywhere in our project. There are no accessibility restrictions.</w:t>
+      </w:r>
+    </w:p>
+    <w:p>
+      <w:r>
+        <w:t xml:space="preserve">The </w:t>
+      </w:r>
+      <w:r>
+        <w:rPr>
+          <w:b/>
+        </w:rPr>
+        <w:t>protected</w:t>
+      </w:r>
+      <w:r>
+        <w:t xml:space="preserve"> keyword implies that the object is accessible inside the class and in all classes that derive from that class.</w:t>
+      </w:r>
+    </w:p>
+    <w:p>
+      <w:r>
+        <w:t xml:space="preserve">The </w:t>
+      </w:r>
+      <w:r>
+        <w:rPr>
+          <w:b/>
+        </w:rPr>
+        <w:t>internal</w:t>
+      </w:r>
+      <w:r>
+        <w:t xml:space="preserve"> keyword specifies that the object is accessible only inside its own assembly but not in other assemblies.</w:t>
+      </w:r>
+    </w:p>
+    <w:p>
+      <w:r>
+        <w:t xml:space="preserve">The protected </w:t>
+      </w:r>
+      <w:r>
+        <w:rPr>
+          <w:b/>
+        </w:rPr>
+        <w:t>internal access</w:t>
+      </w:r>
+      <w:r>
+        <w:t xml:space="preserve"> modifier is a combination of protected and internal.</w:t>
+      </w:r>
+    </w:p>
+    <w:p>
+      <w:pPr>
+        <w:pStyle w:val="Heading1"/>
+      </w:pPr>
+      <w:r>
+        <w:t>Methods</w:t>
+      </w:r>
+    </w:p>
+    <w:p>
+      <w:r>
+        <w:t>A method is a code block that we can use to extract part of our code to reuse them thus making our classes more readable and easier to maintain. We can execute all that code inside a method once we call that method by using its name and specifying required arguments.</w:t>
+      </w:r>
+    </w:p>
+    <w:p>
+      <w:pPr>
+        <w:pStyle w:val="Heading2"/>
+      </w:pPr>
+      <w:r>
+        <w:t>Method Signitures</w:t>
+      </w:r>
+    </w:p>
+    <w:p>
+      <w:r>
+        <w:t xml:space="preserve">We can declare our methods by specifying the method signature that consists of </w:t>
+      </w:r>
+      <w:r>
+        <w:t xml:space="preserve">the </w:t>
+      </w:r>
+      <w:r>
+        <w:rPr>
+          <w:b/>
+        </w:rPr>
+        <w:t>access modifier</w:t>
+      </w:r>
+      <w:r>
+        <w:t xml:space="preserve"> (public, private...), a </w:t>
+      </w:r>
+      <w:r>
+        <w:rPr>
+          <w:b/>
+        </w:rPr>
+        <w:t>return value</w:t>
+      </w:r>
+      <w:r>
+        <w:t xml:space="preserve"> (void, int, double...), a </w:t>
+      </w:r>
+      <w:r>
+        <w:rPr>
+          <w:b/>
+        </w:rPr>
+        <w:t>name of a method</w:t>
+      </w:r>
+      <w:r>
+        <w:t xml:space="preserve">, and </w:t>
+      </w:r>
+      <w:r>
+        <w:rPr>
+          <w:b/>
+        </w:rPr>
+        <w:t>method parameters</w:t>
+      </w:r>
+      <w:r>
+        <w:t>. If we want our method to have an implementation, it needs to have two curly brackets to specifies the body of the method. We place our code between tho</w:t>
+      </w:r>
+      <w:r>
+        <w:t>se curly brackets.</w:t>
+      </w:r>
+    </w:p>
+    <w:p>
+      <w:r>
+        <w:t>If our method returns any value (for example an int) it needs to have as a return type an int keyword and inside curly brackets the return keyword. If it doesn’t return anything, then as a return value we use void keyword and without retu</w:t>
+      </w:r>
+      <w:r>
+        <w:t>rn keyword in a method body:</w:t>
+      </w:r>
+    </w:p>
+    <w:p>
+      <w:r>
+        <w:rPr>
+          <w:noProof/>
+          <w:lang w:eastAsia="sr-Latn-RS"/>
+        </w:rPr>
+        <w:drawing>
+          <wp:inline distT="0" distB="0" distL="0" distR="0">
+            <wp:extent cx="3608705" cy="1876508"/>
+            <wp:effectExtent l="0" t="0" r="0" b="9525"/>
+            <wp:docPr id="31" name="Picture 31"/>
+            <wp:cNvGraphicFramePr>
+              <a:graphicFrameLocks xmlns:a="http://schemas.openxmlformats.org/drawingml/2006/main" noChangeAspect="1"/>
+            </wp:cNvGraphicFramePr>
+            <a:graphic xmlns:a="http://schemas.openxmlformats.org/drawingml/2006/main">
+              <a:graphicData uri="http://schemas.openxmlformats.org/drawingml/2006/picture">
+                <pic:pic xmlns:pic="http://schemas.openxmlformats.org/drawingml/2006/picture">
+                  <pic:nvPicPr>
+                    <pic:cNvPr id="31" name="29-Method_signitures.png"/>
+                    <pic:cNvPicPr/>
+                  </pic:nvPicPr>
+                  <pic:blipFill>
+                    <a:blip r:embed="rId40">
+                      <a:extLst>
+                        <a:ext uri="{28A0092B-C50C-407E-A947-70E740481C1C}">
+                          <a14:useLocalDpi xmlns:a14="http://schemas.microsoft.com/office/drawing/2010/main" val="0"/>
+                        </a:ext>
+                      </a:extLst>
+                    </a:blip>
+                    <a:stretch>
+                      <a:fillRect/>
+                    </a:stretch>
+                  </pic:blipFill>
+                  <pic:spPr>
+                    <a:xfrm>
+                      <a:off x="0" y="0"/>
+                      <a:ext cx="3682076" cy="1914661"/>
+                    </a:xfrm>
+                    <a:prstGeom prst="rect">
+                      <a:avLst/>
+                    </a:prstGeom>
+                  </pic:spPr>
+                </pic:pic>
+              </a:graphicData>
+            </a:graphic>
+          </wp:inline>
+        </w:drawing>
+      </w:r>
+    </w:p>
+    <w:p>
+      <w:pPr>
+        <w:pStyle w:val="Heading2"/>
+      </w:pPr>
+      <w:r>
+        <w:lastRenderedPageBreak/>
+        <w:t>Parameters and Arguments</w:t>
+      </w:r>
+    </w:p>
+    <w:p>
+      <w:r>
+        <w:t>In our previous example, we have seen that our methods accept only one parameter, but that doesn't have to be the case. We can create a method signature with as many parameters as we need:</w:t>
+      </w:r>
+    </w:p>
+    <w:p>
+      <w:pPr>
+        <w:autoSpaceDE w:val="0"/>
+        <w:autoSpaceDN w:val="0"/>
+        <w:adjustRightInd w:val="0"/>
+        <w:spacing w:after="0" w:line="240" w:lineRule="auto"/>
+        <w:rPr>
+          <w:rFonts w:ascii="Consolas" w:hAnsi="Consolas" w:cs="Consolas"/>
+          <w:color w:val="000000"/>
+          <w:sz w:val="19"/>
+          <w:szCs w:val="19"/>
+        </w:rPr>
+      </w:pPr>
+      <w:r>
+        <w:rPr>
+          <w:rFonts w:ascii="Consolas" w:hAnsi="Consolas" w:cs="Consolas"/>
+          <w:color w:val="0000FF"/>
+          <w:sz w:val="19"/>
+          <w:szCs w:val="19"/>
+        </w:rPr>
+        <w:t>public</w:t>
+      </w:r>
+      <w:r>
+        <w:rPr>
+          <w:rFonts w:ascii="Consolas" w:hAnsi="Consolas" w:cs="Consolas"/>
+          <w:color w:val="000000"/>
+          <w:sz w:val="19"/>
+          <w:szCs w:val="19"/>
+        </w:rPr>
+        <w:t xml:space="preserve"> </w:t>
+      </w:r>
+      <w:r>
+        <w:rPr>
+          <w:rFonts w:ascii="Consolas" w:hAnsi="Consolas" w:cs="Consolas"/>
+          <w:color w:val="0000FF"/>
+          <w:sz w:val="19"/>
+          <w:szCs w:val="19"/>
+        </w:rPr>
+        <w:t>void</w:t>
+      </w:r>
+      <w:r>
+        <w:rPr>
+          <w:rFonts w:ascii="Consolas" w:hAnsi="Consolas" w:cs="Consolas"/>
+          <w:color w:val="000000"/>
+          <w:sz w:val="19"/>
+          <w:szCs w:val="19"/>
+        </w:rPr>
+        <w:t xml:space="preserve"> WriteAllNumbers(</w:t>
+      </w:r>
+      <w:r>
+        <w:rPr>
+          <w:rFonts w:ascii="Consolas" w:hAnsi="Consolas" w:cs="Consolas"/>
+          <w:color w:val="0000FF"/>
+          <w:sz w:val="19"/>
+          <w:szCs w:val="19"/>
+        </w:rPr>
+        <w:t>int</w:t>
+      </w:r>
+      <w:r>
+        <w:rPr>
+          <w:rFonts w:ascii="Consolas" w:hAnsi="Consolas" w:cs="Consolas"/>
+          <w:color w:val="000000"/>
+          <w:sz w:val="19"/>
+          <w:szCs w:val="19"/>
+        </w:rPr>
+        <w:t xml:space="preserve"> a, </w:t>
+      </w:r>
+      <w:r>
+        <w:rPr>
+          <w:rFonts w:ascii="Consolas" w:hAnsi="Consolas" w:cs="Consolas"/>
+          <w:color w:val="0000FF"/>
+          <w:sz w:val="19"/>
+          <w:szCs w:val="19"/>
+        </w:rPr>
+        <w:t>int</w:t>
+      </w:r>
+      <w:r>
+        <w:rPr>
+          <w:rFonts w:ascii="Consolas" w:hAnsi="Consolas" w:cs="Consolas"/>
+          <w:color w:val="000000"/>
+          <w:sz w:val="19"/>
+          <w:szCs w:val="19"/>
+        </w:rPr>
+        <w:t xml:space="preserve"> b, </w:t>
+      </w:r>
+      <w:r>
+        <w:rPr>
+          <w:rFonts w:ascii="Consolas" w:hAnsi="Consolas" w:cs="Consolas"/>
+          <w:color w:val="0000FF"/>
+          <w:sz w:val="19"/>
+          <w:szCs w:val="19"/>
+        </w:rPr>
+        <w:t>int</w:t>
+      </w:r>
+      <w:r>
+        <w:rPr>
+          <w:rFonts w:ascii="Consolas" w:hAnsi="Consolas" w:cs="Consolas"/>
+          <w:color w:val="000000"/>
+          <w:sz w:val="19"/>
+          <w:szCs w:val="19"/>
+        </w:rPr>
+        <w:t xml:space="preserve"> c)</w:t>
+      </w:r>
+    </w:p>
+    <w:p>
+      <w:pPr>
+        <w:autoSpaceDE w:val="0"/>
+        <w:autoSpaceDN w:val="0"/>
+        <w:adjustRightInd w:val="0"/>
+        <w:spacing w:after="0" w:line="240" w:lineRule="auto"/>
+        <w:rPr>
+          <w:rFonts w:ascii="Consolas" w:hAnsi="Consolas" w:cs="Consolas"/>
+          <w:color w:val="000000"/>
+          <w:sz w:val="19"/>
+          <w:szCs w:val="19"/>
+        </w:rPr>
+      </w:pPr>
+      <w:r>
+        <w:rPr>
+          <w:rFonts w:ascii="Consolas" w:hAnsi="Consolas" w:cs="Consolas"/>
+          <w:color w:val="000000"/>
+          <w:sz w:val="19"/>
+          <w:szCs w:val="19"/>
+        </w:rPr>
+        <w:t>{</w:t>
+      </w:r>
+    </w:p>
+    <w:p>
+      <w:pPr>
+        <w:autoSpaceDE w:val="0"/>
+        <w:autoSpaceDN w:val="0"/>
+        <w:adjustRightInd w:val="0"/>
+        <w:spacing w:after="0" w:line="240" w:lineRule="auto"/>
+        <w:rPr>
+          <w:rFonts w:ascii="Consolas" w:hAnsi="Consolas" w:cs="Consolas"/>
+          <w:color w:val="000000"/>
+          <w:sz w:val="19"/>
+          <w:szCs w:val="19"/>
+        </w:rPr>
+      </w:pPr>
+      <w:r>
+        <w:rPr>
+          <w:rFonts w:ascii="Consolas" w:hAnsi="Consolas" w:cs="Consolas"/>
+          <w:color w:val="000000"/>
+          <w:sz w:val="19"/>
+          <w:szCs w:val="19"/>
+        </w:rPr>
+        <w:t xml:space="preserve">     Console.WriteLine(</w:t>
+      </w:r>
+      <w:r>
+        <w:rPr>
+          <w:rFonts w:ascii="Consolas" w:hAnsi="Consolas" w:cs="Consolas"/>
+          <w:color w:val="A31515"/>
+          <w:sz w:val="19"/>
+          <w:szCs w:val="19"/>
+        </w:rPr>
+        <w:t>$"</w:t>
+      </w:r>
+      <w:r>
+        <w:rPr>
+          <w:rFonts w:ascii="Consolas" w:hAnsi="Consolas" w:cs="Consolas"/>
+          <w:color w:val="000000"/>
+          <w:sz w:val="19"/>
+          <w:szCs w:val="19"/>
+        </w:rPr>
+        <w:t>{a}</w:t>
+      </w:r>
+      <w:r>
+        <w:rPr>
+          <w:rFonts w:ascii="Consolas" w:hAnsi="Consolas" w:cs="Consolas"/>
+          <w:color w:val="A31515"/>
+          <w:sz w:val="19"/>
+          <w:szCs w:val="19"/>
+        </w:rPr>
+        <w:t xml:space="preserve"> </w:t>
+      </w:r>
+      <w:r>
+        <w:rPr>
+          <w:rFonts w:ascii="Consolas" w:hAnsi="Consolas" w:cs="Consolas"/>
+          <w:color w:val="000000"/>
+          <w:sz w:val="19"/>
+          <w:szCs w:val="19"/>
+        </w:rPr>
+        <w:t>{b}</w:t>
+      </w:r>
+      <w:r>
+        <w:rPr>
+          <w:rFonts w:ascii="Consolas" w:hAnsi="Consolas" w:cs="Consolas"/>
+          <w:color w:val="A31515"/>
+          <w:sz w:val="19"/>
+          <w:szCs w:val="19"/>
+        </w:rPr>
+        <w:t xml:space="preserve"> </w:t>
+      </w:r>
+      <w:r>
+        <w:rPr>
+          <w:rFonts w:ascii="Consolas" w:hAnsi="Consolas" w:cs="Consolas"/>
+          <w:color w:val="000000"/>
+          <w:sz w:val="19"/>
+          <w:szCs w:val="19"/>
+        </w:rPr>
+        <w:t>{c}</w:t>
+      </w:r>
+      <w:r>
+        <w:rPr>
+          <w:rFonts w:ascii="Consolas" w:hAnsi="Consolas" w:cs="Consolas"/>
+          <w:color w:val="A31515"/>
+          <w:sz w:val="19"/>
+          <w:szCs w:val="19"/>
+        </w:rPr>
+        <w:t>"</w:t>
+      </w:r>
+      <w:r>
+        <w:rPr>
+          <w:rFonts w:ascii="Consolas" w:hAnsi="Consolas" w:cs="Consolas"/>
+          <w:color w:val="000000"/>
+          <w:sz w:val="19"/>
+          <w:szCs w:val="19"/>
+        </w:rPr>
+        <w:t>);</w:t>
+      </w:r>
+    </w:p>
+    <w:p>
+      <w:r>
+        <w:rPr>
+          <w:rFonts w:ascii="Consolas" w:hAnsi="Consolas" w:cs="Consolas"/>
+          <w:color w:val="000000"/>
+          <w:sz w:val="19"/>
+          <w:szCs w:val="19"/>
+        </w:rPr>
+        <w:t>}</w:t>
+      </w:r>
+    </w:p>
+    <w:p>
+      <w:r>
+        <w:t>It is important that every parameter has its own type, name and that they are comma separated.</w:t>
+      </w:r>
+    </w:p>
+    <w:p>
+      <w:r>
+        <w:t>When we create a method in the signature, we create parameters (imagine them as the placeholders for the value of the same type). But, when we call that method we are passing real values (</w:t>
+      </w:r>
+      <w:r>
+        <w:t>arguments) for those parameters:</w:t>
+      </w:r>
+    </w:p>
+    <w:p>
+      <w:r>
+        <w:rPr>
+          <w:rFonts w:ascii="Consolas" w:hAnsi="Consolas" w:cs="Consolas"/>
+          <w:color w:val="000000"/>
+          <w:sz w:val="19"/>
+          <w:szCs w:val="19"/>
+        </w:rPr>
+        <w:t>WriteAllNumbers(15, 16, 67);</w:t>
+      </w:r>
+    </w:p>
+    <w:p>
+      <w:r>
+        <w:t>Example 1: Create an application which prints out the sum, substraction and multiplication of the two inputs:</w:t>
+      </w:r>
+    </w:p>
+    <w:p>
+      <w:pPr>
+        <w:autoSpaceDE w:val="0"/>
+        <w:autoSpaceDN w:val="0"/>
+        <w:adjustRightInd w:val="0"/>
+        <w:spacing w:after="0" w:line="240" w:lineRule="auto"/>
+        <w:rPr>
+          <w:rFonts w:ascii="Consolas" w:hAnsi="Consolas" w:cs="Consolas"/>
+          <w:color w:val="000000"/>
+          <w:sz w:val="19"/>
+          <w:szCs w:val="19"/>
+        </w:rPr>
+      </w:pPr>
+      <w:r>
+        <w:rPr>
+          <w:rFonts w:ascii="Consolas" w:hAnsi="Consolas" w:cs="Consolas"/>
+          <w:color w:val="0000FF"/>
+          <w:sz w:val="19"/>
+          <w:szCs w:val="19"/>
+        </w:rPr>
+        <w:t>class</w:t>
+      </w:r>
+      <w:r>
+        <w:rPr>
+          <w:rFonts w:ascii="Consolas" w:hAnsi="Consolas" w:cs="Consolas"/>
+          <w:color w:val="000000"/>
+          <w:sz w:val="19"/>
+          <w:szCs w:val="19"/>
+        </w:rPr>
+        <w:t xml:space="preserve"> </w:t>
+      </w:r>
+      <w:r>
+        <w:rPr>
+          <w:rFonts w:ascii="Consolas" w:hAnsi="Consolas" w:cs="Consolas"/>
+          <w:color w:val="2B91AF"/>
+          <w:sz w:val="19"/>
+          <w:szCs w:val="19"/>
+        </w:rPr>
+        <w:t>Program</w:t>
+      </w:r>
+    </w:p>
+    <w:p>
+      <w:pPr>
+        <w:autoSpaceDE w:val="0"/>
+        <w:autoSpaceDN w:val="0"/>
+        <w:adjustRightInd w:val="0"/>
+        <w:spacing w:after="0" w:line="240" w:lineRule="auto"/>
+        <w:rPr>
+          <w:rFonts w:ascii="Consolas" w:hAnsi="Consolas" w:cs="Consolas"/>
+          <w:color w:val="000000"/>
+          <w:sz w:val="19"/>
+          <w:szCs w:val="19"/>
+        </w:rPr>
+      </w:pPr>
+      <w:r>
+        <w:rPr>
+          <w:rFonts w:ascii="Consolas" w:hAnsi="Consolas" w:cs="Consolas"/>
+          <w:color w:val="000000"/>
+          <w:sz w:val="19"/>
+          <w:szCs w:val="19"/>
+        </w:rPr>
+        <w:t xml:space="preserve">    {</w:t>
+      </w:r>
+    </w:p>
+    <w:p>
+      <w:pPr>
+        <w:autoSpaceDE w:val="0"/>
+        <w:autoSpaceDN w:val="0"/>
+        <w:adjustRightInd w:val="0"/>
+        <w:spacing w:after="0" w:line="240" w:lineRule="auto"/>
+        <w:rPr>
+          <w:rFonts w:ascii="Consolas" w:hAnsi="Consolas" w:cs="Consolas"/>
+          <w:color w:val="000000"/>
+          <w:sz w:val="19"/>
+          <w:szCs w:val="19"/>
+        </w:rPr>
+      </w:pPr>
+      <w:r>
+        <w:rPr>
+          <w:rFonts w:ascii="Consolas" w:hAnsi="Consolas" w:cs="Consolas"/>
+          <w:color w:val="000000"/>
+          <w:sz w:val="19"/>
+          <w:szCs w:val="19"/>
+        </w:rPr>
+        <w:t xml:space="preserve">        </w:t>
+      </w:r>
+      <w:r>
+        <w:rPr>
+          <w:rFonts w:ascii="Consolas" w:hAnsi="Consolas" w:cs="Consolas"/>
+          <w:color w:val="0000FF"/>
+          <w:sz w:val="19"/>
+          <w:szCs w:val="19"/>
+        </w:rPr>
+        <w:t>public</w:t>
+      </w:r>
+      <w:r>
+        <w:rPr>
+          <w:rFonts w:ascii="Consolas" w:hAnsi="Consolas" w:cs="Consolas"/>
+          <w:color w:val="000000"/>
+          <w:sz w:val="19"/>
+          <w:szCs w:val="19"/>
+        </w:rPr>
+        <w:t xml:space="preserve"> </w:t>
+      </w:r>
+      <w:r>
+        <w:rPr>
+          <w:rFonts w:ascii="Consolas" w:hAnsi="Consolas" w:cs="Consolas"/>
+          <w:color w:val="0000FF"/>
+          <w:sz w:val="19"/>
+          <w:szCs w:val="19"/>
+        </w:rPr>
+        <w:t>static</w:t>
+      </w:r>
+      <w:r>
+        <w:rPr>
+          <w:rFonts w:ascii="Consolas" w:hAnsi="Consolas" w:cs="Consolas"/>
+          <w:color w:val="000000"/>
+          <w:sz w:val="19"/>
+          <w:szCs w:val="19"/>
+        </w:rPr>
+        <w:t xml:space="preserve"> </w:t>
+      </w:r>
+      <w:r>
+        <w:rPr>
+          <w:rFonts w:ascii="Consolas" w:hAnsi="Consolas" w:cs="Consolas"/>
+          <w:color w:val="0000FF"/>
+          <w:sz w:val="19"/>
+          <w:szCs w:val="19"/>
+        </w:rPr>
+        <w:t>void</w:t>
+      </w:r>
+      <w:r>
+        <w:rPr>
+          <w:rFonts w:ascii="Consolas" w:hAnsi="Consolas" w:cs="Consolas"/>
+          <w:color w:val="000000"/>
+          <w:sz w:val="19"/>
+          <w:szCs w:val="19"/>
+        </w:rPr>
+        <w:t xml:space="preserve"> Sum(</w:t>
+      </w:r>
+      <w:r>
+        <w:rPr>
+          <w:rFonts w:ascii="Consolas" w:hAnsi="Consolas" w:cs="Consolas"/>
+          <w:color w:val="0000FF"/>
+          <w:sz w:val="19"/>
+          <w:szCs w:val="19"/>
+        </w:rPr>
+        <w:t>int</w:t>
+      </w:r>
+      <w:r>
+        <w:rPr>
+          <w:rFonts w:ascii="Consolas" w:hAnsi="Consolas" w:cs="Consolas"/>
+          <w:color w:val="000000"/>
+          <w:sz w:val="19"/>
+          <w:szCs w:val="19"/>
+        </w:rPr>
+        <w:t xml:space="preserve"> first, </w:t>
+      </w:r>
+      <w:r>
+        <w:rPr>
+          <w:rFonts w:ascii="Consolas" w:hAnsi="Consolas" w:cs="Consolas"/>
+          <w:color w:val="0000FF"/>
+          <w:sz w:val="19"/>
+          <w:szCs w:val="19"/>
+        </w:rPr>
+        <w:t>int</w:t>
+      </w:r>
+      <w:r>
+        <w:rPr>
+          <w:rFonts w:ascii="Consolas" w:hAnsi="Consolas" w:cs="Consolas"/>
+          <w:color w:val="000000"/>
+          <w:sz w:val="19"/>
+          <w:szCs w:val="19"/>
+        </w:rPr>
+        <w:t xml:space="preserve"> second) </w:t>
+      </w:r>
+      <w:r>
+        <w:rPr>
+          <w:rFonts w:ascii="Consolas" w:hAnsi="Consolas" w:cs="Consolas"/>
+          <w:color w:val="008000"/>
+          <w:sz w:val="19"/>
+          <w:szCs w:val="19"/>
+        </w:rPr>
+        <w:t>//method needs to be static because we are calling it in a static Main method.</w:t>
+      </w:r>
+    </w:p>
+    <w:p>
+      <w:pPr>
+        <w:autoSpaceDE w:val="0"/>
+        <w:autoSpaceDN w:val="0"/>
+        <w:adjustRightInd w:val="0"/>
+        <w:spacing w:after="0" w:line="240" w:lineRule="auto"/>
+        <w:rPr>
+          <w:rFonts w:ascii="Consolas" w:hAnsi="Consolas" w:cs="Consolas"/>
+          <w:color w:val="000000"/>
+          <w:sz w:val="19"/>
+          <w:szCs w:val="19"/>
+        </w:rPr>
+      </w:pPr>
+      <w:r>
+        <w:rPr>
+          <w:rFonts w:ascii="Consolas" w:hAnsi="Consolas" w:cs="Consolas"/>
+          <w:color w:val="000000"/>
+          <w:sz w:val="19"/>
+          <w:szCs w:val="19"/>
+        </w:rPr>
+        <w:t xml:space="preserve">        {</w:t>
+      </w:r>
+    </w:p>
+    <w:p>
+      <w:pPr>
+        <w:autoSpaceDE w:val="0"/>
+        <w:autoSpaceDN w:val="0"/>
+        <w:adjustRightInd w:val="0"/>
+        <w:spacing w:after="0" w:line="240" w:lineRule="auto"/>
+        <w:rPr>
+          <w:rFonts w:ascii="Consolas" w:hAnsi="Consolas" w:cs="Consolas"/>
+          <w:color w:val="000000"/>
+          <w:sz w:val="19"/>
+          <w:szCs w:val="19"/>
+        </w:rPr>
+      </w:pPr>
+      <w:r>
+        <w:rPr>
+          <w:rFonts w:ascii="Consolas" w:hAnsi="Consolas" w:cs="Consolas"/>
+          <w:color w:val="000000"/>
+          <w:sz w:val="19"/>
+          <w:szCs w:val="19"/>
+        </w:rPr>
+        <w:t xml:space="preserve">            </w:t>
+      </w:r>
+      <w:r>
+        <w:rPr>
+          <w:rFonts w:ascii="Consolas" w:hAnsi="Consolas" w:cs="Consolas"/>
+          <w:color w:val="0000FF"/>
+          <w:sz w:val="19"/>
+          <w:szCs w:val="19"/>
+        </w:rPr>
+        <w:t>int</w:t>
+      </w:r>
+      <w:r>
+        <w:rPr>
+          <w:rFonts w:ascii="Consolas" w:hAnsi="Consolas" w:cs="Consolas"/>
+          <w:color w:val="000000"/>
+          <w:sz w:val="19"/>
+          <w:szCs w:val="19"/>
+        </w:rPr>
+        <w:t xml:space="preserve"> result = first + second;</w:t>
+      </w:r>
+    </w:p>
+    <w:p>
+      <w:pPr>
+        <w:autoSpaceDE w:val="0"/>
+        <w:autoSpaceDN w:val="0"/>
+        <w:adjustRightInd w:val="0"/>
+        <w:spacing w:after="0" w:line="240" w:lineRule="auto"/>
+        <w:rPr>
+          <w:rFonts w:ascii="Consolas" w:hAnsi="Consolas" w:cs="Consolas"/>
+          <w:color w:val="000000"/>
+          <w:sz w:val="19"/>
+          <w:szCs w:val="19"/>
+        </w:rPr>
+      </w:pPr>
+      <w:r>
+        <w:rPr>
+          <w:rFonts w:ascii="Consolas" w:hAnsi="Consolas" w:cs="Consolas"/>
+          <w:color w:val="000000"/>
+          <w:sz w:val="19"/>
+          <w:szCs w:val="19"/>
+        </w:rPr>
+        <w:t xml:space="preserve">            Console.WriteLine(</w:t>
+      </w:r>
+      <w:r>
+        <w:rPr>
+          <w:rFonts w:ascii="Consolas" w:hAnsi="Consolas" w:cs="Consolas"/>
+          <w:color w:val="A31515"/>
+          <w:sz w:val="19"/>
+          <w:szCs w:val="19"/>
+        </w:rPr>
+        <w:t xml:space="preserve">$"Sum result: </w:t>
+      </w:r>
+      <w:r>
+        <w:rPr>
+          <w:rFonts w:ascii="Consolas" w:hAnsi="Consolas" w:cs="Consolas"/>
+          <w:color w:val="000000"/>
+          <w:sz w:val="19"/>
+          <w:szCs w:val="19"/>
+        </w:rPr>
+        <w:t>{result}</w:t>
+      </w:r>
+      <w:r>
+        <w:rPr>
+          <w:rFonts w:ascii="Consolas" w:hAnsi="Consolas" w:cs="Consolas"/>
+          <w:color w:val="A31515"/>
+          <w:sz w:val="19"/>
+          <w:szCs w:val="19"/>
+        </w:rPr>
+        <w:t>"</w:t>
+      </w:r>
+      <w:r>
+        <w:rPr>
+          <w:rFonts w:ascii="Consolas" w:hAnsi="Consolas" w:cs="Consolas"/>
+          <w:color w:val="000000"/>
+          <w:sz w:val="19"/>
+          <w:szCs w:val="19"/>
+        </w:rPr>
+        <w:t>);</w:t>
+      </w:r>
+    </w:p>
+    <w:p>
+      <w:pPr>
+        <w:autoSpaceDE w:val="0"/>
+        <w:autoSpaceDN w:val="0"/>
+        <w:adjustRightInd w:val="0"/>
+        <w:spacing w:after="0" w:line="240" w:lineRule="auto"/>
+        <w:rPr>
+          <w:rFonts w:ascii="Consolas" w:hAnsi="Consolas" w:cs="Consolas"/>
+          <w:color w:val="000000"/>
+          <w:sz w:val="19"/>
+          <w:szCs w:val="19"/>
+        </w:rPr>
+      </w:pPr>
+      <w:r>
+        <w:rPr>
+          <w:rFonts w:ascii="Consolas" w:hAnsi="Consolas" w:cs="Consolas"/>
+          <w:color w:val="000000"/>
+          <w:sz w:val="19"/>
+          <w:szCs w:val="19"/>
+        </w:rPr>
+        <w:t xml:space="preserve">        }</w:t>
+      </w:r>
+    </w:p>
+    <w:p>
+      <w:pPr>
+        <w:autoSpaceDE w:val="0"/>
+        <w:autoSpaceDN w:val="0"/>
+        <w:adjustRightInd w:val="0"/>
+        <w:spacing w:after="0" w:line="240" w:lineRule="auto"/>
+        <w:rPr>
+          <w:rFonts w:ascii="Consolas" w:hAnsi="Consolas" w:cs="Consolas"/>
+          <w:color w:val="000000"/>
+          <w:sz w:val="19"/>
+          <w:szCs w:val="19"/>
+        </w:rPr>
+      </w:pPr>
+    </w:p>
+    <w:p>
+      <w:pPr>
+        <w:autoSpaceDE w:val="0"/>
+        <w:autoSpaceDN w:val="0"/>
+        <w:adjustRightInd w:val="0"/>
+        <w:spacing w:after="0" w:line="240" w:lineRule="auto"/>
+        <w:rPr>
+          <w:rFonts w:ascii="Consolas" w:hAnsi="Consolas" w:cs="Consolas"/>
+          <w:color w:val="000000"/>
+          <w:sz w:val="19"/>
+          <w:szCs w:val="19"/>
+        </w:rPr>
+      </w:pPr>
+      <w:r>
+        <w:rPr>
+          <w:rFonts w:ascii="Consolas" w:hAnsi="Consolas" w:cs="Consolas"/>
+          <w:color w:val="000000"/>
+          <w:sz w:val="19"/>
+          <w:szCs w:val="19"/>
+        </w:rPr>
+        <w:t xml:space="preserve">        </w:t>
+      </w:r>
+      <w:r>
+        <w:rPr>
+          <w:rFonts w:ascii="Consolas" w:hAnsi="Consolas" w:cs="Consolas"/>
+          <w:color w:val="0000FF"/>
+          <w:sz w:val="19"/>
+          <w:szCs w:val="19"/>
+        </w:rPr>
+        <w:t>public</w:t>
+      </w:r>
+      <w:r>
+        <w:rPr>
+          <w:rFonts w:ascii="Consolas" w:hAnsi="Consolas" w:cs="Consolas"/>
+          <w:color w:val="000000"/>
+          <w:sz w:val="19"/>
+          <w:szCs w:val="19"/>
+        </w:rPr>
+        <w:t xml:space="preserve"> </w:t>
+      </w:r>
+      <w:r>
+        <w:rPr>
+          <w:rFonts w:ascii="Consolas" w:hAnsi="Consolas" w:cs="Consolas"/>
+          <w:color w:val="0000FF"/>
+          <w:sz w:val="19"/>
+          <w:szCs w:val="19"/>
+        </w:rPr>
+        <w:t>static</w:t>
+      </w:r>
+      <w:r>
+        <w:rPr>
+          <w:rFonts w:ascii="Consolas" w:hAnsi="Consolas" w:cs="Consolas"/>
+          <w:color w:val="000000"/>
+          <w:sz w:val="19"/>
+          <w:szCs w:val="19"/>
+        </w:rPr>
+        <w:t xml:space="preserve"> </w:t>
+      </w:r>
+      <w:r>
+        <w:rPr>
+          <w:rFonts w:ascii="Consolas" w:hAnsi="Consolas" w:cs="Consolas"/>
+          <w:color w:val="0000FF"/>
+          <w:sz w:val="19"/>
+          <w:szCs w:val="19"/>
+        </w:rPr>
+        <w:t>void</w:t>
+      </w:r>
+      <w:r>
+        <w:rPr>
+          <w:rFonts w:ascii="Consolas" w:hAnsi="Consolas" w:cs="Consolas"/>
+          <w:color w:val="000000"/>
+          <w:sz w:val="19"/>
+          <w:szCs w:val="19"/>
+        </w:rPr>
+        <w:t xml:space="preserve"> Substract(</w:t>
+      </w:r>
+      <w:r>
+        <w:rPr>
+          <w:rFonts w:ascii="Consolas" w:hAnsi="Consolas" w:cs="Consolas"/>
+          <w:color w:val="0000FF"/>
+          <w:sz w:val="19"/>
+          <w:szCs w:val="19"/>
+        </w:rPr>
+        <w:t>int</w:t>
+      </w:r>
+      <w:r>
+        <w:rPr>
+          <w:rFonts w:ascii="Consolas" w:hAnsi="Consolas" w:cs="Consolas"/>
+          <w:color w:val="000000"/>
+          <w:sz w:val="19"/>
+          <w:szCs w:val="19"/>
+        </w:rPr>
+        <w:t xml:space="preserve"> first, </w:t>
+      </w:r>
+      <w:r>
+        <w:rPr>
+          <w:rFonts w:ascii="Consolas" w:hAnsi="Consolas" w:cs="Consolas"/>
+          <w:color w:val="0000FF"/>
+          <w:sz w:val="19"/>
+          <w:szCs w:val="19"/>
+        </w:rPr>
+        <w:t>int</w:t>
+      </w:r>
+      <w:r>
+        <w:rPr>
+          <w:rFonts w:ascii="Consolas" w:hAnsi="Consolas" w:cs="Consolas"/>
+          <w:color w:val="000000"/>
+          <w:sz w:val="19"/>
+          <w:szCs w:val="19"/>
+        </w:rPr>
+        <w:t xml:space="preserve"> second)</w:t>
+      </w:r>
+    </w:p>
+    <w:p>
+      <w:pPr>
+        <w:autoSpaceDE w:val="0"/>
+        <w:autoSpaceDN w:val="0"/>
+        <w:adjustRightInd w:val="0"/>
+        <w:spacing w:after="0" w:line="240" w:lineRule="auto"/>
+        <w:rPr>
+          <w:rFonts w:ascii="Consolas" w:hAnsi="Consolas" w:cs="Consolas"/>
+          <w:color w:val="000000"/>
+          <w:sz w:val="19"/>
+          <w:szCs w:val="19"/>
+        </w:rPr>
+      </w:pPr>
+      <w:r>
+        <w:rPr>
+          <w:rFonts w:ascii="Consolas" w:hAnsi="Consolas" w:cs="Consolas"/>
+          <w:color w:val="000000"/>
+          <w:sz w:val="19"/>
+          <w:szCs w:val="19"/>
+        </w:rPr>
+        <w:t xml:space="preserve">        {</w:t>
+      </w:r>
+    </w:p>
+    <w:p>
+      <w:pPr>
+        <w:autoSpaceDE w:val="0"/>
+        <w:autoSpaceDN w:val="0"/>
+        <w:adjustRightInd w:val="0"/>
+        <w:spacing w:after="0" w:line="240" w:lineRule="auto"/>
+        <w:rPr>
+          <w:rFonts w:ascii="Consolas" w:hAnsi="Consolas" w:cs="Consolas"/>
+          <w:color w:val="000000"/>
+          <w:sz w:val="19"/>
+          <w:szCs w:val="19"/>
+        </w:rPr>
+      </w:pPr>
+      <w:r>
+        <w:rPr>
+          <w:rFonts w:ascii="Consolas" w:hAnsi="Consolas" w:cs="Consolas"/>
+          <w:color w:val="000000"/>
+          <w:sz w:val="19"/>
+          <w:szCs w:val="19"/>
+        </w:rPr>
+        <w:t xml:space="preserve">            </w:t>
+      </w:r>
+      <w:r>
+        <w:rPr>
+          <w:rFonts w:ascii="Consolas" w:hAnsi="Consolas" w:cs="Consolas"/>
+          <w:color w:val="0000FF"/>
+          <w:sz w:val="19"/>
+          <w:szCs w:val="19"/>
+        </w:rPr>
+        <w:t>int</w:t>
+      </w:r>
+      <w:r>
+        <w:rPr>
+          <w:rFonts w:ascii="Consolas" w:hAnsi="Consolas" w:cs="Consolas"/>
+          <w:color w:val="000000"/>
+          <w:sz w:val="19"/>
+          <w:szCs w:val="19"/>
+        </w:rPr>
+        <w:t xml:space="preserve"> result = first - second;</w:t>
+      </w:r>
+    </w:p>
+    <w:p>
+      <w:pPr>
+        <w:autoSpaceDE w:val="0"/>
+        <w:autoSpaceDN w:val="0"/>
+        <w:adjustRightInd w:val="0"/>
+        <w:spacing w:after="0" w:line="240" w:lineRule="auto"/>
+        <w:rPr>
+          <w:rFonts w:ascii="Consolas" w:hAnsi="Consolas" w:cs="Consolas"/>
+          <w:color w:val="000000"/>
+          <w:sz w:val="19"/>
+          <w:szCs w:val="19"/>
+        </w:rPr>
+      </w:pPr>
+      <w:r>
+        <w:rPr>
+          <w:rFonts w:ascii="Consolas" w:hAnsi="Consolas" w:cs="Consolas"/>
+          <w:color w:val="000000"/>
+          <w:sz w:val="19"/>
+          <w:szCs w:val="19"/>
+        </w:rPr>
+        <w:t xml:space="preserve">            Console.Writ</w:t>
+      </w:r>
       <w:bookmarkStart w:id="0" w:name="_GoBack"/>
       <w:bookmarkEnd w:id="0"/>
+      <w:r>
+        <w:rPr>
+          <w:rFonts w:ascii="Consolas" w:hAnsi="Consolas" w:cs="Consolas"/>
+          <w:color w:val="000000"/>
+          <w:sz w:val="19"/>
+          <w:szCs w:val="19"/>
+        </w:rPr>
+        <w:t>eLine(</w:t>
+      </w:r>
+      <w:r>
+        <w:rPr>
+          <w:rFonts w:ascii="Consolas" w:hAnsi="Consolas" w:cs="Consolas"/>
+          <w:color w:val="A31515"/>
+          <w:sz w:val="19"/>
+          <w:szCs w:val="19"/>
+        </w:rPr>
+        <w:t xml:space="preserve">$"Substraction result: </w:t>
+      </w:r>
+      <w:r>
+        <w:rPr>
+          <w:rFonts w:ascii="Consolas" w:hAnsi="Consolas" w:cs="Consolas"/>
+          <w:color w:val="000000"/>
+          <w:sz w:val="19"/>
+          <w:szCs w:val="19"/>
+        </w:rPr>
+        <w:t>{result}</w:t>
+      </w:r>
+      <w:r>
+        <w:rPr>
+          <w:rFonts w:ascii="Consolas" w:hAnsi="Consolas" w:cs="Consolas"/>
+          <w:color w:val="A31515"/>
+          <w:sz w:val="19"/>
+          <w:szCs w:val="19"/>
+        </w:rPr>
+        <w:t>"</w:t>
+      </w:r>
+      <w:r>
+        <w:rPr>
+          <w:rFonts w:ascii="Consolas" w:hAnsi="Consolas" w:cs="Consolas"/>
+          <w:color w:val="000000"/>
+          <w:sz w:val="19"/>
+          <w:szCs w:val="19"/>
+        </w:rPr>
+        <w:t>);</w:t>
+      </w:r>
+    </w:p>
+    <w:p>
+      <w:pPr>
+        <w:autoSpaceDE w:val="0"/>
+        <w:autoSpaceDN w:val="0"/>
+        <w:adjustRightInd w:val="0"/>
+        <w:spacing w:after="0" w:line="240" w:lineRule="auto"/>
+        <w:rPr>
+          <w:rFonts w:ascii="Consolas" w:hAnsi="Consolas" w:cs="Consolas"/>
+          <w:color w:val="000000"/>
+          <w:sz w:val="19"/>
+          <w:szCs w:val="19"/>
+        </w:rPr>
+      </w:pPr>
+      <w:r>
+        <w:rPr>
+          <w:rFonts w:ascii="Consolas" w:hAnsi="Consolas" w:cs="Consolas"/>
+          <w:color w:val="000000"/>
+          <w:sz w:val="19"/>
+          <w:szCs w:val="19"/>
+        </w:rPr>
+        <w:t xml:space="preserve">        }</w:t>
+      </w:r>
+    </w:p>
+    <w:p>
+      <w:pPr>
+        <w:autoSpaceDE w:val="0"/>
+        <w:autoSpaceDN w:val="0"/>
+        <w:adjustRightInd w:val="0"/>
+        <w:spacing w:after="0" w:line="240" w:lineRule="auto"/>
+        <w:rPr>
+          <w:rFonts w:ascii="Consolas" w:hAnsi="Consolas" w:cs="Consolas"/>
+          <w:color w:val="000000"/>
+          <w:sz w:val="19"/>
+          <w:szCs w:val="19"/>
+        </w:rPr>
+      </w:pPr>
+    </w:p>
+    <w:p>
+      <w:pPr>
+        <w:autoSpaceDE w:val="0"/>
+        <w:autoSpaceDN w:val="0"/>
+        <w:adjustRightInd w:val="0"/>
+        <w:spacing w:after="0" w:line="240" w:lineRule="auto"/>
+        <w:rPr>
+          <w:rFonts w:ascii="Consolas" w:hAnsi="Consolas" w:cs="Consolas"/>
+          <w:color w:val="000000"/>
+          <w:sz w:val="19"/>
+          <w:szCs w:val="19"/>
+        </w:rPr>
+      </w:pPr>
+      <w:r>
+        <w:rPr>
+          <w:rFonts w:ascii="Consolas" w:hAnsi="Consolas" w:cs="Consolas"/>
+          <w:color w:val="000000"/>
+          <w:sz w:val="19"/>
+          <w:szCs w:val="19"/>
+        </w:rPr>
+        <w:t xml:space="preserve">        </w:t>
+      </w:r>
+      <w:r>
+        <w:rPr>
+          <w:rFonts w:ascii="Consolas" w:hAnsi="Consolas" w:cs="Consolas"/>
+          <w:color w:val="0000FF"/>
+          <w:sz w:val="19"/>
+          <w:szCs w:val="19"/>
+        </w:rPr>
+        <w:t>public</w:t>
+      </w:r>
+      <w:r>
+        <w:rPr>
+          <w:rFonts w:ascii="Consolas" w:hAnsi="Consolas" w:cs="Consolas"/>
+          <w:color w:val="000000"/>
+          <w:sz w:val="19"/>
+          <w:szCs w:val="19"/>
+        </w:rPr>
+        <w:t xml:space="preserve"> </w:t>
+      </w:r>
+      <w:r>
+        <w:rPr>
+          <w:rFonts w:ascii="Consolas" w:hAnsi="Consolas" w:cs="Consolas"/>
+          <w:color w:val="0000FF"/>
+          <w:sz w:val="19"/>
+          <w:szCs w:val="19"/>
+        </w:rPr>
+        <w:t>static</w:t>
+      </w:r>
+      <w:r>
+        <w:rPr>
+          <w:rFonts w:ascii="Consolas" w:hAnsi="Consolas" w:cs="Consolas"/>
+          <w:color w:val="000000"/>
+          <w:sz w:val="19"/>
+          <w:szCs w:val="19"/>
+        </w:rPr>
+        <w:t xml:space="preserve"> </w:t>
+      </w:r>
+      <w:r>
+        <w:rPr>
+          <w:rFonts w:ascii="Consolas" w:hAnsi="Consolas" w:cs="Consolas"/>
+          <w:color w:val="0000FF"/>
+          <w:sz w:val="19"/>
+          <w:szCs w:val="19"/>
+        </w:rPr>
+        <w:t>void</w:t>
+      </w:r>
+      <w:r>
+        <w:rPr>
+          <w:rFonts w:ascii="Consolas" w:hAnsi="Consolas" w:cs="Consolas"/>
+          <w:color w:val="000000"/>
+          <w:sz w:val="19"/>
+          <w:szCs w:val="19"/>
+        </w:rPr>
+        <w:t xml:space="preserve"> Multiplication(</w:t>
+      </w:r>
+      <w:r>
+        <w:rPr>
+          <w:rFonts w:ascii="Consolas" w:hAnsi="Consolas" w:cs="Consolas"/>
+          <w:color w:val="0000FF"/>
+          <w:sz w:val="19"/>
+          <w:szCs w:val="19"/>
+        </w:rPr>
+        <w:t>int</w:t>
+      </w:r>
+      <w:r>
+        <w:rPr>
+          <w:rFonts w:ascii="Consolas" w:hAnsi="Consolas" w:cs="Consolas"/>
+          <w:color w:val="000000"/>
+          <w:sz w:val="19"/>
+          <w:szCs w:val="19"/>
+        </w:rPr>
+        <w:t xml:space="preserve"> first, </w:t>
+      </w:r>
+      <w:r>
+        <w:rPr>
+          <w:rFonts w:ascii="Consolas" w:hAnsi="Consolas" w:cs="Consolas"/>
+          <w:color w:val="0000FF"/>
+          <w:sz w:val="19"/>
+          <w:szCs w:val="19"/>
+        </w:rPr>
+        <w:t>int</w:t>
+      </w:r>
+      <w:r>
+        <w:rPr>
+          <w:rFonts w:ascii="Consolas" w:hAnsi="Consolas" w:cs="Consolas"/>
+          <w:color w:val="000000"/>
+          <w:sz w:val="19"/>
+          <w:szCs w:val="19"/>
+        </w:rPr>
+        <w:t xml:space="preserve"> second)</w:t>
+      </w:r>
+    </w:p>
+    <w:p>
+      <w:pPr>
+        <w:autoSpaceDE w:val="0"/>
+        <w:autoSpaceDN w:val="0"/>
+        <w:adjustRightInd w:val="0"/>
+        <w:spacing w:after="0" w:line="240" w:lineRule="auto"/>
+        <w:rPr>
+          <w:rFonts w:ascii="Consolas" w:hAnsi="Consolas" w:cs="Consolas"/>
+          <w:color w:val="000000"/>
+          <w:sz w:val="19"/>
+          <w:szCs w:val="19"/>
+        </w:rPr>
+      </w:pPr>
+      <w:r>
+        <w:rPr>
+          <w:rFonts w:ascii="Consolas" w:hAnsi="Consolas" w:cs="Consolas"/>
+          <w:color w:val="000000"/>
+          <w:sz w:val="19"/>
+          <w:szCs w:val="19"/>
+        </w:rPr>
+        <w:t xml:space="preserve">        {</w:t>
+      </w:r>
+    </w:p>
+    <w:p>
+      <w:pPr>
+        <w:autoSpaceDE w:val="0"/>
+        <w:autoSpaceDN w:val="0"/>
+        <w:adjustRightInd w:val="0"/>
+        <w:spacing w:after="0" w:line="240" w:lineRule="auto"/>
+        <w:rPr>
+          <w:rFonts w:ascii="Consolas" w:hAnsi="Consolas" w:cs="Consolas"/>
+          <w:color w:val="000000"/>
+          <w:sz w:val="19"/>
+          <w:szCs w:val="19"/>
+        </w:rPr>
+      </w:pPr>
+      <w:r>
+        <w:rPr>
+          <w:rFonts w:ascii="Consolas" w:hAnsi="Consolas" w:cs="Consolas"/>
+          <w:color w:val="000000"/>
+          <w:sz w:val="19"/>
+          <w:szCs w:val="19"/>
+        </w:rPr>
+        <w:t xml:space="preserve">            </w:t>
+      </w:r>
+      <w:r>
+        <w:rPr>
+          <w:rFonts w:ascii="Consolas" w:hAnsi="Consolas" w:cs="Consolas"/>
+          <w:color w:val="0000FF"/>
+          <w:sz w:val="19"/>
+          <w:szCs w:val="19"/>
+        </w:rPr>
+        <w:t>int</w:t>
+      </w:r>
+      <w:r>
+        <w:rPr>
+          <w:rFonts w:ascii="Consolas" w:hAnsi="Consolas" w:cs="Consolas"/>
+          <w:color w:val="000000"/>
+          <w:sz w:val="19"/>
+          <w:szCs w:val="19"/>
+        </w:rPr>
+        <w:t xml:space="preserve"> result = first * second;</w:t>
+      </w:r>
+    </w:p>
+    <w:p>
+      <w:pPr>
+        <w:autoSpaceDE w:val="0"/>
+        <w:autoSpaceDN w:val="0"/>
+        <w:adjustRightInd w:val="0"/>
+        <w:spacing w:after="0" w:line="240" w:lineRule="auto"/>
+        <w:rPr>
+          <w:rFonts w:ascii="Consolas" w:hAnsi="Consolas" w:cs="Consolas"/>
+          <w:color w:val="000000"/>
+          <w:sz w:val="19"/>
+          <w:szCs w:val="19"/>
+        </w:rPr>
+      </w:pPr>
+      <w:r>
+        <w:rPr>
+          <w:rFonts w:ascii="Consolas" w:hAnsi="Consolas" w:cs="Consolas"/>
+          <w:color w:val="000000"/>
+          <w:sz w:val="19"/>
+          <w:szCs w:val="19"/>
+        </w:rPr>
+        <w:t xml:space="preserve">            Console.WriteLine(</w:t>
+      </w:r>
+      <w:r>
+        <w:rPr>
+          <w:rFonts w:ascii="Consolas" w:hAnsi="Consolas" w:cs="Consolas"/>
+          <w:color w:val="A31515"/>
+          <w:sz w:val="19"/>
+          <w:szCs w:val="19"/>
+        </w:rPr>
+        <w:t xml:space="preserve">$"Multiplication result: </w:t>
+      </w:r>
+      <w:r>
+        <w:rPr>
+          <w:rFonts w:ascii="Consolas" w:hAnsi="Consolas" w:cs="Consolas"/>
+          <w:color w:val="000000"/>
+          <w:sz w:val="19"/>
+          <w:szCs w:val="19"/>
+        </w:rPr>
+        <w:t>{result}</w:t>
+      </w:r>
+      <w:r>
+        <w:rPr>
+          <w:rFonts w:ascii="Consolas" w:hAnsi="Consolas" w:cs="Consolas"/>
+          <w:color w:val="A31515"/>
+          <w:sz w:val="19"/>
+          <w:szCs w:val="19"/>
+        </w:rPr>
+        <w:t>"</w:t>
+      </w:r>
+      <w:r>
+        <w:rPr>
+          <w:rFonts w:ascii="Consolas" w:hAnsi="Consolas" w:cs="Consolas"/>
+          <w:color w:val="000000"/>
+          <w:sz w:val="19"/>
+          <w:szCs w:val="19"/>
+        </w:rPr>
+        <w:t>);</w:t>
+      </w:r>
+    </w:p>
+    <w:p>
+      <w:pPr>
+        <w:autoSpaceDE w:val="0"/>
+        <w:autoSpaceDN w:val="0"/>
+        <w:adjustRightInd w:val="0"/>
+        <w:spacing w:after="0" w:line="240" w:lineRule="auto"/>
+        <w:rPr>
+          <w:rFonts w:ascii="Consolas" w:hAnsi="Consolas" w:cs="Consolas"/>
+          <w:color w:val="000000"/>
+          <w:sz w:val="19"/>
+          <w:szCs w:val="19"/>
+        </w:rPr>
+      </w:pPr>
+      <w:r>
+        <w:rPr>
+          <w:rFonts w:ascii="Consolas" w:hAnsi="Consolas" w:cs="Consolas"/>
+          <w:color w:val="000000"/>
+          <w:sz w:val="19"/>
+          <w:szCs w:val="19"/>
+        </w:rPr>
+        <w:t xml:space="preserve">        }</w:t>
+      </w:r>
+    </w:p>
+    <w:p>
+      <w:pPr>
+        <w:autoSpaceDE w:val="0"/>
+        <w:autoSpaceDN w:val="0"/>
+        <w:adjustRightInd w:val="0"/>
+        <w:spacing w:after="0" w:line="240" w:lineRule="auto"/>
+        <w:rPr>
+          <w:rFonts w:ascii="Consolas" w:hAnsi="Consolas" w:cs="Consolas"/>
+          <w:color w:val="000000"/>
+          <w:sz w:val="19"/>
+          <w:szCs w:val="19"/>
+        </w:rPr>
+      </w:pPr>
+    </w:p>
+    <w:p>
+      <w:pPr>
+        <w:autoSpaceDE w:val="0"/>
+        <w:autoSpaceDN w:val="0"/>
+        <w:adjustRightInd w:val="0"/>
+        <w:spacing w:after="0" w:line="240" w:lineRule="auto"/>
+        <w:rPr>
+          <w:rFonts w:ascii="Consolas" w:hAnsi="Consolas" w:cs="Consolas"/>
+          <w:color w:val="000000"/>
+          <w:sz w:val="19"/>
+          <w:szCs w:val="19"/>
+        </w:rPr>
+      </w:pPr>
+    </w:p>
+    <w:p>
+      <w:pPr>
+        <w:autoSpaceDE w:val="0"/>
+        <w:autoSpaceDN w:val="0"/>
+        <w:adjustRightInd w:val="0"/>
+        <w:spacing w:after="0" w:line="240" w:lineRule="auto"/>
+        <w:rPr>
+          <w:rFonts w:ascii="Consolas" w:hAnsi="Consolas" w:cs="Consolas"/>
+          <w:color w:val="000000"/>
+          <w:sz w:val="19"/>
+          <w:szCs w:val="19"/>
+        </w:rPr>
+      </w:pPr>
+      <w:r>
+        <w:rPr>
+          <w:rFonts w:ascii="Consolas" w:hAnsi="Consolas" w:cs="Consolas"/>
+          <w:color w:val="000000"/>
+          <w:sz w:val="19"/>
+          <w:szCs w:val="19"/>
+        </w:rPr>
+        <w:t xml:space="preserve">        </w:t>
+      </w:r>
+      <w:r>
+        <w:rPr>
+          <w:rFonts w:ascii="Consolas" w:hAnsi="Consolas" w:cs="Consolas"/>
+          <w:color w:val="0000FF"/>
+          <w:sz w:val="19"/>
+          <w:szCs w:val="19"/>
+        </w:rPr>
+        <w:t>static</w:t>
+      </w:r>
+      <w:r>
+        <w:rPr>
+          <w:rFonts w:ascii="Consolas" w:hAnsi="Consolas" w:cs="Consolas"/>
+          <w:color w:val="000000"/>
+          <w:sz w:val="19"/>
+          <w:szCs w:val="19"/>
+        </w:rPr>
+        <w:t xml:space="preserve"> </w:t>
+      </w:r>
+      <w:r>
+        <w:rPr>
+          <w:rFonts w:ascii="Consolas" w:hAnsi="Consolas" w:cs="Consolas"/>
+          <w:color w:val="0000FF"/>
+          <w:sz w:val="19"/>
+          <w:szCs w:val="19"/>
+        </w:rPr>
+        <w:t>void</w:t>
+      </w:r>
+      <w:r>
+        <w:rPr>
+          <w:rFonts w:ascii="Consolas" w:hAnsi="Consolas" w:cs="Consolas"/>
+          <w:color w:val="000000"/>
+          <w:sz w:val="19"/>
+          <w:szCs w:val="19"/>
+        </w:rPr>
+        <w:t xml:space="preserve"> Main(</w:t>
+      </w:r>
+      <w:r>
+        <w:rPr>
+          <w:rFonts w:ascii="Consolas" w:hAnsi="Consolas" w:cs="Consolas"/>
+          <w:color w:val="0000FF"/>
+          <w:sz w:val="19"/>
+          <w:szCs w:val="19"/>
+        </w:rPr>
+        <w:t>string</w:t>
+      </w:r>
+      <w:r>
+        <w:rPr>
+          <w:rFonts w:ascii="Consolas" w:hAnsi="Consolas" w:cs="Consolas"/>
+          <w:color w:val="000000"/>
+          <w:sz w:val="19"/>
+          <w:szCs w:val="19"/>
+        </w:rPr>
+        <w:t>[] args)</w:t>
+      </w:r>
+    </w:p>
+    <w:p>
+      <w:pPr>
+        <w:autoSpaceDE w:val="0"/>
+        <w:autoSpaceDN w:val="0"/>
+        <w:adjustRightInd w:val="0"/>
+        <w:spacing w:after="0" w:line="240" w:lineRule="auto"/>
+        <w:rPr>
+          <w:rFonts w:ascii="Consolas" w:hAnsi="Consolas" w:cs="Consolas"/>
+          <w:color w:val="000000"/>
+          <w:sz w:val="19"/>
+          <w:szCs w:val="19"/>
+        </w:rPr>
+      </w:pPr>
+      <w:r>
+        <w:rPr>
+          <w:rFonts w:ascii="Consolas" w:hAnsi="Consolas" w:cs="Consolas"/>
+          <w:color w:val="000000"/>
+          <w:sz w:val="19"/>
+          <w:szCs w:val="19"/>
+        </w:rPr>
+        <w:t xml:space="preserve">        {</w:t>
+      </w:r>
+    </w:p>
+    <w:p>
+      <w:pPr>
+        <w:autoSpaceDE w:val="0"/>
+        <w:autoSpaceDN w:val="0"/>
+        <w:adjustRightInd w:val="0"/>
+        <w:spacing w:after="0" w:line="240" w:lineRule="auto"/>
+        <w:rPr>
+          <w:rFonts w:ascii="Consolas" w:hAnsi="Consolas" w:cs="Consolas"/>
+          <w:color w:val="000000"/>
+          <w:sz w:val="19"/>
+          <w:szCs w:val="19"/>
+        </w:rPr>
+      </w:pPr>
+      <w:r>
+        <w:rPr>
+          <w:rFonts w:ascii="Consolas" w:hAnsi="Consolas" w:cs="Consolas"/>
+          <w:color w:val="000000"/>
+          <w:sz w:val="19"/>
+          <w:szCs w:val="19"/>
+        </w:rPr>
+        <w:t xml:space="preserve">            Console.WriteLine(</w:t>
+      </w:r>
+      <w:r>
+        <w:rPr>
+          <w:rFonts w:ascii="Consolas" w:hAnsi="Consolas" w:cs="Consolas"/>
+          <w:color w:val="A31515"/>
+          <w:sz w:val="19"/>
+          <w:szCs w:val="19"/>
+        </w:rPr>
+        <w:t>"Enter the first number: "</w:t>
+      </w:r>
+      <w:r>
+        <w:rPr>
+          <w:rFonts w:ascii="Consolas" w:hAnsi="Consolas" w:cs="Consolas"/>
+          <w:color w:val="000000"/>
+          <w:sz w:val="19"/>
+          <w:szCs w:val="19"/>
+        </w:rPr>
+        <w:t>);</w:t>
+      </w:r>
+    </w:p>
+    <w:p>
+      <w:pPr>
+        <w:autoSpaceDE w:val="0"/>
+        <w:autoSpaceDN w:val="0"/>
+        <w:adjustRightInd w:val="0"/>
+        <w:spacing w:after="0" w:line="240" w:lineRule="auto"/>
+        <w:rPr>
+          <w:rFonts w:ascii="Consolas" w:hAnsi="Consolas" w:cs="Consolas"/>
+          <w:color w:val="000000"/>
+          <w:sz w:val="19"/>
+          <w:szCs w:val="19"/>
+        </w:rPr>
+      </w:pPr>
+      <w:r>
+        <w:rPr>
+          <w:rFonts w:ascii="Consolas" w:hAnsi="Consolas" w:cs="Consolas"/>
+          <w:color w:val="000000"/>
+          <w:sz w:val="19"/>
+          <w:szCs w:val="19"/>
+        </w:rPr>
+        <w:t xml:space="preserve">            </w:t>
+      </w:r>
+      <w:r>
+        <w:rPr>
+          <w:rFonts w:ascii="Consolas" w:hAnsi="Consolas" w:cs="Consolas"/>
+          <w:color w:val="0000FF"/>
+          <w:sz w:val="19"/>
+          <w:szCs w:val="19"/>
+        </w:rPr>
+        <w:t>int</w:t>
+      </w:r>
+      <w:r>
+        <w:rPr>
+          <w:rFonts w:ascii="Consolas" w:hAnsi="Consolas" w:cs="Consolas"/>
+          <w:color w:val="000000"/>
+          <w:sz w:val="19"/>
+          <w:szCs w:val="19"/>
+        </w:rPr>
+        <w:t xml:space="preserve"> firstArgument = Convert.ToInt32(Console.ReadLine());</w:t>
+      </w:r>
+    </w:p>
+    <w:p>
+      <w:pPr>
+        <w:autoSpaceDE w:val="0"/>
+        <w:autoSpaceDN w:val="0"/>
+        <w:adjustRightInd w:val="0"/>
+        <w:spacing w:after="0" w:line="240" w:lineRule="auto"/>
+        <w:rPr>
+          <w:rFonts w:ascii="Consolas" w:hAnsi="Consolas" w:cs="Consolas"/>
+          <w:color w:val="000000"/>
+          <w:sz w:val="19"/>
+          <w:szCs w:val="19"/>
+        </w:rPr>
+      </w:pPr>
+    </w:p>
+    <w:p>
+      <w:pPr>
+        <w:autoSpaceDE w:val="0"/>
+        <w:autoSpaceDN w:val="0"/>
+        <w:adjustRightInd w:val="0"/>
+        <w:spacing w:after="0" w:line="240" w:lineRule="auto"/>
+        <w:rPr>
+          <w:rFonts w:ascii="Consolas" w:hAnsi="Consolas" w:cs="Consolas"/>
+          <w:color w:val="000000"/>
+          <w:sz w:val="19"/>
+          <w:szCs w:val="19"/>
+        </w:rPr>
+      </w:pPr>
+      <w:r>
+        <w:rPr>
+          <w:rFonts w:ascii="Consolas" w:hAnsi="Consolas" w:cs="Consolas"/>
+          <w:color w:val="000000"/>
+          <w:sz w:val="19"/>
+          <w:szCs w:val="19"/>
+        </w:rPr>
+        <w:t xml:space="preserve">            Console.WriteLine(</w:t>
+      </w:r>
+      <w:r>
+        <w:rPr>
+          <w:rFonts w:ascii="Consolas" w:hAnsi="Consolas" w:cs="Consolas"/>
+          <w:color w:val="A31515"/>
+          <w:sz w:val="19"/>
+          <w:szCs w:val="19"/>
+        </w:rPr>
+        <w:t>"Enter the second number: "</w:t>
+      </w:r>
+      <w:r>
+        <w:rPr>
+          <w:rFonts w:ascii="Consolas" w:hAnsi="Consolas" w:cs="Consolas"/>
+          <w:color w:val="000000"/>
+          <w:sz w:val="19"/>
+          <w:szCs w:val="19"/>
+        </w:rPr>
+        <w:t>);</w:t>
+      </w:r>
+    </w:p>
+    <w:p>
+      <w:pPr>
+        <w:autoSpaceDE w:val="0"/>
+        <w:autoSpaceDN w:val="0"/>
+        <w:adjustRightInd w:val="0"/>
+        <w:spacing w:after="0" w:line="240" w:lineRule="auto"/>
+        <w:rPr>
+          <w:rFonts w:ascii="Consolas" w:hAnsi="Consolas" w:cs="Consolas"/>
+          <w:color w:val="000000"/>
+          <w:sz w:val="19"/>
+          <w:szCs w:val="19"/>
+        </w:rPr>
+      </w:pPr>
+      <w:r>
+        <w:rPr>
+          <w:rFonts w:ascii="Consolas" w:hAnsi="Consolas" w:cs="Consolas"/>
+          <w:color w:val="000000"/>
+          <w:sz w:val="19"/>
+          <w:szCs w:val="19"/>
+        </w:rPr>
+        <w:t xml:space="preserve">            </w:t>
+      </w:r>
+      <w:r>
+        <w:rPr>
+          <w:rFonts w:ascii="Consolas" w:hAnsi="Consolas" w:cs="Consolas"/>
+          <w:color w:val="0000FF"/>
+          <w:sz w:val="19"/>
+          <w:szCs w:val="19"/>
+        </w:rPr>
+        <w:t>int</w:t>
+      </w:r>
+      <w:r>
+        <w:rPr>
+          <w:rFonts w:ascii="Consolas" w:hAnsi="Consolas" w:cs="Consolas"/>
+          <w:color w:val="000000"/>
+          <w:sz w:val="19"/>
+          <w:szCs w:val="19"/>
+        </w:rPr>
+        <w:t xml:space="preserve"> secondArgument = Convert.ToInt32(Console.ReadLine());</w:t>
+      </w:r>
+    </w:p>
+    <w:p>
+      <w:pPr>
+        <w:autoSpaceDE w:val="0"/>
+        <w:autoSpaceDN w:val="0"/>
+        <w:adjustRightInd w:val="0"/>
+        <w:spacing w:after="0" w:line="240" w:lineRule="auto"/>
+        <w:rPr>
+          <w:rFonts w:ascii="Consolas" w:hAnsi="Consolas" w:cs="Consolas"/>
+          <w:color w:val="000000"/>
+          <w:sz w:val="19"/>
+          <w:szCs w:val="19"/>
+        </w:rPr>
+      </w:pPr>
+    </w:p>
+    <w:p>
+      <w:pPr>
+        <w:autoSpaceDE w:val="0"/>
+        <w:autoSpaceDN w:val="0"/>
+        <w:adjustRightInd w:val="0"/>
+        <w:spacing w:after="0" w:line="240" w:lineRule="auto"/>
+        <w:rPr>
+          <w:rFonts w:ascii="Consolas" w:hAnsi="Consolas" w:cs="Consolas"/>
+          <w:color w:val="000000"/>
+          <w:sz w:val="19"/>
+          <w:szCs w:val="19"/>
+        </w:rPr>
+      </w:pPr>
+      <w:r>
+        <w:rPr>
+          <w:rFonts w:ascii="Consolas" w:hAnsi="Consolas" w:cs="Consolas"/>
+          <w:color w:val="000000"/>
+          <w:sz w:val="19"/>
+          <w:szCs w:val="19"/>
+        </w:rPr>
+        <w:t xml:space="preserve">            Sum(firstArgument, secondArgument);</w:t>
+      </w:r>
+    </w:p>
+    <w:p>
+      <w:pPr>
+        <w:autoSpaceDE w:val="0"/>
+        <w:autoSpaceDN w:val="0"/>
+        <w:adjustRightInd w:val="0"/>
+        <w:spacing w:after="0" w:line="240" w:lineRule="auto"/>
+        <w:rPr>
+          <w:rFonts w:ascii="Consolas" w:hAnsi="Consolas" w:cs="Consolas"/>
+          <w:color w:val="000000"/>
+          <w:sz w:val="19"/>
+          <w:szCs w:val="19"/>
+        </w:rPr>
+      </w:pPr>
+      <w:r>
+        <w:rPr>
+          <w:rFonts w:ascii="Consolas" w:hAnsi="Consolas" w:cs="Consolas"/>
+          <w:color w:val="000000"/>
+          <w:sz w:val="19"/>
+          <w:szCs w:val="19"/>
+        </w:rPr>
+        <w:t xml:space="preserve">            Substract(firstArgument, secondArgument);</w:t>
+      </w:r>
+    </w:p>
+    <w:p>
+      <w:pPr>
+        <w:autoSpaceDE w:val="0"/>
+        <w:autoSpaceDN w:val="0"/>
+        <w:adjustRightInd w:val="0"/>
+        <w:spacing w:after="0" w:line="240" w:lineRule="auto"/>
+        <w:rPr>
+          <w:rFonts w:ascii="Consolas" w:hAnsi="Consolas" w:cs="Consolas"/>
+          <w:color w:val="000000"/>
+          <w:sz w:val="19"/>
+          <w:szCs w:val="19"/>
+        </w:rPr>
+      </w:pPr>
+      <w:r>
+        <w:rPr>
+          <w:rFonts w:ascii="Consolas" w:hAnsi="Consolas" w:cs="Consolas"/>
+          <w:color w:val="000000"/>
+          <w:sz w:val="19"/>
+          <w:szCs w:val="19"/>
+        </w:rPr>
+        <w:t xml:space="preserve">            Multiplication(firstArgument, secondArgument);</w:t>
+      </w:r>
+    </w:p>
+    <w:p>
+      <w:pPr>
+        <w:autoSpaceDE w:val="0"/>
+        <w:autoSpaceDN w:val="0"/>
+        <w:adjustRightInd w:val="0"/>
+        <w:spacing w:after="0" w:line="240" w:lineRule="auto"/>
+        <w:rPr>
+          <w:rFonts w:ascii="Consolas" w:hAnsi="Consolas" w:cs="Consolas"/>
+          <w:color w:val="000000"/>
+          <w:sz w:val="19"/>
+          <w:szCs w:val="19"/>
+        </w:rPr>
+      </w:pPr>
+    </w:p>
+    <w:p>
+      <w:pPr>
+        <w:autoSpaceDE w:val="0"/>
+        <w:autoSpaceDN w:val="0"/>
+        <w:adjustRightInd w:val="0"/>
+        <w:spacing w:after="0" w:line="240" w:lineRule="auto"/>
+        <w:rPr>
+          <w:rFonts w:ascii="Consolas" w:hAnsi="Consolas" w:cs="Consolas"/>
+          <w:color w:val="000000"/>
+          <w:sz w:val="19"/>
+          <w:szCs w:val="19"/>
+        </w:rPr>
+      </w:pPr>
+      <w:r>
+        <w:rPr>
+          <w:rFonts w:ascii="Consolas" w:hAnsi="Consolas" w:cs="Consolas"/>
+          <w:color w:val="000000"/>
+          <w:sz w:val="19"/>
+          <w:szCs w:val="19"/>
+        </w:rPr>
+        <w:t xml:space="preserve">            Console.ReadKey();</w:t>
+      </w:r>
+    </w:p>
+    <w:p>
+      <w:pPr>
+        <w:autoSpaceDE w:val="0"/>
+        <w:autoSpaceDN w:val="0"/>
+        <w:adjustRightInd w:val="0"/>
+        <w:spacing w:after="0" w:line="240" w:lineRule="auto"/>
+        <w:rPr>
+          <w:rFonts w:ascii="Consolas" w:hAnsi="Consolas" w:cs="Consolas"/>
+          <w:color w:val="000000"/>
+          <w:sz w:val="19"/>
+          <w:szCs w:val="19"/>
+        </w:rPr>
+      </w:pPr>
+      <w:r>
+        <w:rPr>
+          <w:rFonts w:ascii="Consolas" w:hAnsi="Consolas" w:cs="Consolas"/>
+          <w:color w:val="000000"/>
+          <w:sz w:val="19"/>
+          <w:szCs w:val="19"/>
+        </w:rPr>
+        <w:t xml:space="preserve">        }</w:t>
+      </w:r>
+    </w:p>
+    <w:p>
+      <w:r>
+        <w:rPr>
+          <w:rFonts w:ascii="Consolas" w:hAnsi="Consolas" w:cs="Consolas"/>
+          <w:color w:val="000000"/>
+          <w:sz w:val="19"/>
+          <w:szCs w:val="19"/>
+        </w:rPr>
+        <w:t xml:space="preserve">    }</w:t>
+      </w:r>
+    </w:p>
+    <w:p>
+      <w:r>
+        <w:rPr>
+          <w:noProof/>
+          <w:lang w:eastAsia="sr-Latn-RS"/>
+        </w:rPr>
+        <w:lastRenderedPageBreak/>
+        <w:drawing>
+          <wp:inline distT="0" distB="0" distL="0" distR="0">
+            <wp:extent cx="2896004" cy="1771897"/>
+            <wp:effectExtent l="0" t="0" r="0" b="0"/>
+            <wp:docPr id="32" name="Picture 32"/>
+            <wp:cNvGraphicFramePr>
+              <a:graphicFrameLocks xmlns:a="http://schemas.openxmlformats.org/drawingml/2006/main" noChangeAspect="1"/>
+            </wp:cNvGraphicFramePr>
+            <a:graphic xmlns:a="http://schemas.openxmlformats.org/drawingml/2006/main">
+              <a:graphicData uri="http://schemas.openxmlformats.org/drawingml/2006/picture">
+                <pic:pic xmlns:pic="http://schemas.openxmlformats.org/drawingml/2006/picture">
+                  <pic:nvPicPr>
+                    <pic:cNvPr id="32" name="30-Method_Example1.png"/>
+                    <pic:cNvPicPr/>
+                  </pic:nvPicPr>
+                  <pic:blipFill>
+                    <a:blip r:embed="rId41">
+                      <a:extLst>
+                        <a:ext uri="{28A0092B-C50C-407E-A947-70E740481C1C}">
+                          <a14:useLocalDpi xmlns:a14="http://schemas.microsoft.com/office/drawing/2010/main" val="0"/>
+                        </a:ext>
+                      </a:extLst>
+                    </a:blip>
+                    <a:stretch>
+                      <a:fillRect/>
+                    </a:stretch>
+                  </pic:blipFill>
+                  <pic:spPr>
+                    <a:xfrm>
+                      <a:off x="0" y="0"/>
+                      <a:ext cx="2896004" cy="1771897"/>
+                    </a:xfrm>
+                    <a:prstGeom prst="rect">
+                      <a:avLst/>
+                    </a:prstGeom>
+                  </pic:spPr>
+                </pic:pic>
+              </a:graphicData>
+            </a:graphic>
+          </wp:inline>
+        </w:drawing>
+      </w:r>
     </w:p>
     <w:sectPr>
       <w:pgSz w:w="11906" w:h="16838"/>
@@ -22524,7 +24416,7 @@
 </file>
 
 <file path=customXml/itemProps1.xml><?xml version="1.0" encoding="utf-8"?>
-<ds:datastoreItem xmlns:ds="http://schemas.openxmlformats.org/officeDocument/2006/customXml" ds:itemID="{C1B398FA-906F-4BA6-81D3-00908A15270F}">
+<ds:datastoreItem xmlns:ds="http://schemas.openxmlformats.org/officeDocument/2006/customXml" ds:itemID="{3805E13C-CA46-4DC6-8699-39F8E40EF90A}">
   <ds:schemaRefs>
     <ds:schemaRef ds:uri="http://schemas.openxmlformats.org/officeDocument/2006/bibliography"/>
   </ds:schemaRefs>

</xml_diff>